<commit_message>
More comparisons - removed simpson's rule from ZooMSS
</commit_message>
<xml_diff>
--- a/ZooMizer_Check_Patrick.docx
+++ b/ZooMizer_Check_Patrick.docx
@@ -116,16 +116,42 @@
           <w:ilvl w:val="0"/>
           <w:numId w:val="1"/>
         </w:numPr>
-      </w:pPr>
-      <w:proofErr w:type="spellStart"/>
-      <w:r>
-        <w:t>A_iter</w:t>
-      </w:r>
-      <w:proofErr w:type="spellEnd"/>
-      <w:r>
-        <w:t xml:space="preserve">[2,18] = 0.184373 but a[2,18] = </w:t>
-      </w:r>
-      <w:r>
+        <w:rPr>
+          <w:highlight w:val="red"/>
+        </w:rPr>
+      </w:pPr>
+      <w:proofErr w:type="spellStart"/>
+      <w:r>
+        <w:rPr>
+          <w:highlight w:val="red"/>
+        </w:rPr>
+        <w:t>A_</w:t>
+      </w:r>
+      <w:proofErr w:type="gramStart"/>
+      <w:r>
+        <w:rPr>
+          <w:highlight w:val="red"/>
+        </w:rPr>
+        <w:t>iter</w:t>
+      </w:r>
+      <w:proofErr w:type="spellEnd"/>
+      <w:r>
+        <w:rPr>
+          <w:highlight w:val="red"/>
+        </w:rPr>
+        <w:t>[</w:t>
+      </w:r>
+      <w:proofErr w:type="gramEnd"/>
+      <w:r>
+        <w:rPr>
+          <w:highlight w:val="red"/>
+        </w:rPr>
+        <w:t xml:space="preserve">2,18] = 0.184373 but a[2,18] = </w:t>
+      </w:r>
+      <w:r>
+        <w:rPr>
+          <w:highlight w:val="red"/>
+        </w:rPr>
         <w:t>1.302383</w:t>
       </w:r>
     </w:p>
@@ -139,12 +165,17 @@
       </w:pPr>
       <w:proofErr w:type="spellStart"/>
       <w:r>
-        <w:t>A_iter</w:t>
+        <w:t>A_</w:t>
+      </w:r>
+      <w:proofErr w:type="gramStart"/>
+      <w:r>
+        <w:t>iter</w:t>
       </w:r>
       <w:proofErr w:type="spellEnd"/>
       <w:r>
         <w:t>[</w:t>
       </w:r>
+      <w:proofErr w:type="gramEnd"/>
       <w:r>
         <w:t>2</w:t>
       </w:r>
@@ -248,11 +279,19 @@
       </w:pPr>
       <w:proofErr w:type="spellStart"/>
       <w:r>
-        <w:t>e_growth</w:t>
-      </w:r>
-      <w:proofErr w:type="spellEnd"/>
-      <w:r>
-        <w:t>[2,17] = encounter[2,17]-</w:t>
+        <w:t>e_</w:t>
+      </w:r>
+      <w:proofErr w:type="gramStart"/>
+      <w:r>
+        <w:t>growth</w:t>
+      </w:r>
+      <w:proofErr w:type="spellEnd"/>
+      <w:r>
+        <w:t>[</w:t>
+      </w:r>
+      <w:proofErr w:type="gramEnd"/>
+      <w:r>
+        <w:t>2,17] = encounter[2,17]-</w:t>
       </w:r>
       <w:proofErr w:type="spellStart"/>
       <w:r>
@@ -277,6 +316,7 @@
           <w:numId w:val="1"/>
         </w:numPr>
       </w:pPr>
+      <w:proofErr w:type="gramStart"/>
       <w:r>
         <w:t>e</w:t>
       </w:r>
@@ -284,74 +324,78 @@
         <w:t>ncounter</w:t>
       </w:r>
       <w:r>
+        <w:t>[</w:t>
+      </w:r>
+      <w:proofErr w:type="gramEnd"/>
+      <w:r>
+        <w:t>2,17]</w:t>
+      </w:r>
+      <w:r>
+        <w:t xml:space="preserve"> </w:t>
+      </w:r>
+      <w:r>
+        <w:t>=</w:t>
+      </w:r>
+      <w:r>
+        <w:t xml:space="preserve"> </w:t>
+      </w:r>
+      <w:proofErr w:type="spellStart"/>
+      <w:r>
+        <w:t>params@other_params$temp_eff</w:t>
+      </w:r>
+      <w:proofErr w:type="spellEnd"/>
+      <w:r>
         <w:t>[2,17]</w:t>
       </w:r>
       <w:r>
-        <w:t xml:space="preserve"> </w:t>
-      </w:r>
-      <w:r>
-        <w:t>=</w:t>
-      </w:r>
-      <w:r>
-        <w:t xml:space="preserve"> </w:t>
-      </w:r>
-      <w:proofErr w:type="spellStart"/>
-      <w:r>
-        <w:t>params@other_params$temp_eff</w:t>
-      </w:r>
-      <w:proofErr w:type="spellEnd"/>
-      <w:r>
+        <w:t xml:space="preserve"> * </w:t>
+      </w:r>
+      <w:proofErr w:type="spellStart"/>
+      <w:r>
+        <w:rPr>
+          <w:highlight w:val="green"/>
+        </w:rPr>
+        <w:t>params@search_vol</w:t>
+      </w:r>
+      <w:proofErr w:type="spellEnd"/>
+      <w:r>
+        <w:rPr>
+          <w:highlight w:val="green"/>
+        </w:rPr>
         <w:t>[2,17]</w:t>
       </w:r>
       <w:r>
-        <w:t xml:space="preserve"> * </w:t>
-      </w:r>
-      <w:proofErr w:type="spellStart"/>
+        <w:t xml:space="preserve">  * (</w:t>
+      </w:r>
+      <w:proofErr w:type="spellStart"/>
+      <w:r>
+        <w:t>phi_prey_species</w:t>
+      </w:r>
+      <w:proofErr w:type="spellEnd"/>
+      <w:r>
+        <w:t xml:space="preserve">[2,17]  + </w:t>
+      </w:r>
+      <w:proofErr w:type="spellStart"/>
+      <w:r>
+        <w:t>phi_prey_background</w:t>
+      </w:r>
+      <w:proofErr w:type="spellEnd"/>
+      <w:r>
+        <w:t>[2,17])</w:t>
+      </w:r>
+      <w:r>
+        <w:t xml:space="preserve"> =</w:t>
+      </w:r>
+      <w:r>
+        <w:t xml:space="preserve">0.1350324 </w:t>
+      </w:r>
+      <w:r>
+        <w:t xml:space="preserve">* </w:t>
+      </w:r>
       <w:r>
         <w:rPr>
           <w:highlight w:val="green"/>
         </w:rPr>
-        <w:t>params@search_vol</w:t>
-      </w:r>
-      <w:proofErr w:type="spellEnd"/>
-      <w:r>
-        <w:rPr>
-          <w:highlight w:val="green"/>
-        </w:rPr>
-        <w:t>[2,17]</w:t>
-      </w:r>
-      <w:r>
-        <w:t xml:space="preserve">  * (</w:t>
-      </w:r>
-      <w:proofErr w:type="spellStart"/>
-      <w:r>
-        <w:t>phi_prey_species</w:t>
-      </w:r>
-      <w:proofErr w:type="spellEnd"/>
-      <w:r>
-        <w:t xml:space="preserve">[2,17]  + </w:t>
-      </w:r>
-      <w:proofErr w:type="spellStart"/>
-      <w:r>
-        <w:t>phi_prey_background</w:t>
-      </w:r>
-      <w:proofErr w:type="spellEnd"/>
-      <w:r>
-        <w:t>[2,17])</w:t>
-      </w:r>
-      <w:r>
-        <w:t xml:space="preserve"> =</w:t>
-      </w:r>
-      <w:r>
-        <w:t xml:space="preserve">0.1350324 </w:t>
-      </w:r>
-      <w:r>
-        <w:t xml:space="preserve">* </w:t>
-      </w:r>
-      <w:r>
-        <w:rPr>
-          <w:highlight w:val="green"/>
-        </w:rPr>
         <w:t>3.358768e-05</w:t>
       </w:r>
       <w:r>
@@ -368,6 +412,15 @@
       </w:r>
       <w:r>
         <w:t>)</w:t>
+      </w:r>
+      <w:r>
+        <w:t xml:space="preserve">. </w:t>
+      </w:r>
+      <w:r>
+        <w:rPr>
+          <w:b/>
+        </w:rPr>
+        <w:t>Search volume agrees with ZooMSS</w:t>
       </w:r>
     </w:p>
     <w:p>
@@ -392,7 +445,15 @@
       </w:r>
       <w:proofErr w:type="spellEnd"/>
       <w:r>
-        <w:t xml:space="preserve"> in ZooMSS. So I’ll focus on that.</w:t>
+        <w:t xml:space="preserve"> in ZooMSS. </w:t>
+      </w:r>
+      <w:proofErr w:type="gramStart"/>
+      <w:r>
+        <w:t>So</w:t>
+      </w:r>
+      <w:proofErr w:type="gramEnd"/>
+      <w:r>
+        <w:t xml:space="preserve"> I’ll focus on that.</w:t>
       </w:r>
     </w:p>
     <w:p>
@@ -404,15 +465,34 @@
         </w:numPr>
       </w:pPr>
       <w:r>
-        <w:t xml:space="preserve">The exact equivalent would be </w:t>
-      </w:r>
-      <w:proofErr w:type="spellStart"/>
-      <w:r>
-        <w:t>params@other_params$temp_eff</w:t>
-      </w:r>
-      <w:proofErr w:type="spellEnd"/>
-      <w:r>
-        <w:t xml:space="preserve">[2,17] * </w:t>
+        <w:t>The exact equivalent</w:t>
+      </w:r>
+      <w:r>
+        <w:t xml:space="preserve"> of </w:t>
+      </w:r>
+      <w:proofErr w:type="spellStart"/>
+      <w:r>
+        <w:t>ingested_phyto</w:t>
+      </w:r>
+      <w:proofErr w:type="spellEnd"/>
+      <w:r>
+        <w:t xml:space="preserve"> would be </w:t>
+      </w:r>
+      <w:proofErr w:type="spellStart"/>
+      <w:r>
+        <w:t>params@other_params$temp_</w:t>
+      </w:r>
+      <w:proofErr w:type="gramStart"/>
+      <w:r>
+        <w:t>eff</w:t>
+      </w:r>
+      <w:proofErr w:type="spellEnd"/>
+      <w:r>
+        <w:t>[</w:t>
+      </w:r>
+      <w:proofErr w:type="gramEnd"/>
+      <w:r>
+        <w:t xml:space="preserve">2,17] * </w:t>
       </w:r>
       <w:proofErr w:type="spellStart"/>
       <w:r>
@@ -440,11 +520,19 @@
     <w:p>
       <w:proofErr w:type="spellStart"/>
       <w:r>
-        <w:t>phi_prey_background</w:t>
-      </w:r>
-      <w:proofErr w:type="spellEnd"/>
-      <w:r>
-        <w:t>[2,17]</w:t>
+        <w:t>phi_prey_</w:t>
+      </w:r>
+      <w:proofErr w:type="gramStart"/>
+      <w:r>
+        <w:t>background</w:t>
+      </w:r>
+      <w:proofErr w:type="spellEnd"/>
+      <w:r>
+        <w:t>[</w:t>
+      </w:r>
+      <w:proofErr w:type="gramEnd"/>
+      <w:r>
+        <w:t>2,17]</w:t>
       </w:r>
       <w:r>
         <w:t xml:space="preserve"> =</w:t>
@@ -547,11 +635,19 @@
     <w:p>
       <w:proofErr w:type="spellStart"/>
       <w:r>
-        <w:t>params@pred_kernel</w:t>
-      </w:r>
-      <w:proofErr w:type="spellEnd"/>
-      <w:r>
-        <w:t xml:space="preserve">[2,17,30] = </w:t>
+        <w:t>params@pred_</w:t>
+      </w:r>
+      <w:proofErr w:type="gramStart"/>
+      <w:r>
+        <w:t>kernel</w:t>
+      </w:r>
+      <w:proofErr w:type="spellEnd"/>
+      <w:r>
+        <w:t>[</w:t>
+      </w:r>
+      <w:proofErr w:type="gramEnd"/>
+      <w:r>
+        <w:t xml:space="preserve">2,17,30] = </w:t>
       </w:r>
       <w:r>
         <w:t>0.8478148</w:t>
@@ -565,13 +661,7 @@
       </w:r>
       <w:proofErr w:type="spellEnd"/>
       <w:r>
-        <w:t>[30]</w:t>
-      </w:r>
-      <w:r>
-        <w:t xml:space="preserve"> =</w:t>
-      </w:r>
-      <w:r>
-        <w:t xml:space="preserve"> 6.503912e-13</w:t>
+        <w:t>[30] = 6.503912e-13</w:t>
       </w:r>
       <w:r>
         <w:br/>
@@ -593,12 +683,12 @@
       </w:r>
       <w:proofErr w:type="spellEnd"/>
       <w:r>
-        <w:t>[30]</w:t>
-      </w:r>
-      <w:r>
-        <w:t xml:space="preserve"> = </w:t>
-      </w:r>
-      <w:r>
+        <w:t xml:space="preserve">[30] = </w:t>
+      </w:r>
+      <w:r>
+        <w:rPr>
+          <w:highlight w:val="green"/>
+        </w:rPr>
         <w:t>4.196033e+21</w:t>
       </w:r>
     </w:p>
@@ -614,31 +704,36 @@
       <w:r>
         <w:t>n_</w:t>
       </w:r>
+      <w:proofErr w:type="gramStart"/>
       <w:r>
         <w:t>pp</w:t>
       </w:r>
       <w:proofErr w:type="spellEnd"/>
       <w:r>
+        <w:t>[</w:t>
+      </w:r>
+      <w:proofErr w:type="gramEnd"/>
+      <w:r>
+        <w:t>30]</w:t>
+      </w:r>
+      <w:r>
+        <w:t xml:space="preserve"> </w:t>
+      </w:r>
+      <w:r>
+        <w:t>=</w:t>
+      </w:r>
+      <w:r>
+        <w:t xml:space="preserve"> kappa*</w:t>
+      </w:r>
+      <w:proofErr w:type="spellStart"/>
+      <w:r>
+        <w:t>params@w_full</w:t>
+      </w:r>
+      <w:proofErr w:type="spellEnd"/>
+      <w:r>
         <w:t>[30]</w:t>
       </w:r>
       <w:r>
-        <w:t xml:space="preserve"> </w:t>
-      </w:r>
-      <w:r>
-        <w:t>=</w:t>
-      </w:r>
-      <w:r>
-        <w:t xml:space="preserve"> kappa*</w:t>
-      </w:r>
-      <w:proofErr w:type="spellStart"/>
-      <w:r>
-        <w:t>params@w_full</w:t>
-      </w:r>
-      <w:proofErr w:type="spellEnd"/>
-      <w:r>
-        <w:t>[30]</w:t>
-      </w:r>
-      <w:r>
         <w:t xml:space="preserve">^(1-lambda) / </w:t>
       </w:r>
       <w:proofErr w:type="spellStart"/>
@@ -686,6 +781,9 @@
         <w:t xml:space="preserve"> = </w:t>
       </w:r>
       <w:r>
+        <w:rPr>
+          <w:highlight w:val="green"/>
+        </w:rPr>
         <w:t>4.196046e+21</w:t>
       </w:r>
     </w:p>
@@ -694,12 +792,17 @@
         <w:t xml:space="preserve">in ZooMSS, </w:t>
       </w:r>
       <w:proofErr w:type="spellStart"/>
+      <w:proofErr w:type="gramStart"/>
       <w:r>
         <w:t>nPP</w:t>
       </w:r>
       <w:proofErr w:type="spellEnd"/>
       <w:r>
-        <w:t xml:space="preserve">[30] is </w:t>
+        <w:t>[</w:t>
+      </w:r>
+      <w:proofErr w:type="gramEnd"/>
+      <w:r>
+        <w:t xml:space="preserve">30] is </w:t>
       </w:r>
       <w:r>
         <w:t>2729062754</w:t>
@@ -726,52 +829,78 @@
       </w:r>
       <w:proofErr w:type="spellStart"/>
       <w:r>
+        <w:rPr>
+          <w:highlight w:val="green"/>
+        </w:rPr>
         <w:t>ZooMizer</w:t>
       </w:r>
       <w:proofErr w:type="spellEnd"/>
       <w:r>
+        <w:rPr>
+          <w:highlight w:val="green"/>
+        </w:rPr>
         <w:t xml:space="preserve"> has </w:t>
       </w:r>
       <w:proofErr w:type="spellStart"/>
       <w:r>
+        <w:rPr>
+          <w:highlight w:val="green"/>
+        </w:rPr>
         <w:t>n_pp</w:t>
       </w:r>
       <w:proofErr w:type="spellEnd"/>
       <w:r>
+        <w:rPr>
+          <w:highlight w:val="green"/>
+        </w:rPr>
         <w:t xml:space="preserve">[5] * </w:t>
       </w:r>
       <w:proofErr w:type="spellStart"/>
       <w:r>
+        <w:rPr>
+          <w:highlight w:val="green"/>
+        </w:rPr>
         <w:t>params@dw_full</w:t>
       </w:r>
       <w:proofErr w:type="spellEnd"/>
       <w:r>
-        <w:t>[5]</w:t>
-      </w:r>
-      <w:r>
-        <w:t xml:space="preserve"> = </w:t>
-      </w:r>
-      <w:r>
-        <w:t>1.258739e+12</w:t>
-      </w:r>
-      <w:r>
-        <w:t xml:space="preserve"> equal to ZooMSS </w:t>
-      </w:r>
-      <w:proofErr w:type="spellStart"/>
-      <w:r>
+        <w:rPr>
+          <w:highlight w:val="green"/>
+        </w:rPr>
+        <w:t xml:space="preserve">[5] = 1.258739e+12 </w:t>
+      </w:r>
+      <w:r>
+        <w:rPr>
+          <w:b/>
+          <w:highlight w:val="green"/>
+        </w:rPr>
+        <w:t>equal to ZooMSS</w:t>
+      </w:r>
+      <w:r>
+        <w:rPr>
+          <w:highlight w:val="green"/>
+        </w:rPr>
+        <w:t xml:space="preserve"> </w:t>
+      </w:r>
+      <w:proofErr w:type="spellStart"/>
+      <w:r>
+        <w:rPr>
+          <w:highlight w:val="green"/>
+        </w:rPr>
         <w:t>nPP</w:t>
       </w:r>
       <w:proofErr w:type="spellEnd"/>
       <w:r>
-        <w:t xml:space="preserve">[5]  = </w:t>
-      </w:r>
-      <w:r>
-        <w:t>1.258739e+12</w:t>
+        <w:rPr>
+          <w:highlight w:val="green"/>
+        </w:rPr>
+        <w:t>[5]  = 1.258739e+12</w:t>
       </w:r>
       <w:r>
         <w:t>)</w:t>
       </w:r>
     </w:p>
+    <w:p/>
     <w:p/>
     <w:sectPr>
       <w:pgSz w:w="11906" w:h="16838"/>
@@ -1168,7 +1297,6 @@
     <w:lsdException w:name="HTML Sample" w:semiHidden="1" w:unhideWhenUsed="1"/>
     <w:lsdException w:name="HTML Typewriter" w:semiHidden="1" w:unhideWhenUsed="1"/>
     <w:lsdException w:name="HTML Variable" w:semiHidden="1" w:unhideWhenUsed="1"/>
-    <w:lsdException w:name="Normal Table" w:semiHidden="1" w:unhideWhenUsed="1"/>
     <w:lsdException w:name="annotation subject" w:semiHidden="1" w:unhideWhenUsed="1"/>
     <w:lsdException w:name="No List" w:semiHidden="1" w:unhideWhenUsed="1"/>
     <w:lsdException w:name="Outline List 1" w:semiHidden="1" w:unhideWhenUsed="1"/>
@@ -1211,11 +1339,8 @@
     <w:lsdException w:name="Table Contemporary" w:semiHidden="1" w:unhideWhenUsed="1"/>
     <w:lsdException w:name="Table Elegant" w:semiHidden="1" w:unhideWhenUsed="1"/>
     <w:lsdException w:name="Table Professional" w:semiHidden="1" w:unhideWhenUsed="1"/>
-    <w:lsdException w:name="Table Subtle 1" w:semiHidden="1" w:unhideWhenUsed="1"/>
     <w:lsdException w:name="Table Subtle 2" w:semiHidden="1" w:unhideWhenUsed="1"/>
     <w:lsdException w:name="Table Web 1" w:semiHidden="1" w:unhideWhenUsed="1"/>
-    <w:lsdException w:name="Table Web 2" w:semiHidden="1" w:unhideWhenUsed="1"/>
-    <w:lsdException w:name="Table Web 3" w:semiHidden="1" w:unhideWhenUsed="1"/>
     <w:lsdException w:name="Balloon Text" w:semiHidden="1" w:unhideWhenUsed="1"/>
     <w:lsdException w:name="Table Grid" w:uiPriority="39"/>
     <w:lsdException w:name="Table Theme" w:semiHidden="1" w:unhideWhenUsed="1"/>
@@ -1493,8 +1618,8 @@
       <w:u w:val="single"/>
     </w:rPr>
   </w:style>
-  <w:style w:type="character" w:styleId="UnresolvedMention">
-    <w:name w:val="Unresolved Mention"/>
+  <w:style w:type="character" w:customStyle="1" w:styleId="UnresolvedMention1">
+    <w:name w:val="Unresolved Mention1"/>
     <w:basedOn w:val="DefaultParagraphFont"/>
     <w:uiPriority w:val="99"/>
     <w:semiHidden/>

</xml_diff>

<commit_message>
Ran Mizer numerics in ZooMSS - same answer as Mizer.
</commit_message>
<xml_diff>
--- a/ZooMizer_Check_Patrick.docx
+++ b/ZooMizer_Check_Patrick.docx
@@ -1,31 +1,15 @@
 
 <file path=word/document.xml><?xml version="1.0" encoding="utf-8"?>
-<w:document xmlns:wpc="http://schemas.microsoft.com/office/word/2010/wordprocessingCanvas" xmlns:cx="http://schemas.microsoft.com/office/drawing/2014/chartex" xmlns:cx1="http://schemas.microsoft.com/office/drawing/2015/9/8/chartex" xmlns:cx2="http://schemas.microsoft.com/office/drawing/2015/10/21/chartex" xmlns:cx3="http://schemas.microsoft.com/office/drawing/2016/5/9/chartex" xmlns:cx4="http://schemas.microsoft.com/office/drawing/2016/5/10/chartex" xmlns:cx5="http://schemas.microsoft.com/office/drawing/2016/5/11/chartex" xmlns:cx6="http://schemas.microsoft.com/office/drawing/2016/5/12/chartex" xmlns:cx7="http://schemas.microsoft.com/office/drawing/2016/5/13/chartex" xmlns:cx8="http://schemas.microsoft.com/office/drawing/2016/5/14/chartex" xmlns:mc="http://schemas.openxmlformats.org/markup-compatibility/2006" xmlns:aink="http://schemas.microsoft.com/office/drawing/2016/ink" xmlns:am3d="http://schemas.microsoft.com/office/drawing/2017/model3d" xmlns:o="urn:schemas-microsoft-com:office:office" xmlns:r="http://schemas.openxmlformats.org/officeDocument/2006/relationships" xmlns:m="http://schemas.openxmlformats.org/officeDocument/2006/math" xmlns:v="urn:schemas-microsoft-com:vml" xmlns:wp14="http://schemas.microsoft.com/office/word/2010/wordprocessingDrawing" xmlns:wp="http://schemas.openxmlformats.org/drawingml/2006/wordprocessingDrawing" xmlns:w10="urn:schemas-microsoft-com:office:word" xmlns:w="http://schemas.openxmlformats.org/wordprocessingml/2006/main" xmlns:w14="http://schemas.microsoft.com/office/word/2010/wordml" xmlns:w15="http://schemas.microsoft.com/office/word/2012/wordml" xmlns:w16cex="http://schemas.microsoft.com/office/word/2018/wordml/cex" xmlns:w16cid="http://schemas.microsoft.com/office/word/2016/wordml/cid" xmlns:w16="http://schemas.microsoft.com/office/word/2018/wordml" xmlns:w16se="http://schemas.microsoft.com/office/word/2015/wordml/symex" xmlns:wpg="http://schemas.microsoft.com/office/word/2010/wordprocessingGroup" xmlns:wpi="http://schemas.microsoft.com/office/word/2010/wordprocessingInk" xmlns:wne="http://schemas.microsoft.com/office/word/2006/wordml" xmlns:wps="http://schemas.microsoft.com/office/word/2010/wordprocessingShape" mc:Ignorable="w14 w15 w16se w16cid w16 w16cex wp14">
+<w:document xmlns:wpc="http://schemas.microsoft.com/office/word/2010/wordprocessingCanvas" xmlns:cx="http://schemas.microsoft.com/office/drawing/2014/chartex" xmlns:cx1="http://schemas.microsoft.com/office/drawing/2015/9/8/chartex" xmlns:mc="http://schemas.openxmlformats.org/markup-compatibility/2006" xmlns:o="urn:schemas-microsoft-com:office:office" xmlns:r="http://schemas.openxmlformats.org/officeDocument/2006/relationships" xmlns:m="http://schemas.openxmlformats.org/officeDocument/2006/math" xmlns:v="urn:schemas-microsoft-com:vml" xmlns:wp14="http://schemas.microsoft.com/office/word/2010/wordprocessingDrawing" xmlns:wp="http://schemas.openxmlformats.org/drawingml/2006/wordprocessingDrawing" xmlns:w10="urn:schemas-microsoft-com:office:word" xmlns:w="http://schemas.openxmlformats.org/wordprocessingml/2006/main" xmlns:w14="http://schemas.microsoft.com/office/word/2010/wordml" xmlns:w15="http://schemas.microsoft.com/office/word/2012/wordml" xmlns:w16se="http://schemas.microsoft.com/office/word/2015/wordml/symex" xmlns:wpg="http://schemas.microsoft.com/office/word/2010/wordprocessingGroup" xmlns:wpi="http://schemas.microsoft.com/office/word/2010/wordprocessingInk" xmlns:wne="http://schemas.microsoft.com/office/word/2006/wordml" xmlns:wps="http://schemas.microsoft.com/office/word/2010/wordprocessingShape" mc:Ignorable="w14 w15 w16se wp14">
   <w:body>
     <w:p>
       <w:r>
-        <w:t xml:space="preserve">Patrick’s check process of </w:t>
-      </w:r>
-      <w:proofErr w:type="spellStart"/>
-      <w:r>
-        <w:t>ZooMizer</w:t>
-      </w:r>
-      <w:proofErr w:type="spellEnd"/>
-      <w:r>
-        <w:t xml:space="preserve"> on Monday 11 January 2021</w:t>
-      </w:r>
-    </w:p>
-    <w:p>
-      <w:r>
-        <w:t xml:space="preserve">I too will work backwards from `a` on line 194 of </w:t>
-      </w:r>
-      <w:proofErr w:type="spellStart"/>
-      <w:r>
-        <w:t>fZooMizer_run.R</w:t>
-      </w:r>
-      <w:proofErr w:type="spellEnd"/>
-      <w:r>
-        <w:t>.</w:t>
+        <w:t>Patrick’s check process of ZooMizer on Monday 11 January 2021</w:t>
+      </w:r>
+    </w:p>
+    <w:p>
+      <w:r>
+        <w:t>I too will work backwards from `a` on line 194 of fZooMizer_run.R.</w:t>
       </w:r>
     </w:p>
     <w:p/>
@@ -38,23 +22,7 @@
         </w:numPr>
       </w:pPr>
       <w:r>
-        <w:t xml:space="preserve">I used </w:t>
-      </w:r>
-      <w:proofErr w:type="spellStart"/>
-      <w:r>
-        <w:t>ZooMizer</w:t>
-      </w:r>
-      <w:proofErr w:type="spellEnd"/>
-      <w:r>
-        <w:t xml:space="preserve"> from the </w:t>
-      </w:r>
-      <w:proofErr w:type="spellStart"/>
-      <w:r>
-        <w:t>github</w:t>
-      </w:r>
-      <w:proofErr w:type="spellEnd"/>
-      <w:r>
-        <w:t xml:space="preserve"> branch </w:t>
+        <w:t xml:space="preserve">I used ZooMizer from the github branch </w:t>
       </w:r>
       <w:hyperlink r:id="rId7" w:history="1">
         <w:r>
@@ -86,15 +54,7 @@
         </w:numPr>
       </w:pPr>
       <w:r>
-        <w:t xml:space="preserve">I enter </w:t>
-      </w:r>
-      <w:proofErr w:type="spellStart"/>
-      <w:r>
-        <w:t>comparison.RMD</w:t>
-      </w:r>
-      <w:proofErr w:type="spellEnd"/>
-      <w:r>
-        <w:t xml:space="preserve"> and run all chunks</w:t>
+        <w:t>I enter comparison.RMD and run all chunks</w:t>
       </w:r>
     </w:p>
     <w:p>
@@ -120,33 +80,11 @@
           <w:highlight w:val="red"/>
         </w:rPr>
       </w:pPr>
-      <w:proofErr w:type="spellStart"/>
       <w:r>
         <w:rPr>
           <w:highlight w:val="red"/>
         </w:rPr>
-        <w:t>A_</w:t>
-      </w:r>
-      <w:proofErr w:type="gramStart"/>
-      <w:r>
-        <w:rPr>
-          <w:highlight w:val="red"/>
-        </w:rPr>
-        <w:t>iter</w:t>
-      </w:r>
-      <w:proofErr w:type="spellEnd"/>
-      <w:r>
-        <w:rPr>
-          <w:highlight w:val="red"/>
-        </w:rPr>
-        <w:t>[</w:t>
-      </w:r>
-      <w:proofErr w:type="gramEnd"/>
-      <w:r>
-        <w:rPr>
-          <w:highlight w:val="red"/>
-        </w:rPr>
-        <w:t xml:space="preserve">2,18] = 0.184373 but a[2,18] = </w:t>
+        <w:t xml:space="preserve">A_iter[2,18] = 0.184373 but a[2,18] = </w:t>
       </w:r>
       <w:r>
         <w:rPr>
@@ -163,19 +101,9 @@
           <w:numId w:val="1"/>
         </w:numPr>
       </w:pPr>
-      <w:proofErr w:type="spellStart"/>
-      <w:r>
-        <w:t>A_</w:t>
-      </w:r>
-      <w:proofErr w:type="gramStart"/>
-      <w:r>
-        <w:t>iter</w:t>
-      </w:r>
-      <w:proofErr w:type="spellEnd"/>
-      <w:r>
-        <w:t>[</w:t>
-      </w:r>
-      <w:proofErr w:type="gramEnd"/>
+      <w:r>
+        <w:t>A_iter[</w:t>
+      </w:r>
       <w:r>
         <w:t>2</w:t>
       </w:r>
@@ -192,23 +120,7 @@
         <w:t>=</w:t>
       </w:r>
       <w:r>
-        <w:t xml:space="preserve"> </w:t>
-      </w:r>
-      <w:proofErr w:type="spellStart"/>
-      <w:r>
-        <w:t>param$dt</w:t>
-      </w:r>
-      <w:proofErr w:type="spellEnd"/>
-      <w:r>
-        <w:t>/</w:t>
-      </w:r>
-      <w:proofErr w:type="spellStart"/>
-      <w:r>
-        <w:t>param$dx</w:t>
-      </w:r>
-      <w:proofErr w:type="spellEnd"/>
-      <w:r>
-        <w:t xml:space="preserve"> * gg[</w:t>
+        <w:t xml:space="preserve"> param$dt/param$dx * gg[</w:t>
       </w:r>
       <w:r>
         <w:t>2</w:t>
@@ -235,23 +147,7 @@
         <w:t>a[2,18]</w:t>
       </w:r>
       <w:r>
-        <w:t xml:space="preserve"> = </w:t>
-      </w:r>
-      <w:proofErr w:type="spellStart"/>
-      <w:r>
-        <w:t>e_growth</w:t>
-      </w:r>
-      <w:proofErr w:type="spellEnd"/>
-      <w:r>
-        <w:t xml:space="preserve">[2, 17] * dt / </w:t>
-      </w:r>
-      <w:proofErr w:type="spellStart"/>
-      <w:r>
-        <w:t>params@dw</w:t>
-      </w:r>
-      <w:proofErr w:type="spellEnd"/>
-      <w:r>
-        <w:t xml:space="preserve">[18] = </w:t>
+        <w:t xml:space="preserve"> = e_growth[2, 17] * dt / params@dw[18] = </w:t>
       </w:r>
       <w:r>
         <w:t>3.372202e-08</w:t>
@@ -277,29 +173,8 @@
           <w:numId w:val="1"/>
         </w:numPr>
       </w:pPr>
-      <w:proofErr w:type="spellStart"/>
-      <w:r>
-        <w:t>e_</w:t>
-      </w:r>
-      <w:proofErr w:type="gramStart"/>
-      <w:r>
-        <w:t>growth</w:t>
-      </w:r>
-      <w:proofErr w:type="spellEnd"/>
-      <w:r>
-        <w:t>[</w:t>
-      </w:r>
-      <w:proofErr w:type="gramEnd"/>
-      <w:r>
-        <w:t>2,17] = encounter[2,17]-</w:t>
-      </w:r>
-      <w:proofErr w:type="spellStart"/>
-      <w:r>
-        <w:t>params@metab</w:t>
-      </w:r>
-      <w:proofErr w:type="spellEnd"/>
-      <w:r>
-        <w:t xml:space="preserve">[2,17] = </w:t>
+      <w:r>
+        <w:t xml:space="preserve">e_growth[2,17] = encounter[2,17]-params@metab[2,17] = </w:t>
       </w:r>
       <w:r>
         <w:t>3.372202e-08</w:t>
@@ -316,7 +191,6 @@
           <w:numId w:val="1"/>
         </w:numPr>
       </w:pPr>
-      <w:proofErr w:type="gramStart"/>
       <w:r>
         <w:t>e</w:t>
       </w:r>
@@ -324,11 +198,7 @@
         <w:t>ncounter</w:t>
       </w:r>
       <w:r>
-        <w:t>[</w:t>
-      </w:r>
-      <w:proofErr w:type="gramEnd"/>
-      <w:r>
-        <w:t>2,17]</w:t>
+        <w:t>[2,17]</w:t>
       </w:r>
       <w:r>
         <w:t xml:space="preserve"> </w:t>
@@ -337,51 +207,22 @@
         <w:t>=</w:t>
       </w:r>
       <w:r>
-        <w:t xml:space="preserve"> </w:t>
-      </w:r>
-      <w:proofErr w:type="spellStart"/>
-      <w:r>
-        <w:t>params@other_params$temp_eff</w:t>
-      </w:r>
-      <w:proofErr w:type="spellEnd"/>
+        <w:t xml:space="preserve"> params@other_params$temp_eff</w:t>
+      </w:r>
       <w:r>
         <w:t>[2,17]</w:t>
       </w:r>
       <w:r>
         <w:t xml:space="preserve"> * </w:t>
       </w:r>
-      <w:proofErr w:type="spellStart"/>
       <w:r>
         <w:rPr>
           <w:highlight w:val="green"/>
         </w:rPr>
-        <w:t>params@search_vol</w:t>
-      </w:r>
-      <w:proofErr w:type="spellEnd"/>
-      <w:r>
-        <w:rPr>
-          <w:highlight w:val="green"/>
-        </w:rPr>
-        <w:t>[2,17]</w:t>
-      </w:r>
-      <w:r>
-        <w:t xml:space="preserve">  * (</w:t>
-      </w:r>
-      <w:proofErr w:type="spellStart"/>
-      <w:r>
-        <w:t>phi_prey_species</w:t>
-      </w:r>
-      <w:proofErr w:type="spellEnd"/>
-      <w:r>
-        <w:t xml:space="preserve">[2,17]  + </w:t>
-      </w:r>
-      <w:proofErr w:type="spellStart"/>
-      <w:r>
-        <w:t>phi_prey_background</w:t>
-      </w:r>
-      <w:proofErr w:type="spellEnd"/>
-      <w:r>
-        <w:t>[2,17])</w:t>
+        <w:t>params@search_vol[2,17]</w:t>
+      </w:r>
+      <w:r>
+        <w:t xml:space="preserve">  * (phi_prey_species[2,17]  + phi_prey_background[2,17])</w:t>
       </w:r>
       <w:r>
         <w:t xml:space="preserve"> =</w:t>
@@ -431,29 +272,8 @@
           <w:numId w:val="1"/>
         </w:numPr>
       </w:pPr>
-      <w:proofErr w:type="spellStart"/>
-      <w:r>
-        <w:t>phi_prey_background</w:t>
-      </w:r>
-      <w:proofErr w:type="spellEnd"/>
-      <w:r>
-        <w:t xml:space="preserve"> is roughly the equivalent of </w:t>
-      </w:r>
-      <w:proofErr w:type="spellStart"/>
-      <w:r>
-        <w:t>ingested_phyto</w:t>
-      </w:r>
-      <w:proofErr w:type="spellEnd"/>
-      <w:r>
-        <w:t xml:space="preserve"> in ZooMSS. </w:t>
-      </w:r>
-      <w:proofErr w:type="gramStart"/>
-      <w:r>
-        <w:t>So</w:t>
-      </w:r>
-      <w:proofErr w:type="gramEnd"/>
-      <w:r>
-        <w:t xml:space="preserve"> I’ll focus on that.</w:t>
+      <w:r>
+        <w:t>phi_prey_background is roughly the equivalent of ingested_phyto in ZooMSS. So I’ll focus on that.</w:t>
       </w:r>
     </w:p>
     <w:p>
@@ -468,222 +288,94 @@
         <w:t>The exact equivalent</w:t>
       </w:r>
       <w:r>
-        <w:t xml:space="preserve"> of </w:t>
-      </w:r>
-      <w:proofErr w:type="spellStart"/>
-      <w:r>
-        <w:t>ingested_phyto</w:t>
-      </w:r>
-      <w:proofErr w:type="spellEnd"/>
+        <w:t xml:space="preserve"> of ingested_phyto</w:t>
+      </w:r>
       <w:r>
         <w:t xml:space="preserve"> would be </w:t>
       </w:r>
-      <w:proofErr w:type="spellStart"/>
-      <w:r>
-        <w:t>params@other_params$temp_</w:t>
-      </w:r>
-      <w:proofErr w:type="gramStart"/>
-      <w:r>
-        <w:t>eff</w:t>
-      </w:r>
-      <w:proofErr w:type="spellEnd"/>
-      <w:r>
-        <w:t>[</w:t>
-      </w:r>
-      <w:proofErr w:type="gramEnd"/>
-      <w:r>
-        <w:t xml:space="preserve">2,17] * </w:t>
-      </w:r>
-      <w:proofErr w:type="spellStart"/>
-      <w:r>
-        <w:t>params@search_vol</w:t>
-      </w:r>
-      <w:proofErr w:type="spellEnd"/>
-      <w:r>
-        <w:t xml:space="preserve">[2,17]  * </w:t>
-      </w:r>
-      <w:proofErr w:type="spellStart"/>
+      <w:r>
+        <w:t>params@other_params$temp_eff[2,17] * params@search_vol[2,17]  * phi_prey_background[2,17]</w:t>
+      </w:r>
+      <w:r>
+        <w:t xml:space="preserve"> = </w:t>
+      </w:r>
+      <w:r>
+        <w:t>3.372195e-08</w:t>
+      </w:r>
+    </w:p>
+    <w:p>
       <w:r>
         <w:t>phi_prey_background</w:t>
       </w:r>
-      <w:proofErr w:type="spellEnd"/>
       <w:r>
         <w:t>[2,17]</w:t>
       </w:r>
       <w:r>
-        <w:t xml:space="preserve"> = </w:t>
-      </w:r>
-      <w:r>
-        <w:t>3.372195e-08</w:t>
-      </w:r>
-    </w:p>
-    <w:p>
-      <w:proofErr w:type="spellStart"/>
-      <w:r>
-        <w:t>phi_prey_</w:t>
-      </w:r>
-      <w:proofErr w:type="gramStart"/>
-      <w:r>
-        <w:t>background</w:t>
-      </w:r>
-      <w:proofErr w:type="spellEnd"/>
-      <w:r>
-        <w:t>[</w:t>
-      </w:r>
-      <w:proofErr w:type="gramEnd"/>
-      <w:r>
-        <w:t>2,17]</w:t>
-      </w:r>
-      <w:r>
         <w:t xml:space="preserve"> =</w:t>
       </w:r>
       <w:r>
         <w:t xml:space="preserve"> </w:t>
       </w:r>
-      <w:proofErr w:type="spellStart"/>
       <w:r>
         <w:t>params@other_params$assim_phyto</w:t>
       </w:r>
-      <w:proofErr w:type="spellEnd"/>
       <w:r>
         <w:t>[2]</w:t>
       </w:r>
       <w:r>
+        <w:t xml:space="preserve"> * params@species_params$interaction_resource</w:t>
+      </w:r>
+      <w:r>
+        <w:t>[2]</w:t>
+      </w:r>
+      <w:r>
+        <w:t>* rowSums(sweep(params@pred_kernel, 3, params@dw_full * params@w_full * n_pp,  "*", check.margin = FALSE), dims = 2)</w:t>
+      </w:r>
+      <w:r>
+        <w:t>[2,17]</w:t>
+      </w:r>
+      <w:r>
+        <w:br/>
+      </w:r>
+      <w:r>
+        <w:t>= 0.25</w:t>
+      </w:r>
+      <w:r>
         <w:t xml:space="preserve"> * </w:t>
       </w:r>
-      <w:proofErr w:type="spellStart"/>
-      <w:r>
-        <w:t>params@species_params$interaction_resource</w:t>
-      </w:r>
-      <w:proofErr w:type="spellEnd"/>
-      <w:r>
-        <w:t>[2]</w:t>
-      </w:r>
-      <w:r>
-        <w:t xml:space="preserve">* </w:t>
-      </w:r>
-      <w:proofErr w:type="spellStart"/>
-      <w:r>
-        <w:t>rowSums</w:t>
-      </w:r>
-      <w:proofErr w:type="spellEnd"/>
-      <w:r>
-        <w:t>(sweep(</w:t>
-      </w:r>
-      <w:proofErr w:type="spellStart"/>
+      <w:r>
+        <w:t xml:space="preserve"> 1</w:t>
+      </w:r>
+      <w:r>
+        <w:t xml:space="preserve"> * 0.02974094 = </w:t>
+      </w:r>
+      <w:r>
+        <w:t>0.007435235</w:t>
+      </w:r>
+    </w:p>
+    <w:p>
       <w:r>
         <w:t>params@pred_kernel</w:t>
       </w:r>
-      <w:proofErr w:type="spellEnd"/>
-      <w:r>
-        <w:t xml:space="preserve">, 3, </w:t>
-      </w:r>
-      <w:proofErr w:type="spellStart"/>
-      <w:r>
-        <w:t>params@dw_full</w:t>
-      </w:r>
-      <w:proofErr w:type="spellEnd"/>
-      <w:r>
-        <w:t xml:space="preserve"> * </w:t>
-      </w:r>
-      <w:proofErr w:type="spellStart"/>
-      <w:r>
-        <w:t>params@w_full</w:t>
-      </w:r>
-      <w:proofErr w:type="spellEnd"/>
-      <w:r>
-        <w:t xml:space="preserve"> * </w:t>
-      </w:r>
-      <w:proofErr w:type="spellStart"/>
-      <w:r>
-        <w:t>n_pp</w:t>
-      </w:r>
-      <w:proofErr w:type="spellEnd"/>
-      <w:r>
-        <w:t xml:space="preserve">,  "*", </w:t>
-      </w:r>
-      <w:proofErr w:type="spellStart"/>
-      <w:r>
-        <w:t>check.margin</w:t>
-      </w:r>
-      <w:proofErr w:type="spellEnd"/>
-      <w:r>
-        <w:t xml:space="preserve"> = FALSE), dims = 2)</w:t>
-      </w:r>
-      <w:r>
-        <w:t>[2,17]</w:t>
+      <w:r>
+        <w:t xml:space="preserve">[2,17,30] = </w:t>
+      </w:r>
+      <w:r>
+        <w:t>0.8478148</w:t>
       </w:r>
       <w:r>
         <w:br/>
-      </w:r>
-      <w:r>
-        <w:t>= 0.25</w:t>
-      </w:r>
-      <w:r>
-        <w:t xml:space="preserve"> * </w:t>
-      </w:r>
-      <w:r>
-        <w:t xml:space="preserve"> 1</w:t>
-      </w:r>
-      <w:r>
-        <w:t xml:space="preserve"> * 0.02974094 = </w:t>
-      </w:r>
-      <w:r>
-        <w:t>0.007435235</w:t>
-      </w:r>
-    </w:p>
-    <w:p>
-      <w:proofErr w:type="spellStart"/>
-      <w:r>
-        <w:t>params@pred_</w:t>
-      </w:r>
-      <w:proofErr w:type="gramStart"/>
-      <w:r>
-        <w:t>kernel</w:t>
-      </w:r>
-      <w:proofErr w:type="spellEnd"/>
-      <w:r>
-        <w:t>[</w:t>
-      </w:r>
-      <w:proofErr w:type="gramEnd"/>
-      <w:r>
-        <w:t xml:space="preserve">2,17,30] = </w:t>
-      </w:r>
-      <w:r>
-        <w:t>0.8478148</w:t>
+        <w:t>params@dw_full[30] = 6.503912e-13</w:t>
       </w:r>
       <w:r>
         <w:br/>
-      </w:r>
-      <w:proofErr w:type="spellStart"/>
-      <w:r>
-        <w:t>params@dw_full</w:t>
-      </w:r>
-      <w:proofErr w:type="spellEnd"/>
-      <w:r>
-        <w:t>[30] = 6.503912e-13</w:t>
+        <w:t>params@w_full[30] = 2.511886e-12</w:t>
       </w:r>
       <w:r>
         <w:br/>
       </w:r>
-      <w:proofErr w:type="spellStart"/>
-      <w:r>
-        <w:t>params@w_full</w:t>
-      </w:r>
-      <w:proofErr w:type="spellEnd"/>
-      <w:r>
-        <w:t>[30] = 2.511886e-12</w:t>
-      </w:r>
-      <w:r>
-        <w:br/>
-      </w:r>
-      <w:proofErr w:type="spellStart"/>
-      <w:r>
-        <w:t>n_pp</w:t>
-      </w:r>
-      <w:proofErr w:type="spellEnd"/>
-      <w:r>
-        <w:t xml:space="preserve">[30] = </w:t>
+      <w:r>
+        <w:t xml:space="preserve">n_pp[30] = </w:t>
       </w:r>
       <w:r>
         <w:rPr>
@@ -700,21 +392,14 @@
           <w:numId w:val="2"/>
         </w:numPr>
       </w:pPr>
-      <w:proofErr w:type="spellStart"/>
       <w:r>
         <w:t>n_</w:t>
       </w:r>
-      <w:proofErr w:type="gramStart"/>
       <w:r>
         <w:t>pp</w:t>
       </w:r>
-      <w:proofErr w:type="spellEnd"/>
-      <w:r>
-        <w:t>[</w:t>
-      </w:r>
-      <w:proofErr w:type="gramEnd"/>
-      <w:r>
-        <w:t>30]</w:t>
+      <w:r>
+        <w:t>[30]</w:t>
       </w:r>
       <w:r>
         <w:t xml:space="preserve"> </w:t>
@@ -723,24 +408,14 @@
         <w:t>=</w:t>
       </w:r>
       <w:r>
-        <w:t xml:space="preserve"> kappa*</w:t>
-      </w:r>
-      <w:proofErr w:type="spellStart"/>
-      <w:r>
-        <w:t>params@w_full</w:t>
-      </w:r>
-      <w:proofErr w:type="spellEnd"/>
+        <w:t xml:space="preserve"> kappa*params@w_full</w:t>
+      </w:r>
       <w:r>
         <w:t>[30]</w:t>
       </w:r>
       <w:r>
-        <w:t xml:space="preserve">^(1-lambda) / </w:t>
-      </w:r>
-      <w:proofErr w:type="spellStart"/>
-      <w:r>
-        <w:t>params@dw_full</w:t>
-      </w:r>
-      <w:proofErr w:type="spellEnd"/>
+        <w:t>^(1-lambda) / params@dw_full</w:t>
+      </w:r>
       <w:r>
         <w:t xml:space="preserve">[30] = </w:t>
       </w:r>
@@ -789,20 +464,7 @@
     </w:p>
     <w:p>
       <w:r>
-        <w:t xml:space="preserve">in ZooMSS, </w:t>
-      </w:r>
-      <w:proofErr w:type="spellStart"/>
-      <w:proofErr w:type="gramStart"/>
-      <w:r>
-        <w:t>nPP</w:t>
-      </w:r>
-      <w:proofErr w:type="spellEnd"/>
-      <w:r>
-        <w:t>[</w:t>
-      </w:r>
-      <w:proofErr w:type="gramEnd"/>
-      <w:r>
-        <w:t xml:space="preserve">30] is </w:t>
+        <w:t xml:space="preserve">in ZooMSS, nPP[30] is </w:t>
       </w:r>
       <w:r>
         <w:t>2729062754</w:t>
@@ -817,57 +479,13 @@
         <w:t>th</w:t>
       </w:r>
       <w:r>
-        <w:t xml:space="preserve"> </w:t>
-      </w:r>
-      <w:proofErr w:type="spellStart"/>
-      <w:r>
-        <w:t>s.f.</w:t>
-      </w:r>
-      <w:proofErr w:type="spellEnd"/>
-      <w:r>
-        <w:t xml:space="preserve"> (for the same comparison as Ryan…</w:t>
-      </w:r>
-      <w:proofErr w:type="spellStart"/>
+        <w:t xml:space="preserve"> s.f. (for the same comparison as Ryan…</w:t>
+      </w:r>
       <w:r>
         <w:rPr>
           <w:highlight w:val="green"/>
         </w:rPr>
-        <w:t>ZooMizer</w:t>
-      </w:r>
-      <w:proofErr w:type="spellEnd"/>
-      <w:r>
-        <w:rPr>
-          <w:highlight w:val="green"/>
-        </w:rPr>
-        <w:t xml:space="preserve"> has </w:t>
-      </w:r>
-      <w:proofErr w:type="spellStart"/>
-      <w:r>
-        <w:rPr>
-          <w:highlight w:val="green"/>
-        </w:rPr>
-        <w:t>n_pp</w:t>
-      </w:r>
-      <w:proofErr w:type="spellEnd"/>
-      <w:r>
-        <w:rPr>
-          <w:highlight w:val="green"/>
-        </w:rPr>
-        <w:t xml:space="preserve">[5] * </w:t>
-      </w:r>
-      <w:proofErr w:type="spellStart"/>
-      <w:r>
-        <w:rPr>
-          <w:highlight w:val="green"/>
-        </w:rPr>
-        <w:t>params@dw_full</w:t>
-      </w:r>
-      <w:proofErr w:type="spellEnd"/>
-      <w:r>
-        <w:rPr>
-          <w:highlight w:val="green"/>
-        </w:rPr>
-        <w:t xml:space="preserve">[5] = 1.258739e+12 </w:t>
+        <w:t xml:space="preserve">ZooMizer has n_pp[5] * params@dw_full[5] = 1.258739e+12 </w:t>
       </w:r>
       <w:r>
         <w:rPr>
@@ -880,28 +498,341 @@
         <w:rPr>
           <w:highlight w:val="green"/>
         </w:rPr>
+        <w:t xml:space="preserve"> nPP[5]  = 1.258739e+12</w:t>
+      </w:r>
+      <w:r>
+        <w:t>)</w:t>
+      </w:r>
+    </w:p>
+    <w:p/>
+    <w:p>
+      <w:pPr>
+        <w:rPr>
+          <w:b/>
+        </w:rPr>
+      </w:pPr>
+      <w:r>
+        <w:rPr>
+          <w:b/>
+        </w:rPr>
+        <w:t>Now try some different things…</w:t>
+      </w:r>
+    </w:p>
+    <w:p/>
+    <w:p>
+      <w:pPr>
+        <w:rPr>
+          <w:b/>
+        </w:rPr>
+      </w:pPr>
+      <w:r>
+        <w:rPr>
+          <w:b/>
+        </w:rPr>
+        <w:t>Mizer method in ZooMSS</w:t>
+      </w:r>
+    </w:p>
+    <w:p>
+      <w:r>
+        <w:t>I inserted this code at the end of the fZooMSS_Setup.R code before return(model):</w:t>
+      </w:r>
+    </w:p>
+    <w:p>
+      <w:r>
+        <w:br w:type="page"/>
+      </w:r>
+    </w:p>
+    <w:p>
+      <w:r>
+        <w:lastRenderedPageBreak/>
+        <w:t>model$dw_phyto &lt;- (10^param$dx - 1) * param$w_phyto</w:t>
+      </w:r>
+    </w:p>
+    <w:p>
+      <w:pPr>
+        <w:rPr>
+          <w:color w:val="FF0000"/>
+        </w:rPr>
+      </w:pPr>
+      <w:r>
+        <w:t xml:space="preserve">  model$phi_prey_background &lt;- assim_phyto * phyto_theta[,1] *</w:t>
+      </w:r>
+      <w:r>
         <w:t xml:space="preserve"> </w:t>
       </w:r>
-      <w:proofErr w:type="spellStart"/>
-      <w:r>
-        <w:rPr>
-          <w:highlight w:val="green"/>
-        </w:rPr>
-        <w:t>nPP</w:t>
-      </w:r>
-      <w:proofErr w:type="spellEnd"/>
-      <w:r>
-        <w:rPr>
-          <w:highlight w:val="green"/>
-        </w:rPr>
-        <w:t>[5]  = 1.258739e+12</w:t>
-      </w:r>
-      <w:r>
-        <w:t>)</w:t>
+      <w:r>
+        <w:t xml:space="preserve">rowSums(sweep(model$phyto_growthkernel2, 3, </w:t>
+      </w:r>
+      <w:r>
+        <w:rPr>
+          <w:color w:val="FF0000"/>
+        </w:rPr>
+        <w:t xml:space="preserve">#model$dw_phyto *  # should remove this to match zoomizer </w:t>
+      </w:r>
+      <w:r>
+        <w:rPr>
+          <w:color w:val="FF0000"/>
+        </w:rPr>
+        <w:t>since</w:t>
+      </w:r>
+      <w:r>
+        <w:rPr>
+          <w:color w:val="FF0000"/>
+        </w:rPr>
+        <w:t xml:space="preserve"> N/NPP</w:t>
+      </w:r>
+      <w:r>
+        <w:rPr>
+          <w:color w:val="FF0000"/>
+        </w:rPr>
+        <w:t xml:space="preserve"> </w:t>
+      </w:r>
+      <w:r>
+        <w:rPr>
+          <w:color w:val="FF0000"/>
+        </w:rPr>
+        <w:t xml:space="preserve">in ZooMSS is </w:t>
+      </w:r>
+      <w:r>
+        <w:rPr>
+          <w:color w:val="FF0000"/>
+        </w:rPr>
+        <w:t>absolute, not normalised</w:t>
+      </w:r>
+    </w:p>
+    <w:p>
+      <w:r>
+        <w:t xml:space="preserve">      model$param$w_phyto * model$nPP, "*", check.margin = FALSE), dims = 2)</w:t>
+      </w:r>
+    </w:p>
+    <w:p>
+      <w:pPr>
+        <w:rPr>
+          <w:color w:val="FF0000"/>
+        </w:rPr>
+      </w:pPr>
+      <w:r>
+        <w:t xml:space="preserve">model$phyto_encounter &lt;- model$temp_eff * model$phi_prey_background </w:t>
+      </w:r>
+      <w:r>
+        <w:rPr>
+          <w:color w:val="FF0000"/>
+        </w:rPr>
+        <w:t>#* SearchVol #SearchVol already included in phyto_growthkernel2</w:t>
+      </w:r>
+    </w:p>
+    <w:p>
+      <w:r>
+        <w:t>where:</w:t>
+      </w:r>
+    </w:p>
+    <w:p>
+      <w:r>
+        <w:t>phyto_growthkernel2 = array(NA, dim = c(param$ngrps, param$ngrid, param$ngridPP)),</w:t>
+      </w:r>
+      <w:r>
+        <w:br/>
+      </w:r>
+      <w:r>
+        <w:br/>
+      </w:r>
+      <w:r>
+        <w:t>model$phyto_growthkernel2[i,,] &lt;- matrix(SearchVol[i,], nrow = param$ngrid, ncol = param$ngridPP) *</w:t>
+      </w:r>
+      <w:r>
+        <w:t xml:space="preserve"> </w:t>
+      </w:r>
+      <w:r>
+        <w:t>sp_phyto_predkernel</w:t>
+      </w:r>
+    </w:p>
+    <w:p/>
+    <w:p>
+      <w:pPr>
+        <w:rPr>
+          <w:b/>
+        </w:rPr>
+      </w:pPr>
+      <w:r>
+        <w:t>model$phyto_encounter[2,17]</w:t>
+      </w:r>
+      <w:r>
+        <w:t xml:space="preserve"> = </w:t>
+      </w:r>
+      <w:r>
+        <w:t>3.372195e-08</w:t>
+      </w:r>
+      <w:r>
+        <w:t xml:space="preserve"> </w:t>
+      </w:r>
+      <w:r>
+        <w:rPr>
+          <w:b/>
+        </w:rPr>
+        <w:t>Which agrees with the value from ZooMizer</w:t>
+      </w:r>
+      <w:r>
+        <w:rPr>
+          <w:b/>
+        </w:rPr>
+        <w:t>. This confirms that the two models are calculating the integrals differently, with the same inputs.</w:t>
+      </w:r>
+    </w:p>
+    <w:p>
+      <w:r>
+        <w:t xml:space="preserve">However, ZooMSS gives </w:t>
+      </w:r>
+      <w:r>
+        <w:t>model$ingested_phyto[2,17]</w:t>
+      </w:r>
+      <w:r>
+        <w:t xml:space="preserve"> = </w:t>
+      </w:r>
+      <w:r>
+        <w:t>18.43728</w:t>
+      </w:r>
+    </w:p>
+    <w:p>
+      <w:r>
+        <w:t>This has to do with the log/absolute weights and is sorted out in the next step:</w:t>
+      </w:r>
+    </w:p>
+    <w:p>
+      <w:pPr>
+        <w:rPr>
+          <w:color w:val="000000" w:themeColor="text1"/>
+        </w:rPr>
+      </w:pPr>
+      <w:r>
+        <w:t>For ZooMSS: A_iter[,idx_iter] &lt;- dt/dx * (ingested_phyto + cs)</w:t>
+      </w:r>
+      <w:r>
+        <w:t>[,idx_iter-1]</w:t>
+      </w:r>
+      <w:r>
+        <w:br/>
+        <w:t>A_iter[2,18] = 0.01/0.1 * (</w:t>
+      </w:r>
+      <w:r>
+        <w:t>18.43728</w:t>
+      </w:r>
+      <w:r>
+        <w:t xml:space="preserve"> + </w:t>
+      </w:r>
+      <w:r>
+        <w:rPr>
+          <w:color w:val="000000" w:themeColor="text1"/>
+        </w:rPr>
+        <w:t>2.319341e-0.9</w:t>
+      </w:r>
+      <w:r>
+        <w:rPr>
+          <w:color w:val="000000" w:themeColor="text1"/>
+        </w:rPr>
+        <w:t>) = 1.84373</w:t>
+      </w:r>
+    </w:p>
+    <w:p>
+      <w:pPr>
+        <w:rPr>
+          <w:color w:val="000000" w:themeColor="text1"/>
+        </w:rPr>
+      </w:pPr>
+      <w:r>
+        <w:rPr>
+          <w:color w:val="000000" w:themeColor="text1"/>
+        </w:rPr>
+        <w:t xml:space="preserve">For ZooMizer: </w:t>
+      </w:r>
+      <w:r>
+        <w:rPr>
+          <w:color w:val="000000" w:themeColor="text1"/>
+        </w:rPr>
+        <w:t>a[, idx] &lt;- sweep(-r$e_growth[, idx - 1, drop = FALSE] * dt, 2,</w:t>
+      </w:r>
+      <w:r>
+        <w:rPr>
+          <w:color w:val="000000" w:themeColor="text1"/>
+        </w:rPr>
+        <w:t xml:space="preserve"> </w:t>
+      </w:r>
+      <w:r>
+        <w:rPr>
+          <w:color w:val="000000" w:themeColor="text1"/>
+        </w:rPr>
+        <w:t>params@dw[idx], "/")</w:t>
+      </w:r>
+    </w:p>
+    <w:p>
+      <w:r>
+        <w:rPr>
+          <w:color w:val="000000" w:themeColor="text1"/>
+        </w:rPr>
+        <w:t xml:space="preserve">A[2,18] = </w:t>
+      </w:r>
+      <w:r>
+        <w:rPr>
+          <w:color w:val="000000" w:themeColor="text1"/>
+        </w:rPr>
+        <w:t>-r$e_growth[</w:t>
+      </w:r>
+      <w:r>
+        <w:rPr>
+          <w:color w:val="000000" w:themeColor="text1"/>
+        </w:rPr>
+        <w:t>2</w:t>
+      </w:r>
+      <w:r>
+        <w:rPr>
+          <w:color w:val="000000" w:themeColor="text1"/>
+        </w:rPr>
+        <w:t>, 1</w:t>
+      </w:r>
+      <w:r>
+        <w:rPr>
+          <w:color w:val="000000" w:themeColor="text1"/>
+        </w:rPr>
+        <w:t xml:space="preserve">7] * 0.01 / </w:t>
+      </w:r>
+      <w:r>
+        <w:rPr>
+          <w:color w:val="000000" w:themeColor="text1"/>
+        </w:rPr>
+        <w:t>params@dw</w:t>
+      </w:r>
+      <w:r>
+        <w:rPr>
+          <w:color w:val="000000" w:themeColor="text1"/>
+        </w:rPr>
+        <w:t xml:space="preserve">[18] = </w:t>
+      </w:r>
+      <w:r>
+        <w:t>3.372202e-08</w:t>
+      </w:r>
+      <w:r>
+        <w:t xml:space="preserve"> * 0.01 / </w:t>
+      </w:r>
+      <w:r>
+        <w:t>2.589254e-10</w:t>
+      </w:r>
+      <w:r>
+        <w:t xml:space="preserve"> = </w:t>
+      </w:r>
+      <w:r>
+        <w:t>1.302384</w:t>
       </w:r>
     </w:p>
     <w:p/>
     <w:p/>
+    <w:p>
+      <w:pPr>
+        <w:rPr>
+          <w:b/>
+        </w:rPr>
+      </w:pPr>
+      <w:bookmarkStart w:id="0" w:name="_GoBack"/>
+      <w:bookmarkEnd w:id="0"/>
+    </w:p>
     <w:sectPr>
       <w:pgSz w:w="11906" w:h="16838"/>
       <w:pgMar w:top="1440" w:right="1440" w:bottom="1440" w:left="1440" w:header="708" w:footer="708" w:gutter="0"/>
@@ -913,7 +844,7 @@
 </file>
 
 <file path=word/endnotes.xml><?xml version="1.0" encoding="utf-8"?>
-<w:endnotes xmlns:wpc="http://schemas.microsoft.com/office/word/2010/wordprocessingCanvas" xmlns:cx="http://schemas.microsoft.com/office/drawing/2014/chartex" xmlns:cx1="http://schemas.microsoft.com/office/drawing/2015/9/8/chartex" xmlns:cx2="http://schemas.microsoft.com/office/drawing/2015/10/21/chartex" xmlns:cx3="http://schemas.microsoft.com/office/drawing/2016/5/9/chartex" xmlns:cx4="http://schemas.microsoft.com/office/drawing/2016/5/10/chartex" xmlns:cx5="http://schemas.microsoft.com/office/drawing/2016/5/11/chartex" xmlns:cx6="http://schemas.microsoft.com/office/drawing/2016/5/12/chartex" xmlns:cx7="http://schemas.microsoft.com/office/drawing/2016/5/13/chartex" xmlns:cx8="http://schemas.microsoft.com/office/drawing/2016/5/14/chartex" xmlns:mc="http://schemas.openxmlformats.org/markup-compatibility/2006" xmlns:aink="http://schemas.microsoft.com/office/drawing/2016/ink" xmlns:am3d="http://schemas.microsoft.com/office/drawing/2017/model3d" xmlns:o="urn:schemas-microsoft-com:office:office" xmlns:r="http://schemas.openxmlformats.org/officeDocument/2006/relationships" xmlns:m="http://schemas.openxmlformats.org/officeDocument/2006/math" xmlns:v="urn:schemas-microsoft-com:vml" xmlns:wp14="http://schemas.microsoft.com/office/word/2010/wordprocessingDrawing" xmlns:wp="http://schemas.openxmlformats.org/drawingml/2006/wordprocessingDrawing" xmlns:w10="urn:schemas-microsoft-com:office:word" xmlns:w="http://schemas.openxmlformats.org/wordprocessingml/2006/main" xmlns:w14="http://schemas.microsoft.com/office/word/2010/wordml" xmlns:w15="http://schemas.microsoft.com/office/word/2012/wordml" xmlns:w16cex="http://schemas.microsoft.com/office/word/2018/wordml/cex" xmlns:w16cid="http://schemas.microsoft.com/office/word/2016/wordml/cid" xmlns:w16="http://schemas.microsoft.com/office/word/2018/wordml" xmlns:w16se="http://schemas.microsoft.com/office/word/2015/wordml/symex" xmlns:wpg="http://schemas.microsoft.com/office/word/2010/wordprocessingGroup" xmlns:wpi="http://schemas.microsoft.com/office/word/2010/wordprocessingInk" xmlns:wne="http://schemas.microsoft.com/office/word/2006/wordml" xmlns:wps="http://schemas.microsoft.com/office/word/2010/wordprocessingShape" mc:Ignorable="w14 w15 w16se w16cid w16 w16cex wp14">
+<w:endnotes xmlns:wpc="http://schemas.microsoft.com/office/word/2010/wordprocessingCanvas" xmlns:cx="http://schemas.microsoft.com/office/drawing/2014/chartex" xmlns:cx1="http://schemas.microsoft.com/office/drawing/2015/9/8/chartex" xmlns:mc="http://schemas.openxmlformats.org/markup-compatibility/2006" xmlns:o="urn:schemas-microsoft-com:office:office" xmlns:r="http://schemas.openxmlformats.org/officeDocument/2006/relationships" xmlns:m="http://schemas.openxmlformats.org/officeDocument/2006/math" xmlns:v="urn:schemas-microsoft-com:vml" xmlns:wp14="http://schemas.microsoft.com/office/word/2010/wordprocessingDrawing" xmlns:wp="http://schemas.openxmlformats.org/drawingml/2006/wordprocessingDrawing" xmlns:w10="urn:schemas-microsoft-com:office:word" xmlns:w="http://schemas.openxmlformats.org/wordprocessingml/2006/main" xmlns:w14="http://schemas.microsoft.com/office/word/2010/wordml" xmlns:w15="http://schemas.microsoft.com/office/word/2012/wordml" xmlns:w16se="http://schemas.microsoft.com/office/word/2015/wordml/symex" xmlns:wpg="http://schemas.microsoft.com/office/word/2010/wordprocessingGroup" xmlns:wpi="http://schemas.microsoft.com/office/word/2010/wordprocessingInk" xmlns:wne="http://schemas.microsoft.com/office/word/2006/wordml" xmlns:wps="http://schemas.microsoft.com/office/word/2010/wordprocessingShape" mc:Ignorable="w14 w15 w16se wp14">
   <w:endnote w:type="separator" w:id="-1">
     <w:p>
       <w:pPr>
@@ -938,7 +869,7 @@
 </file>
 
 <file path=word/footnotes.xml><?xml version="1.0" encoding="utf-8"?>
-<w:footnotes xmlns:wpc="http://schemas.microsoft.com/office/word/2010/wordprocessingCanvas" xmlns:cx="http://schemas.microsoft.com/office/drawing/2014/chartex" xmlns:cx1="http://schemas.microsoft.com/office/drawing/2015/9/8/chartex" xmlns:cx2="http://schemas.microsoft.com/office/drawing/2015/10/21/chartex" xmlns:cx3="http://schemas.microsoft.com/office/drawing/2016/5/9/chartex" xmlns:cx4="http://schemas.microsoft.com/office/drawing/2016/5/10/chartex" xmlns:cx5="http://schemas.microsoft.com/office/drawing/2016/5/11/chartex" xmlns:cx6="http://schemas.microsoft.com/office/drawing/2016/5/12/chartex" xmlns:cx7="http://schemas.microsoft.com/office/drawing/2016/5/13/chartex" xmlns:cx8="http://schemas.microsoft.com/office/drawing/2016/5/14/chartex" xmlns:mc="http://schemas.openxmlformats.org/markup-compatibility/2006" xmlns:aink="http://schemas.microsoft.com/office/drawing/2016/ink" xmlns:am3d="http://schemas.microsoft.com/office/drawing/2017/model3d" xmlns:o="urn:schemas-microsoft-com:office:office" xmlns:r="http://schemas.openxmlformats.org/officeDocument/2006/relationships" xmlns:m="http://schemas.openxmlformats.org/officeDocument/2006/math" xmlns:v="urn:schemas-microsoft-com:vml" xmlns:wp14="http://schemas.microsoft.com/office/word/2010/wordprocessingDrawing" xmlns:wp="http://schemas.openxmlformats.org/drawingml/2006/wordprocessingDrawing" xmlns:w10="urn:schemas-microsoft-com:office:word" xmlns:w="http://schemas.openxmlformats.org/wordprocessingml/2006/main" xmlns:w14="http://schemas.microsoft.com/office/word/2010/wordml" xmlns:w15="http://schemas.microsoft.com/office/word/2012/wordml" xmlns:w16cex="http://schemas.microsoft.com/office/word/2018/wordml/cex" xmlns:w16cid="http://schemas.microsoft.com/office/word/2016/wordml/cid" xmlns:w16="http://schemas.microsoft.com/office/word/2018/wordml" xmlns:w16se="http://schemas.microsoft.com/office/word/2015/wordml/symex" xmlns:wpg="http://schemas.microsoft.com/office/word/2010/wordprocessingGroup" xmlns:wpi="http://schemas.microsoft.com/office/word/2010/wordprocessingInk" xmlns:wne="http://schemas.microsoft.com/office/word/2006/wordml" xmlns:wps="http://schemas.microsoft.com/office/word/2010/wordprocessingShape" mc:Ignorable="w14 w15 w16se w16cid w16 w16cex wp14">
+<w:footnotes xmlns:wpc="http://schemas.microsoft.com/office/word/2010/wordprocessingCanvas" xmlns:cx="http://schemas.microsoft.com/office/drawing/2014/chartex" xmlns:cx1="http://schemas.microsoft.com/office/drawing/2015/9/8/chartex" xmlns:mc="http://schemas.openxmlformats.org/markup-compatibility/2006" xmlns:o="urn:schemas-microsoft-com:office:office" xmlns:r="http://schemas.openxmlformats.org/officeDocument/2006/relationships" xmlns:m="http://schemas.openxmlformats.org/officeDocument/2006/math" xmlns:v="urn:schemas-microsoft-com:vml" xmlns:wp14="http://schemas.microsoft.com/office/word/2010/wordprocessingDrawing" xmlns:wp="http://schemas.openxmlformats.org/drawingml/2006/wordprocessingDrawing" xmlns:w10="urn:schemas-microsoft-com:office:word" xmlns:w="http://schemas.openxmlformats.org/wordprocessingml/2006/main" xmlns:w14="http://schemas.microsoft.com/office/word/2010/wordml" xmlns:w15="http://schemas.microsoft.com/office/word/2012/wordml" xmlns:w16se="http://schemas.microsoft.com/office/word/2015/wordml/symex" xmlns:wpg="http://schemas.microsoft.com/office/word/2010/wordprocessingGroup" xmlns:wpi="http://schemas.microsoft.com/office/word/2010/wordprocessingInk" xmlns:wne="http://schemas.microsoft.com/office/word/2006/wordml" xmlns:wps="http://schemas.microsoft.com/office/word/2010/wordprocessingShape" mc:Ignorable="w14 w15 w16se wp14">
   <w:footnote w:type="separator" w:id="-1">
     <w:p>
       <w:pPr>
@@ -963,7 +894,7 @@
 </file>
 
 <file path=word/numbering.xml><?xml version="1.0" encoding="utf-8"?>
-<w:numbering xmlns:wpc="http://schemas.microsoft.com/office/word/2010/wordprocessingCanvas" xmlns:cx="http://schemas.microsoft.com/office/drawing/2014/chartex" xmlns:cx1="http://schemas.microsoft.com/office/drawing/2015/9/8/chartex" xmlns:cx2="http://schemas.microsoft.com/office/drawing/2015/10/21/chartex" xmlns:cx3="http://schemas.microsoft.com/office/drawing/2016/5/9/chartex" xmlns:cx4="http://schemas.microsoft.com/office/drawing/2016/5/10/chartex" xmlns:cx5="http://schemas.microsoft.com/office/drawing/2016/5/11/chartex" xmlns:cx6="http://schemas.microsoft.com/office/drawing/2016/5/12/chartex" xmlns:cx7="http://schemas.microsoft.com/office/drawing/2016/5/13/chartex" xmlns:cx8="http://schemas.microsoft.com/office/drawing/2016/5/14/chartex" xmlns:mc="http://schemas.openxmlformats.org/markup-compatibility/2006" xmlns:aink="http://schemas.microsoft.com/office/drawing/2016/ink" xmlns:am3d="http://schemas.microsoft.com/office/drawing/2017/model3d" xmlns:o="urn:schemas-microsoft-com:office:office" xmlns:r="http://schemas.openxmlformats.org/officeDocument/2006/relationships" xmlns:m="http://schemas.openxmlformats.org/officeDocument/2006/math" xmlns:v="urn:schemas-microsoft-com:vml" xmlns:wp14="http://schemas.microsoft.com/office/word/2010/wordprocessingDrawing" xmlns:wp="http://schemas.openxmlformats.org/drawingml/2006/wordprocessingDrawing" xmlns:w10="urn:schemas-microsoft-com:office:word" xmlns:w="http://schemas.openxmlformats.org/wordprocessingml/2006/main" xmlns:w14="http://schemas.microsoft.com/office/word/2010/wordml" xmlns:w15="http://schemas.microsoft.com/office/word/2012/wordml" xmlns:w16cex="http://schemas.microsoft.com/office/word/2018/wordml/cex" xmlns:w16cid="http://schemas.microsoft.com/office/word/2016/wordml/cid" xmlns:w16="http://schemas.microsoft.com/office/word/2018/wordml" xmlns:w16se="http://schemas.microsoft.com/office/word/2015/wordml/symex" xmlns:wpg="http://schemas.microsoft.com/office/word/2010/wordprocessingGroup" xmlns:wpi="http://schemas.microsoft.com/office/word/2010/wordprocessingInk" xmlns:wne="http://schemas.microsoft.com/office/word/2006/wordml" xmlns:wps="http://schemas.microsoft.com/office/word/2010/wordprocessingShape" mc:Ignorable="w14 w15 w16se w16cid w16 w16cex wp14">
+<w:numbering xmlns:wpc="http://schemas.microsoft.com/office/word/2010/wordprocessingCanvas" xmlns:cx="http://schemas.microsoft.com/office/drawing/2014/chartex" xmlns:cx1="http://schemas.microsoft.com/office/drawing/2015/9/8/chartex" xmlns:mc="http://schemas.openxmlformats.org/markup-compatibility/2006" xmlns:o="urn:schemas-microsoft-com:office:office" xmlns:r="http://schemas.openxmlformats.org/officeDocument/2006/relationships" xmlns:m="http://schemas.openxmlformats.org/officeDocument/2006/math" xmlns:v="urn:schemas-microsoft-com:vml" xmlns:wp14="http://schemas.microsoft.com/office/word/2010/wordprocessingDrawing" xmlns:wp="http://schemas.openxmlformats.org/drawingml/2006/wordprocessingDrawing" xmlns:w10="urn:schemas-microsoft-com:office:word" xmlns:w="http://schemas.openxmlformats.org/wordprocessingml/2006/main" xmlns:w14="http://schemas.microsoft.com/office/word/2010/wordml" xmlns:w15="http://schemas.microsoft.com/office/word/2012/wordml" xmlns:w16se="http://schemas.microsoft.com/office/word/2015/wordml/symex" xmlns:wpg="http://schemas.microsoft.com/office/word/2010/wordprocessingGroup" xmlns:wpi="http://schemas.microsoft.com/office/word/2010/wordprocessingInk" xmlns:wne="http://schemas.microsoft.com/office/word/2006/wordml" xmlns:wps="http://schemas.microsoft.com/office/word/2010/wordprocessingShape" mc:Ignorable="w14 w15 w16se wp14">
   <w:abstractNum w:abstractNumId="0" w15:restartNumberingAfterBreak="0">
     <w:nsid w:val="2435322B"/>
     <w:multiLevelType w:val="hybridMultilevel"/>
@@ -1175,7 +1106,7 @@
 </file>
 
 <file path=word/styles.xml><?xml version="1.0" encoding="utf-8"?>
-<w:styles xmlns:mc="http://schemas.openxmlformats.org/markup-compatibility/2006" xmlns:r="http://schemas.openxmlformats.org/officeDocument/2006/relationships" xmlns:w="http://schemas.openxmlformats.org/wordprocessingml/2006/main" xmlns:w14="http://schemas.microsoft.com/office/word/2010/wordml" xmlns:w15="http://schemas.microsoft.com/office/word/2012/wordml" xmlns:w16cex="http://schemas.microsoft.com/office/word/2018/wordml/cex" xmlns:w16cid="http://schemas.microsoft.com/office/word/2016/wordml/cid" xmlns:w16="http://schemas.microsoft.com/office/word/2018/wordml" xmlns:w16se="http://schemas.microsoft.com/office/word/2015/wordml/symex" mc:Ignorable="w14 w15 w16se w16cid w16 w16cex">
+<w:styles xmlns:mc="http://schemas.openxmlformats.org/markup-compatibility/2006" xmlns:r="http://schemas.openxmlformats.org/officeDocument/2006/relationships" xmlns:w="http://schemas.openxmlformats.org/wordprocessingml/2006/main" xmlns:w14="http://schemas.microsoft.com/office/word/2010/wordml" xmlns:w15="http://schemas.microsoft.com/office/word/2012/wordml" xmlns:w16se="http://schemas.microsoft.com/office/word/2015/wordml/symex" mc:Ignorable="w14 w15 w16se">
   <w:docDefaults>
     <w:rPrDefault>
       <w:rPr>
@@ -1191,7 +1122,7 @@
       </w:pPr>
     </w:pPrDefault>
   </w:docDefaults>
-  <w:latentStyles w:defLockedState="0" w:defUIPriority="99" w:defSemiHidden="0" w:defUnhideWhenUsed="0" w:defQFormat="0" w:count="376">
+  <w:latentStyles w:defLockedState="0" w:defUIPriority="99" w:defSemiHidden="0" w:defUnhideWhenUsed="0" w:defQFormat="0" w:count="371">
     <w:lsdException w:name="Normal" w:uiPriority="0" w:qFormat="1"/>
     <w:lsdException w:name="heading 1" w:uiPriority="9" w:qFormat="1"/>
     <w:lsdException w:name="heading 2" w:semiHidden="1" w:uiPriority="9" w:unhideWhenUsed="1" w:qFormat="1"/>
@@ -1297,6 +1228,7 @@
     <w:lsdException w:name="HTML Sample" w:semiHidden="1" w:unhideWhenUsed="1"/>
     <w:lsdException w:name="HTML Typewriter" w:semiHidden="1" w:unhideWhenUsed="1"/>
     <w:lsdException w:name="HTML Variable" w:semiHidden="1" w:unhideWhenUsed="1"/>
+    <w:lsdException w:name="Normal Table" w:semiHidden="1" w:unhideWhenUsed="1"/>
     <w:lsdException w:name="annotation subject" w:semiHidden="1" w:unhideWhenUsed="1"/>
     <w:lsdException w:name="No List" w:semiHidden="1" w:unhideWhenUsed="1"/>
     <w:lsdException w:name="Outline List 1" w:semiHidden="1" w:unhideWhenUsed="1"/>
@@ -1339,8 +1271,11 @@
     <w:lsdException w:name="Table Contemporary" w:semiHidden="1" w:unhideWhenUsed="1"/>
     <w:lsdException w:name="Table Elegant" w:semiHidden="1" w:unhideWhenUsed="1"/>
     <w:lsdException w:name="Table Professional" w:semiHidden="1" w:unhideWhenUsed="1"/>
+    <w:lsdException w:name="Table Subtle 1" w:semiHidden="1" w:unhideWhenUsed="1"/>
     <w:lsdException w:name="Table Subtle 2" w:semiHidden="1" w:unhideWhenUsed="1"/>
     <w:lsdException w:name="Table Web 1" w:semiHidden="1" w:unhideWhenUsed="1"/>
+    <w:lsdException w:name="Table Web 2" w:semiHidden="1" w:unhideWhenUsed="1"/>
+    <w:lsdException w:name="Table Web 3" w:semiHidden="1" w:unhideWhenUsed="1"/>
     <w:lsdException w:name="Balloon Text" w:semiHidden="1" w:unhideWhenUsed="1"/>
     <w:lsdException w:name="Table Grid" w:uiPriority="39"/>
     <w:lsdException w:name="Table Theme" w:semiHidden="1" w:unhideWhenUsed="1"/>
@@ -1559,11 +1494,6 @@
     <w:lsdException w:name="List Table 5 Dark Accent 6" w:uiPriority="50"/>
     <w:lsdException w:name="List Table 6 Colorful Accent 6" w:uiPriority="51"/>
     <w:lsdException w:name="List Table 7 Colorful Accent 6" w:uiPriority="52"/>
-    <w:lsdException w:name="Mention" w:semiHidden="1" w:unhideWhenUsed="1"/>
-    <w:lsdException w:name="Smart Hyperlink" w:semiHidden="1" w:unhideWhenUsed="1"/>
-    <w:lsdException w:name="Hashtag" w:semiHidden="1" w:unhideWhenUsed="1"/>
-    <w:lsdException w:name="Unresolved Mention" w:semiHidden="1" w:unhideWhenUsed="1"/>
-    <w:lsdException w:name="Smart Link" w:semiHidden="1" w:unhideWhenUsed="1"/>
   </w:latentStyles>
   <w:style w:type="paragraph" w:default="1" w:styleId="Normal">
     <w:name w:val="Normal"/>

</xml_diff>

<commit_message>
Fix implementation of Riemann sums in ZooMSS code
Results are extremely similar to using Simpson's 1/3 rule
</commit_message>
<xml_diff>
--- a/ZooMizer_Check_Patrick.docx
+++ b/ZooMizer_Check_Patrick.docx
@@ -1,6 +1,6 @@
 
 <file path=word/document.xml><?xml version="1.0" encoding="utf-8"?>
-<w:document xmlns:wpc="http://schemas.microsoft.com/office/word/2010/wordprocessingCanvas" xmlns:cx="http://schemas.microsoft.com/office/drawing/2014/chartex" xmlns:cx1="http://schemas.microsoft.com/office/drawing/2015/9/8/chartex" xmlns:mc="http://schemas.openxmlformats.org/markup-compatibility/2006" xmlns:o="urn:schemas-microsoft-com:office:office" xmlns:r="http://schemas.openxmlformats.org/officeDocument/2006/relationships" xmlns:m="http://schemas.openxmlformats.org/officeDocument/2006/math" xmlns:v="urn:schemas-microsoft-com:vml" xmlns:wp14="http://schemas.microsoft.com/office/word/2010/wordprocessingDrawing" xmlns:wp="http://schemas.openxmlformats.org/drawingml/2006/wordprocessingDrawing" xmlns:w10="urn:schemas-microsoft-com:office:word" xmlns:w="http://schemas.openxmlformats.org/wordprocessingml/2006/main" xmlns:w14="http://schemas.microsoft.com/office/word/2010/wordml" xmlns:w15="http://schemas.microsoft.com/office/word/2012/wordml" xmlns:w16se="http://schemas.microsoft.com/office/word/2015/wordml/symex" xmlns:wpg="http://schemas.microsoft.com/office/word/2010/wordprocessingGroup" xmlns:wpi="http://schemas.microsoft.com/office/word/2010/wordprocessingInk" xmlns:wne="http://schemas.microsoft.com/office/word/2006/wordml" xmlns:wps="http://schemas.microsoft.com/office/word/2010/wordprocessingShape" mc:Ignorable="w14 w15 w16se wp14">
+<w:document xmlns:wpc="http://schemas.microsoft.com/office/word/2010/wordprocessingCanvas" xmlns:cx="http://schemas.microsoft.com/office/drawing/2014/chartex" xmlns:cx1="http://schemas.microsoft.com/office/drawing/2015/9/8/chartex" xmlns:cx2="http://schemas.microsoft.com/office/drawing/2015/10/21/chartex" xmlns:cx3="http://schemas.microsoft.com/office/drawing/2016/5/9/chartex" xmlns:cx4="http://schemas.microsoft.com/office/drawing/2016/5/10/chartex" xmlns:cx5="http://schemas.microsoft.com/office/drawing/2016/5/11/chartex" xmlns:cx6="http://schemas.microsoft.com/office/drawing/2016/5/12/chartex" xmlns:cx7="http://schemas.microsoft.com/office/drawing/2016/5/13/chartex" xmlns:cx8="http://schemas.microsoft.com/office/drawing/2016/5/14/chartex" xmlns:mc="http://schemas.openxmlformats.org/markup-compatibility/2006" xmlns:aink="http://schemas.microsoft.com/office/drawing/2016/ink" xmlns:am3d="http://schemas.microsoft.com/office/drawing/2017/model3d" xmlns:o="urn:schemas-microsoft-com:office:office" xmlns:r="http://schemas.openxmlformats.org/officeDocument/2006/relationships" xmlns:m="http://schemas.openxmlformats.org/officeDocument/2006/math" xmlns:v="urn:schemas-microsoft-com:vml" xmlns:wp14="http://schemas.microsoft.com/office/word/2010/wordprocessingDrawing" xmlns:wp="http://schemas.openxmlformats.org/drawingml/2006/wordprocessingDrawing" xmlns:w10="urn:schemas-microsoft-com:office:word" xmlns:w="http://schemas.openxmlformats.org/wordprocessingml/2006/main" xmlns:w14="http://schemas.microsoft.com/office/word/2010/wordml" xmlns:w15="http://schemas.microsoft.com/office/word/2012/wordml" xmlns:w16cex="http://schemas.microsoft.com/office/word/2018/wordml/cex" xmlns:w16cid="http://schemas.microsoft.com/office/word/2016/wordml/cid" xmlns:w16="http://schemas.microsoft.com/office/word/2018/wordml" xmlns:w16se="http://schemas.microsoft.com/office/word/2015/wordml/symex" xmlns:wpg="http://schemas.microsoft.com/office/word/2010/wordprocessingGroup" xmlns:wpi="http://schemas.microsoft.com/office/word/2010/wordprocessingInk" xmlns:wne="http://schemas.microsoft.com/office/word/2006/wordml" xmlns:wps="http://schemas.microsoft.com/office/word/2010/wordprocessingShape" mc:Ignorable="w14 w15 w16se w16cid w16 w16cex wp14">
   <w:body>
     <w:p>
       <w:r>
@@ -555,220 +555,206 @@
         </w:rPr>
       </w:pPr>
       <w:r>
-        <w:t xml:space="preserve">  model$phi_prey_background &lt;- assim_phyto * phyto_theta[,1] *</w:t>
-      </w:r>
-      <w:r>
+        <w:t xml:space="preserve">  model$phi_prey_background &lt;- assim_phyto * phyto_theta[,1] * rowSums(sweep(model$phyto_growthkernel2, 3, </w:t>
+      </w:r>
+      <w:r>
+        <w:rPr>
+          <w:color w:val="FF0000"/>
+        </w:rPr>
+        <w:t>#model$dw_phyto *  # should remove this to match zoomizer since</w:t>
+      </w:r>
+      <w:r>
+        <w:rPr>
+          <w:color w:val="FF0000"/>
+        </w:rPr>
+        <w:t xml:space="preserve"> N/NPP</w:t>
+      </w:r>
+      <w:r>
+        <w:rPr>
+          <w:color w:val="FF0000"/>
+        </w:rPr>
         <w:t xml:space="preserve"> </w:t>
       </w:r>
       <w:r>
-        <w:t xml:space="preserve">rowSums(sweep(model$phyto_growthkernel2, 3, </w:t>
-      </w:r>
-      <w:r>
         <w:rPr>
           <w:color w:val="FF0000"/>
         </w:rPr>
-        <w:t xml:space="preserve">#model$dw_phyto *  # should remove this to match zoomizer </w:t>
+        <w:t xml:space="preserve">in ZooMSS is </w:t>
       </w:r>
       <w:r>
         <w:rPr>
           <w:color w:val="FF0000"/>
         </w:rPr>
-        <w:t>since</w:t>
-      </w:r>
-      <w:r>
+        <w:t>absolute, not normalised</w:t>
+      </w:r>
+    </w:p>
+    <w:p>
+      <w:r>
+        <w:t xml:space="preserve">      model$param$w_phyto * model$nPP, "*", check.margin = FALSE), dims = 2)</w:t>
+      </w:r>
+    </w:p>
+    <w:p>
+      <w:pPr>
         <w:rPr>
           <w:color w:val="FF0000"/>
         </w:rPr>
-        <w:t xml:space="preserve"> N/NPP</w:t>
+      </w:pPr>
+      <w:r>
+        <w:t xml:space="preserve">model$phyto_encounter &lt;- model$temp_eff * model$phi_prey_background </w:t>
       </w:r>
       <w:r>
         <w:rPr>
           <w:color w:val="FF0000"/>
         </w:rPr>
+        <w:t>#* SearchVol #SearchVol already included in phyto_growthkernel2</w:t>
+      </w:r>
+    </w:p>
+    <w:p>
+      <w:r>
+        <w:t>where:</w:t>
+      </w:r>
+    </w:p>
+    <w:p>
+      <w:r>
+        <w:t>phyto_growthkernel2 = array(NA, dim = c(param$ngrps, param$ngrid, param$ngridPP)),</w:t>
+      </w:r>
+      <w:r>
+        <w:br/>
+      </w:r>
+      <w:r>
+        <w:br/>
+        <w:t>model$phyto_growthkernel2[i,,] &lt;- matrix(SearchVol[i,], nrow = param$ngrid, ncol = param$ngridPP) * sp_phyto_predkernel</w:t>
+      </w:r>
+    </w:p>
+    <w:p/>
+    <w:p>
+      <w:pPr>
+        <w:rPr>
+          <w:b/>
+        </w:rPr>
+      </w:pPr>
+      <w:r>
+        <w:t xml:space="preserve">model$phyto_encounter[2,17] = 3.372195e-08 </w:t>
+      </w:r>
+      <w:r>
+        <w:rPr>
+          <w:b/>
+        </w:rPr>
+        <w:t>Which agrees with the value from ZooMizer</w:t>
+      </w:r>
+      <w:r>
+        <w:rPr>
+          <w:b/>
+        </w:rPr>
+        <w:t>. This confirms that the two models are calculating the integrals differently, with the same inputs.</w:t>
+      </w:r>
+    </w:p>
+    <w:p>
+      <w:r>
+        <w:t>However, ZooMSS gives model$ingested_phyto[2,17] = 1</w:t>
+      </w:r>
+      <w:r>
+        <w:t>.</w:t>
+      </w:r>
+      <w:r>
+        <w:t>843728</w:t>
+      </w:r>
+    </w:p>
+    <w:p>
+      <w:r>
+        <w:t>This has to do with the log/absolute weights and is sorted out in the next step:</w:t>
+      </w:r>
+    </w:p>
+    <w:p>
+      <w:pPr>
+        <w:rPr>
+          <w:color w:val="000000" w:themeColor="text1"/>
+        </w:rPr>
+      </w:pPr>
+      <w:r>
+        <w:t>For ZooMSS: A_iter[,idx_iter] &lt;- dt/dx * (ingested_phyto + cs)</w:t>
+      </w:r>
+      <w:r>
+        <w:t>[,idx_iter-1]</w:t>
+      </w:r>
+      <w:r>
+        <w:br/>
+        <w:t>A_iter[2,18] = 0.01/0.1 * (1</w:t>
+      </w:r>
+      <w:r>
+        <w:t>.</w:t>
+      </w:r>
+      <w:r>
+        <w:t xml:space="preserve">843728 + </w:t>
+      </w:r>
+      <w:r>
+        <w:rPr>
+          <w:color w:val="000000" w:themeColor="text1"/>
+        </w:rPr>
+        <w:t>2.319341e-0.9</w:t>
+      </w:r>
+      <w:r>
+        <w:rPr>
+          <w:color w:val="000000" w:themeColor="text1"/>
+        </w:rPr>
+        <w:t xml:space="preserve">) = </w:t>
+      </w:r>
+      <w:r>
+        <w:rPr>
+          <w:color w:val="000000" w:themeColor="text1"/>
+        </w:rPr>
+        <w:t>0.</w:t>
+      </w:r>
+      <w:r>
+        <w:rPr>
+          <w:color w:val="000000" w:themeColor="text1"/>
+        </w:rPr>
+        <w:t>184373</w:t>
+      </w:r>
+    </w:p>
+    <w:p>
+      <w:pPr>
+        <w:rPr>
+          <w:color w:val="000000" w:themeColor="text1"/>
+        </w:rPr>
+      </w:pPr>
+      <w:r>
+        <w:rPr>
+          <w:color w:val="000000" w:themeColor="text1"/>
+        </w:rPr>
+        <w:t xml:space="preserve">For ZooMizer: </w:t>
+      </w:r>
+      <w:r>
+        <w:rPr>
+          <w:color w:val="000000" w:themeColor="text1"/>
+        </w:rPr>
+        <w:t>a[, idx] &lt;- sweep(-r$e_growth[, idx - 1, drop = FALSE] * dt, 2,</w:t>
+      </w:r>
+      <w:r>
+        <w:rPr>
+          <w:color w:val="000000" w:themeColor="text1"/>
+        </w:rPr>
         <w:t xml:space="preserve"> </w:t>
       </w:r>
       <w:r>
         <w:rPr>
-          <w:color w:val="FF0000"/>
-        </w:rPr>
-        <w:t xml:space="preserve">in ZooMSS is </w:t>
-      </w:r>
-      <w:r>
-        <w:rPr>
-          <w:color w:val="FF0000"/>
-        </w:rPr>
-        <w:t>absolute, not normalised</w:t>
-      </w:r>
-    </w:p>
-    <w:p>
-      <w:r>
-        <w:t xml:space="preserve">      model$param$w_phyto * model$nPP, "*", check.margin = FALSE), dims = 2)</w:t>
-      </w:r>
-    </w:p>
-    <w:p>
-      <w:pPr>
-        <w:rPr>
-          <w:color w:val="FF0000"/>
-        </w:rPr>
-      </w:pPr>
-      <w:r>
-        <w:t xml:space="preserve">model$phyto_encounter &lt;- model$temp_eff * model$phi_prey_background </w:t>
-      </w:r>
-      <w:r>
-        <w:rPr>
-          <w:color w:val="FF0000"/>
-        </w:rPr>
-        <w:t>#* SearchVol #SearchVol already included in phyto_growthkernel2</w:t>
-      </w:r>
-    </w:p>
-    <w:p>
-      <w:r>
-        <w:t>where:</w:t>
-      </w:r>
-    </w:p>
-    <w:p>
-      <w:r>
-        <w:t>phyto_growthkernel2 = array(NA, dim = c(param$ngrps, param$ngrid, param$ngridPP)),</w:t>
-      </w:r>
-      <w:r>
-        <w:br/>
-      </w:r>
-      <w:r>
-        <w:br/>
-      </w:r>
-      <w:r>
-        <w:t>model$phyto_growthkernel2[i,,] &lt;- matrix(SearchVol[i,], nrow = param$ngrid, ncol = param$ngridPP) *</w:t>
-      </w:r>
-      <w:r>
-        <w:t xml:space="preserve"> </w:t>
-      </w:r>
-      <w:r>
-        <w:t>sp_phyto_predkernel</w:t>
-      </w:r>
-    </w:p>
-    <w:p/>
-    <w:p>
-      <w:pPr>
-        <w:rPr>
-          <w:b/>
-        </w:rPr>
-      </w:pPr>
-      <w:r>
-        <w:t>model$phyto_encounter[2,17]</w:t>
-      </w:r>
-      <w:r>
-        <w:t xml:space="preserve"> = </w:t>
-      </w:r>
-      <w:r>
-        <w:t>3.372195e-08</w:t>
-      </w:r>
-      <w:r>
-        <w:t xml:space="preserve"> </w:t>
-      </w:r>
-      <w:r>
-        <w:rPr>
-          <w:b/>
-        </w:rPr>
-        <w:t>Which agrees with the value from ZooMizer</w:t>
-      </w:r>
-      <w:r>
-        <w:rPr>
-          <w:b/>
-        </w:rPr>
-        <w:t>. This confirms that the two models are calculating the integrals differently, with the same inputs.</w:t>
-      </w:r>
-    </w:p>
-    <w:p>
-      <w:r>
-        <w:t xml:space="preserve">However, ZooMSS gives </w:t>
-      </w:r>
-      <w:r>
-        <w:t>model$ingested_phyto[2,17]</w:t>
-      </w:r>
-      <w:r>
-        <w:t xml:space="preserve"> = </w:t>
-      </w:r>
-      <w:r>
-        <w:t>18.43728</w:t>
-      </w:r>
-    </w:p>
-    <w:p>
-      <w:r>
-        <w:t>This has to do with the log/absolute weights and is sorted out in the next step:</w:t>
-      </w:r>
-    </w:p>
-    <w:p>
-      <w:pPr>
-        <w:rPr>
           <w:color w:val="000000" w:themeColor="text1"/>
         </w:rPr>
-      </w:pPr>
-      <w:r>
-        <w:t>For ZooMSS: A_iter[,idx_iter] &lt;- dt/dx * (ingested_phyto + cs)</w:t>
-      </w:r>
-      <w:r>
-        <w:t>[,idx_iter-1]</w:t>
-      </w:r>
-      <w:r>
-        <w:br/>
-        <w:t>A_iter[2,18] = 0.01/0.1 * (</w:t>
-      </w:r>
-      <w:r>
-        <w:t>18.43728</w:t>
-      </w:r>
-      <w:r>
-        <w:t xml:space="preserve"> + </w:t>
-      </w:r>
+        <w:t>params@dw[idx], "/")</w:t>
+      </w:r>
+    </w:p>
+    <w:p>
       <w:r>
         <w:rPr>
           <w:color w:val="000000" w:themeColor="text1"/>
         </w:rPr>
-        <w:t>2.319341e-0.9</w:t>
+        <w:t>a</w:t>
       </w:r>
       <w:r>
         <w:rPr>
           <w:color w:val="000000" w:themeColor="text1"/>
         </w:rPr>
-        <w:t>) = 1.84373</w:t>
-      </w:r>
-    </w:p>
-    <w:p>
-      <w:pPr>
-        <w:rPr>
-          <w:color w:val="000000" w:themeColor="text1"/>
-        </w:rPr>
-      </w:pPr>
-      <w:r>
-        <w:rPr>
-          <w:color w:val="000000" w:themeColor="text1"/>
-        </w:rPr>
-        <w:t xml:space="preserve">For ZooMizer: </w:t>
-      </w:r>
-      <w:r>
-        <w:rPr>
-          <w:color w:val="000000" w:themeColor="text1"/>
-        </w:rPr>
-        <w:t>a[, idx] &lt;- sweep(-r$e_growth[, idx - 1, drop = FALSE] * dt, 2,</w:t>
-      </w:r>
-      <w:r>
-        <w:rPr>
-          <w:color w:val="000000" w:themeColor="text1"/>
-        </w:rPr>
-        <w:t xml:space="preserve"> </w:t>
-      </w:r>
-      <w:r>
-        <w:rPr>
-          <w:color w:val="000000" w:themeColor="text1"/>
-        </w:rPr>
-        <w:t>params@dw[idx], "/")</w:t>
-      </w:r>
-    </w:p>
-    <w:p>
-      <w:r>
-        <w:rPr>
-          <w:color w:val="000000" w:themeColor="text1"/>
-        </w:rPr>
-        <w:t xml:space="preserve">A[2,18] = </w:t>
+        <w:t xml:space="preserve">[2,18] = </w:t>
       </w:r>
       <w:r>
         <w:rPr>
@@ -830,8 +816,151 @@
           <w:b/>
         </w:rPr>
       </w:pPr>
-      <w:bookmarkStart w:id="0" w:name="_GoBack"/>
-      <w:bookmarkEnd w:id="0"/>
+      <w:r>
+        <w:rPr>
+          <w:b/>
+        </w:rPr>
+        <w:t>Remove Simpson’s rule</w:t>
+      </w:r>
+    </w:p>
+    <w:p>
+      <w:pPr>
+        <w:rPr>
+          <w:bCs/>
+        </w:rPr>
+      </w:pPr>
+      <w:r>
+        <w:rPr>
+          <w:bCs/>
+        </w:rPr>
+        <w:t xml:space="preserve">We can force ZooMSS to use rectangles by replacing sm_phyto and sm_dynam with dx. We can do this manually every time those terms appear, or </w:t>
+      </w:r>
+      <w:r>
+        <w:rPr>
+          <w:bCs/>
+        </w:rPr>
+        <w:t xml:space="preserve">an easier way is </w:t>
+      </w:r>
+      <w:r>
+        <w:rPr>
+          <w:bCs/>
+        </w:rPr>
+        <w:t>replacing line 121 of fZooMSS_Setup with</w:t>
+      </w:r>
+    </w:p>
+    <w:p>
+      <w:pPr>
+        <w:rPr>
+          <w:bCs/>
+        </w:rPr>
+      </w:pPr>
+      <w:r>
+        <w:rPr>
+          <w:bCs/>
+        </w:rPr>
+        <w:t>sm_phyto &lt;- matrix(</w:t>
+      </w:r>
+      <w:r>
+        <w:rPr>
+          <w:bCs/>
+        </w:rPr>
+        <w:t>1</w:t>
+      </w:r>
+      <w:r>
+        <w:rPr>
+          <w:bCs/>
+        </w:rPr>
+        <w:t>, nrow = param$ngrid, ncol = param$ngridPP, byrow = TRUE) * (param$dx)</w:t>
+      </w:r>
+    </w:p>
+    <w:p>
+      <w:pPr>
+        <w:rPr>
+          <w:bCs/>
+        </w:rPr>
+      </w:pPr>
+      <w:r>
+        <w:rPr>
+          <w:bCs/>
+        </w:rPr>
+        <w:t>and line 126 by</w:t>
+      </w:r>
+    </w:p>
+    <w:p>
+      <w:pPr>
+        <w:rPr>
+          <w:bCs/>
+        </w:rPr>
+      </w:pPr>
+      <w:r>
+        <w:rPr>
+          <w:bCs/>
+        </w:rPr>
+        <w:t>sm_dynam &lt;- matrix(</w:t>
+      </w:r>
+      <w:r>
+        <w:rPr>
+          <w:bCs/>
+        </w:rPr>
+        <w:t>1</w:t>
+      </w:r>
+      <w:r>
+        <w:rPr>
+          <w:bCs/>
+        </w:rPr>
+        <w:t>, nrow = param$ngrid, ncol = param$ngrid, byrow = TRUE) * (param$dx)</w:t>
+      </w:r>
+    </w:p>
+    <w:p>
+      <w:pPr>
+        <w:rPr>
+          <w:bCs/>
+        </w:rPr>
+      </w:pPr>
+      <w:r>
+        <w:rPr>
+          <w:bCs/>
+        </w:rPr>
+        <w:t xml:space="preserve">Then A_iter[2,18] = </w:t>
+      </w:r>
+      <w:r>
+        <w:rPr>
+          <w:bCs/>
+        </w:rPr>
+        <w:t>0.184373</w:t>
+      </w:r>
+      <w:r>
+        <w:rPr>
+          <w:bCs/>
+        </w:rPr>
+        <w:t xml:space="preserve"> </w:t>
+      </w:r>
+      <w:r>
+        <w:rPr>
+          <w:b/>
+        </w:rPr>
+        <w:t>so Simpson’s rule is working the same as using Riemann sums</w:t>
+      </w:r>
+    </w:p>
+    <w:p>
+      <w:pPr>
+        <w:rPr>
+          <w:bCs/>
+        </w:rPr>
+      </w:pPr>
+    </w:p>
+    <w:p>
+      <w:pPr>
+        <w:rPr>
+          <w:b/>
+        </w:rPr>
+      </w:pPr>
+      <w:r>
+        <w:rPr>
+          <w:b/>
+        </w:rPr>
+        <w:t>Look into the log10 transformation…</w:t>
+      </w:r>
     </w:p>
     <w:sectPr>
       <w:pgSz w:w="11906" w:h="16838"/>
@@ -844,7 +973,7 @@
 </file>
 
 <file path=word/endnotes.xml><?xml version="1.0" encoding="utf-8"?>
-<w:endnotes xmlns:wpc="http://schemas.microsoft.com/office/word/2010/wordprocessingCanvas" xmlns:cx="http://schemas.microsoft.com/office/drawing/2014/chartex" xmlns:cx1="http://schemas.microsoft.com/office/drawing/2015/9/8/chartex" xmlns:mc="http://schemas.openxmlformats.org/markup-compatibility/2006" xmlns:o="urn:schemas-microsoft-com:office:office" xmlns:r="http://schemas.openxmlformats.org/officeDocument/2006/relationships" xmlns:m="http://schemas.openxmlformats.org/officeDocument/2006/math" xmlns:v="urn:schemas-microsoft-com:vml" xmlns:wp14="http://schemas.microsoft.com/office/word/2010/wordprocessingDrawing" xmlns:wp="http://schemas.openxmlformats.org/drawingml/2006/wordprocessingDrawing" xmlns:w10="urn:schemas-microsoft-com:office:word" xmlns:w="http://schemas.openxmlformats.org/wordprocessingml/2006/main" xmlns:w14="http://schemas.microsoft.com/office/word/2010/wordml" xmlns:w15="http://schemas.microsoft.com/office/word/2012/wordml" xmlns:w16se="http://schemas.microsoft.com/office/word/2015/wordml/symex" xmlns:wpg="http://schemas.microsoft.com/office/word/2010/wordprocessingGroup" xmlns:wpi="http://schemas.microsoft.com/office/word/2010/wordprocessingInk" xmlns:wne="http://schemas.microsoft.com/office/word/2006/wordml" xmlns:wps="http://schemas.microsoft.com/office/word/2010/wordprocessingShape" mc:Ignorable="w14 w15 w16se wp14">
+<w:endnotes xmlns:wpc="http://schemas.microsoft.com/office/word/2010/wordprocessingCanvas" xmlns:cx="http://schemas.microsoft.com/office/drawing/2014/chartex" xmlns:cx1="http://schemas.microsoft.com/office/drawing/2015/9/8/chartex" xmlns:cx2="http://schemas.microsoft.com/office/drawing/2015/10/21/chartex" xmlns:cx3="http://schemas.microsoft.com/office/drawing/2016/5/9/chartex" xmlns:cx4="http://schemas.microsoft.com/office/drawing/2016/5/10/chartex" xmlns:cx5="http://schemas.microsoft.com/office/drawing/2016/5/11/chartex" xmlns:cx6="http://schemas.microsoft.com/office/drawing/2016/5/12/chartex" xmlns:cx7="http://schemas.microsoft.com/office/drawing/2016/5/13/chartex" xmlns:cx8="http://schemas.microsoft.com/office/drawing/2016/5/14/chartex" xmlns:mc="http://schemas.openxmlformats.org/markup-compatibility/2006" xmlns:aink="http://schemas.microsoft.com/office/drawing/2016/ink" xmlns:am3d="http://schemas.microsoft.com/office/drawing/2017/model3d" xmlns:o="urn:schemas-microsoft-com:office:office" xmlns:r="http://schemas.openxmlformats.org/officeDocument/2006/relationships" xmlns:m="http://schemas.openxmlformats.org/officeDocument/2006/math" xmlns:v="urn:schemas-microsoft-com:vml" xmlns:wp14="http://schemas.microsoft.com/office/word/2010/wordprocessingDrawing" xmlns:wp="http://schemas.openxmlformats.org/drawingml/2006/wordprocessingDrawing" xmlns:w10="urn:schemas-microsoft-com:office:word" xmlns:w="http://schemas.openxmlformats.org/wordprocessingml/2006/main" xmlns:w14="http://schemas.microsoft.com/office/word/2010/wordml" xmlns:w15="http://schemas.microsoft.com/office/word/2012/wordml" xmlns:w16cex="http://schemas.microsoft.com/office/word/2018/wordml/cex" xmlns:w16cid="http://schemas.microsoft.com/office/word/2016/wordml/cid" xmlns:w16="http://schemas.microsoft.com/office/word/2018/wordml" xmlns:w16se="http://schemas.microsoft.com/office/word/2015/wordml/symex" xmlns:wpg="http://schemas.microsoft.com/office/word/2010/wordprocessingGroup" xmlns:wpi="http://schemas.microsoft.com/office/word/2010/wordprocessingInk" xmlns:wne="http://schemas.microsoft.com/office/word/2006/wordml" xmlns:wps="http://schemas.microsoft.com/office/word/2010/wordprocessingShape" mc:Ignorable="w14 w15 w16se w16cid w16 w16cex wp14">
   <w:endnote w:type="separator" w:id="-1">
     <w:p>
       <w:pPr>
@@ -869,7 +998,7 @@
 </file>
 
 <file path=word/footnotes.xml><?xml version="1.0" encoding="utf-8"?>
-<w:footnotes xmlns:wpc="http://schemas.microsoft.com/office/word/2010/wordprocessingCanvas" xmlns:cx="http://schemas.microsoft.com/office/drawing/2014/chartex" xmlns:cx1="http://schemas.microsoft.com/office/drawing/2015/9/8/chartex" xmlns:mc="http://schemas.openxmlformats.org/markup-compatibility/2006" xmlns:o="urn:schemas-microsoft-com:office:office" xmlns:r="http://schemas.openxmlformats.org/officeDocument/2006/relationships" xmlns:m="http://schemas.openxmlformats.org/officeDocument/2006/math" xmlns:v="urn:schemas-microsoft-com:vml" xmlns:wp14="http://schemas.microsoft.com/office/word/2010/wordprocessingDrawing" xmlns:wp="http://schemas.openxmlformats.org/drawingml/2006/wordprocessingDrawing" xmlns:w10="urn:schemas-microsoft-com:office:word" xmlns:w="http://schemas.openxmlformats.org/wordprocessingml/2006/main" xmlns:w14="http://schemas.microsoft.com/office/word/2010/wordml" xmlns:w15="http://schemas.microsoft.com/office/word/2012/wordml" xmlns:w16se="http://schemas.microsoft.com/office/word/2015/wordml/symex" xmlns:wpg="http://schemas.microsoft.com/office/word/2010/wordprocessingGroup" xmlns:wpi="http://schemas.microsoft.com/office/word/2010/wordprocessingInk" xmlns:wne="http://schemas.microsoft.com/office/word/2006/wordml" xmlns:wps="http://schemas.microsoft.com/office/word/2010/wordprocessingShape" mc:Ignorable="w14 w15 w16se wp14">
+<w:footnotes xmlns:wpc="http://schemas.microsoft.com/office/word/2010/wordprocessingCanvas" xmlns:cx="http://schemas.microsoft.com/office/drawing/2014/chartex" xmlns:cx1="http://schemas.microsoft.com/office/drawing/2015/9/8/chartex" xmlns:cx2="http://schemas.microsoft.com/office/drawing/2015/10/21/chartex" xmlns:cx3="http://schemas.microsoft.com/office/drawing/2016/5/9/chartex" xmlns:cx4="http://schemas.microsoft.com/office/drawing/2016/5/10/chartex" xmlns:cx5="http://schemas.microsoft.com/office/drawing/2016/5/11/chartex" xmlns:cx6="http://schemas.microsoft.com/office/drawing/2016/5/12/chartex" xmlns:cx7="http://schemas.microsoft.com/office/drawing/2016/5/13/chartex" xmlns:cx8="http://schemas.microsoft.com/office/drawing/2016/5/14/chartex" xmlns:mc="http://schemas.openxmlformats.org/markup-compatibility/2006" xmlns:aink="http://schemas.microsoft.com/office/drawing/2016/ink" xmlns:am3d="http://schemas.microsoft.com/office/drawing/2017/model3d" xmlns:o="urn:schemas-microsoft-com:office:office" xmlns:r="http://schemas.openxmlformats.org/officeDocument/2006/relationships" xmlns:m="http://schemas.openxmlformats.org/officeDocument/2006/math" xmlns:v="urn:schemas-microsoft-com:vml" xmlns:wp14="http://schemas.microsoft.com/office/word/2010/wordprocessingDrawing" xmlns:wp="http://schemas.openxmlformats.org/drawingml/2006/wordprocessingDrawing" xmlns:w10="urn:schemas-microsoft-com:office:word" xmlns:w="http://schemas.openxmlformats.org/wordprocessingml/2006/main" xmlns:w14="http://schemas.microsoft.com/office/word/2010/wordml" xmlns:w15="http://schemas.microsoft.com/office/word/2012/wordml" xmlns:w16cex="http://schemas.microsoft.com/office/word/2018/wordml/cex" xmlns:w16cid="http://schemas.microsoft.com/office/word/2016/wordml/cid" xmlns:w16="http://schemas.microsoft.com/office/word/2018/wordml" xmlns:w16se="http://schemas.microsoft.com/office/word/2015/wordml/symex" xmlns:wpg="http://schemas.microsoft.com/office/word/2010/wordprocessingGroup" xmlns:wpi="http://schemas.microsoft.com/office/word/2010/wordprocessingInk" xmlns:wne="http://schemas.microsoft.com/office/word/2006/wordml" xmlns:wps="http://schemas.microsoft.com/office/word/2010/wordprocessingShape" mc:Ignorable="w14 w15 w16se w16cid w16 w16cex wp14">
   <w:footnote w:type="separator" w:id="-1">
     <w:p>
       <w:pPr>
@@ -894,7 +1023,7 @@
 </file>
 
 <file path=word/numbering.xml><?xml version="1.0" encoding="utf-8"?>
-<w:numbering xmlns:wpc="http://schemas.microsoft.com/office/word/2010/wordprocessingCanvas" xmlns:cx="http://schemas.microsoft.com/office/drawing/2014/chartex" xmlns:cx1="http://schemas.microsoft.com/office/drawing/2015/9/8/chartex" xmlns:mc="http://schemas.openxmlformats.org/markup-compatibility/2006" xmlns:o="urn:schemas-microsoft-com:office:office" xmlns:r="http://schemas.openxmlformats.org/officeDocument/2006/relationships" xmlns:m="http://schemas.openxmlformats.org/officeDocument/2006/math" xmlns:v="urn:schemas-microsoft-com:vml" xmlns:wp14="http://schemas.microsoft.com/office/word/2010/wordprocessingDrawing" xmlns:wp="http://schemas.openxmlformats.org/drawingml/2006/wordprocessingDrawing" xmlns:w10="urn:schemas-microsoft-com:office:word" xmlns:w="http://schemas.openxmlformats.org/wordprocessingml/2006/main" xmlns:w14="http://schemas.microsoft.com/office/word/2010/wordml" xmlns:w15="http://schemas.microsoft.com/office/word/2012/wordml" xmlns:w16se="http://schemas.microsoft.com/office/word/2015/wordml/symex" xmlns:wpg="http://schemas.microsoft.com/office/word/2010/wordprocessingGroup" xmlns:wpi="http://schemas.microsoft.com/office/word/2010/wordprocessingInk" xmlns:wne="http://schemas.microsoft.com/office/word/2006/wordml" xmlns:wps="http://schemas.microsoft.com/office/word/2010/wordprocessingShape" mc:Ignorable="w14 w15 w16se wp14">
+<w:numbering xmlns:wpc="http://schemas.microsoft.com/office/word/2010/wordprocessingCanvas" xmlns:cx="http://schemas.microsoft.com/office/drawing/2014/chartex" xmlns:cx1="http://schemas.microsoft.com/office/drawing/2015/9/8/chartex" xmlns:cx2="http://schemas.microsoft.com/office/drawing/2015/10/21/chartex" xmlns:cx3="http://schemas.microsoft.com/office/drawing/2016/5/9/chartex" xmlns:cx4="http://schemas.microsoft.com/office/drawing/2016/5/10/chartex" xmlns:cx5="http://schemas.microsoft.com/office/drawing/2016/5/11/chartex" xmlns:cx6="http://schemas.microsoft.com/office/drawing/2016/5/12/chartex" xmlns:cx7="http://schemas.microsoft.com/office/drawing/2016/5/13/chartex" xmlns:cx8="http://schemas.microsoft.com/office/drawing/2016/5/14/chartex" xmlns:mc="http://schemas.openxmlformats.org/markup-compatibility/2006" xmlns:aink="http://schemas.microsoft.com/office/drawing/2016/ink" xmlns:am3d="http://schemas.microsoft.com/office/drawing/2017/model3d" xmlns:o="urn:schemas-microsoft-com:office:office" xmlns:r="http://schemas.openxmlformats.org/officeDocument/2006/relationships" xmlns:m="http://schemas.openxmlformats.org/officeDocument/2006/math" xmlns:v="urn:schemas-microsoft-com:vml" xmlns:wp14="http://schemas.microsoft.com/office/word/2010/wordprocessingDrawing" xmlns:wp="http://schemas.openxmlformats.org/drawingml/2006/wordprocessingDrawing" xmlns:w10="urn:schemas-microsoft-com:office:word" xmlns:w="http://schemas.openxmlformats.org/wordprocessingml/2006/main" xmlns:w14="http://schemas.microsoft.com/office/word/2010/wordml" xmlns:w15="http://schemas.microsoft.com/office/word/2012/wordml" xmlns:w16cex="http://schemas.microsoft.com/office/word/2018/wordml/cex" xmlns:w16cid="http://schemas.microsoft.com/office/word/2016/wordml/cid" xmlns:w16="http://schemas.microsoft.com/office/word/2018/wordml" xmlns:w16se="http://schemas.microsoft.com/office/word/2015/wordml/symex" xmlns:wpg="http://schemas.microsoft.com/office/word/2010/wordprocessingGroup" xmlns:wpi="http://schemas.microsoft.com/office/word/2010/wordprocessingInk" xmlns:wne="http://schemas.microsoft.com/office/word/2006/wordml" xmlns:wps="http://schemas.microsoft.com/office/word/2010/wordprocessingShape" mc:Ignorable="w14 w15 w16se w16cid w16 w16cex wp14">
   <w:abstractNum w:abstractNumId="0" w15:restartNumberingAfterBreak="0">
     <w:nsid w:val="2435322B"/>
     <w:multiLevelType w:val="hybridMultilevel"/>
@@ -1106,7 +1235,7 @@
 </file>
 
 <file path=word/styles.xml><?xml version="1.0" encoding="utf-8"?>
-<w:styles xmlns:mc="http://schemas.openxmlformats.org/markup-compatibility/2006" xmlns:r="http://schemas.openxmlformats.org/officeDocument/2006/relationships" xmlns:w="http://schemas.openxmlformats.org/wordprocessingml/2006/main" xmlns:w14="http://schemas.microsoft.com/office/word/2010/wordml" xmlns:w15="http://schemas.microsoft.com/office/word/2012/wordml" xmlns:w16se="http://schemas.microsoft.com/office/word/2015/wordml/symex" mc:Ignorable="w14 w15 w16se">
+<w:styles xmlns:mc="http://schemas.openxmlformats.org/markup-compatibility/2006" xmlns:r="http://schemas.openxmlformats.org/officeDocument/2006/relationships" xmlns:w="http://schemas.openxmlformats.org/wordprocessingml/2006/main" xmlns:w14="http://schemas.microsoft.com/office/word/2010/wordml" xmlns:w15="http://schemas.microsoft.com/office/word/2012/wordml" xmlns:w16cex="http://schemas.microsoft.com/office/word/2018/wordml/cex" xmlns:w16cid="http://schemas.microsoft.com/office/word/2016/wordml/cid" xmlns:w16="http://schemas.microsoft.com/office/word/2018/wordml" xmlns:w16se="http://schemas.microsoft.com/office/word/2015/wordml/symex" mc:Ignorable="w14 w15 w16se w16cid w16 w16cex">
   <w:docDefaults>
     <w:rPrDefault>
       <w:rPr>
@@ -1122,7 +1251,7 @@
       </w:pPr>
     </w:pPrDefault>
   </w:docDefaults>
-  <w:latentStyles w:defLockedState="0" w:defUIPriority="99" w:defSemiHidden="0" w:defUnhideWhenUsed="0" w:defQFormat="0" w:count="371">
+  <w:latentStyles w:defLockedState="0" w:defUIPriority="99" w:defSemiHidden="0" w:defUnhideWhenUsed="0" w:defQFormat="0" w:count="376">
     <w:lsdException w:name="Normal" w:uiPriority="0" w:qFormat="1"/>
     <w:lsdException w:name="heading 1" w:uiPriority="9" w:qFormat="1"/>
     <w:lsdException w:name="heading 2" w:semiHidden="1" w:uiPriority="9" w:unhideWhenUsed="1" w:qFormat="1"/>
@@ -1228,7 +1357,6 @@
     <w:lsdException w:name="HTML Sample" w:semiHidden="1" w:unhideWhenUsed="1"/>
     <w:lsdException w:name="HTML Typewriter" w:semiHidden="1" w:unhideWhenUsed="1"/>
     <w:lsdException w:name="HTML Variable" w:semiHidden="1" w:unhideWhenUsed="1"/>
-    <w:lsdException w:name="Normal Table" w:semiHidden="1" w:unhideWhenUsed="1"/>
     <w:lsdException w:name="annotation subject" w:semiHidden="1" w:unhideWhenUsed="1"/>
     <w:lsdException w:name="No List" w:semiHidden="1" w:unhideWhenUsed="1"/>
     <w:lsdException w:name="Outline List 1" w:semiHidden="1" w:unhideWhenUsed="1"/>
@@ -1271,11 +1399,8 @@
     <w:lsdException w:name="Table Contemporary" w:semiHidden="1" w:unhideWhenUsed="1"/>
     <w:lsdException w:name="Table Elegant" w:semiHidden="1" w:unhideWhenUsed="1"/>
     <w:lsdException w:name="Table Professional" w:semiHidden="1" w:unhideWhenUsed="1"/>
-    <w:lsdException w:name="Table Subtle 1" w:semiHidden="1" w:unhideWhenUsed="1"/>
     <w:lsdException w:name="Table Subtle 2" w:semiHidden="1" w:unhideWhenUsed="1"/>
     <w:lsdException w:name="Table Web 1" w:semiHidden="1" w:unhideWhenUsed="1"/>
-    <w:lsdException w:name="Table Web 2" w:semiHidden="1" w:unhideWhenUsed="1"/>
-    <w:lsdException w:name="Table Web 3" w:semiHidden="1" w:unhideWhenUsed="1"/>
     <w:lsdException w:name="Balloon Text" w:semiHidden="1" w:unhideWhenUsed="1"/>
     <w:lsdException w:name="Table Grid" w:uiPriority="39"/>
     <w:lsdException w:name="Table Theme" w:semiHidden="1" w:unhideWhenUsed="1"/>
@@ -1494,6 +1619,11 @@
     <w:lsdException w:name="List Table 5 Dark Accent 6" w:uiPriority="50"/>
     <w:lsdException w:name="List Table 6 Colorful Accent 6" w:uiPriority="51"/>
     <w:lsdException w:name="List Table 7 Colorful Accent 6" w:uiPriority="52"/>
+    <w:lsdException w:name="Mention" w:semiHidden="1" w:unhideWhenUsed="1"/>
+    <w:lsdException w:name="Smart Hyperlink" w:semiHidden="1" w:unhideWhenUsed="1"/>
+    <w:lsdException w:name="Hashtag" w:semiHidden="1" w:unhideWhenUsed="1"/>
+    <w:lsdException w:name="Unresolved Mention" w:semiHidden="1" w:unhideWhenUsed="1"/>
+    <w:lsdException w:name="Smart Link" w:semiHidden="1" w:unhideWhenUsed="1"/>
   </w:latentStyles>
   <w:style w:type="paragraph" w:default="1" w:styleId="Normal">
     <w:name w:val="Normal"/>

</xml_diff>

<commit_message>
First go check of gg_log_t matrices
</commit_message>
<xml_diff>
--- a/ZooMizer_Check_Patrick.docx
+++ b/ZooMizer_Check_Patrick.docx
@@ -4,12 +4,28 @@
   <w:body>
     <w:p>
       <w:r>
-        <w:t>Patrick’s check process of ZooMizer on Monday 11 January 2021</w:t>
-      </w:r>
-    </w:p>
-    <w:p>
-      <w:r>
-        <w:t>I too will work backwards from `a` on line 194 of fZooMizer_run.R.</w:t>
+        <w:t xml:space="preserve">Patrick’s check process of </w:t>
+      </w:r>
+      <w:proofErr w:type="spellStart"/>
+      <w:r>
+        <w:t>ZooMizer</w:t>
+      </w:r>
+      <w:proofErr w:type="spellEnd"/>
+      <w:r>
+        <w:t xml:space="preserve"> on Monday 11 January 2021</w:t>
+      </w:r>
+    </w:p>
+    <w:p>
+      <w:r>
+        <w:t xml:space="preserve">I too will work backwards from `a` on line 194 of </w:t>
+      </w:r>
+      <w:proofErr w:type="spellStart"/>
+      <w:r>
+        <w:t>fZooMizer_run.R</w:t>
+      </w:r>
+      <w:proofErr w:type="spellEnd"/>
+      <w:r>
+        <w:t>.</w:t>
       </w:r>
     </w:p>
     <w:p/>
@@ -22,7 +38,23 @@
         </w:numPr>
       </w:pPr>
       <w:r>
-        <w:t xml:space="preserve">I used ZooMizer from the github branch </w:t>
+        <w:t xml:space="preserve">I used </w:t>
+      </w:r>
+      <w:proofErr w:type="spellStart"/>
+      <w:r>
+        <w:t>ZooMizer</w:t>
+      </w:r>
+      <w:proofErr w:type="spellEnd"/>
+      <w:r>
+        <w:t xml:space="preserve"> from the </w:t>
+      </w:r>
+      <w:proofErr w:type="spellStart"/>
+      <w:r>
+        <w:t>github</w:t>
+      </w:r>
+      <w:proofErr w:type="spellEnd"/>
+      <w:r>
+        <w:t xml:space="preserve"> branch </w:t>
       </w:r>
       <w:hyperlink r:id="rId7" w:history="1">
         <w:r>
@@ -54,7 +86,15 @@
         </w:numPr>
       </w:pPr>
       <w:r>
-        <w:t>I enter comparison.RMD and run all chunks</w:t>
+        <w:t xml:space="preserve">I enter </w:t>
+      </w:r>
+      <w:proofErr w:type="spellStart"/>
+      <w:r>
+        <w:t>comparison.RMD</w:t>
+      </w:r>
+      <w:proofErr w:type="spellEnd"/>
+      <w:r>
+        <w:t xml:space="preserve"> and run all chunks</w:t>
       </w:r>
     </w:p>
     <w:p>
@@ -80,11 +120,33 @@
           <w:highlight w:val="red"/>
         </w:rPr>
       </w:pPr>
+      <w:proofErr w:type="spellStart"/>
       <w:r>
         <w:rPr>
           <w:highlight w:val="red"/>
         </w:rPr>
-        <w:t xml:space="preserve">A_iter[2,18] = 0.184373 but a[2,18] = </w:t>
+        <w:t>A_</w:t>
+      </w:r>
+      <w:proofErr w:type="gramStart"/>
+      <w:r>
+        <w:rPr>
+          <w:highlight w:val="red"/>
+        </w:rPr>
+        <w:t>iter</w:t>
+      </w:r>
+      <w:proofErr w:type="spellEnd"/>
+      <w:r>
+        <w:rPr>
+          <w:highlight w:val="red"/>
+        </w:rPr>
+        <w:t>[</w:t>
+      </w:r>
+      <w:proofErr w:type="gramEnd"/>
+      <w:r>
+        <w:rPr>
+          <w:highlight w:val="red"/>
+        </w:rPr>
+        <w:t xml:space="preserve">2,18] = 0.184373 but a[2,18] = </w:t>
       </w:r>
       <w:r>
         <w:rPr>
@@ -101,9 +163,19 @@
           <w:numId w:val="1"/>
         </w:numPr>
       </w:pPr>
-      <w:r>
-        <w:t>A_iter[</w:t>
-      </w:r>
+      <w:proofErr w:type="spellStart"/>
+      <w:r>
+        <w:t>A_</w:t>
+      </w:r>
+      <w:proofErr w:type="gramStart"/>
+      <w:r>
+        <w:t>iter</w:t>
+      </w:r>
+      <w:proofErr w:type="spellEnd"/>
+      <w:r>
+        <w:t>[</w:t>
+      </w:r>
+      <w:proofErr w:type="gramEnd"/>
       <w:r>
         <w:t>2</w:t>
       </w:r>
@@ -120,7 +192,23 @@
         <w:t>=</w:t>
       </w:r>
       <w:r>
-        <w:t xml:space="preserve"> param$dt/param$dx * gg[</w:t>
+        <w:t xml:space="preserve"> </w:t>
+      </w:r>
+      <w:proofErr w:type="spellStart"/>
+      <w:r>
+        <w:t>param$dt</w:t>
+      </w:r>
+      <w:proofErr w:type="spellEnd"/>
+      <w:r>
+        <w:t>/</w:t>
+      </w:r>
+      <w:proofErr w:type="spellStart"/>
+      <w:r>
+        <w:t>param$dx</w:t>
+      </w:r>
+      <w:proofErr w:type="spellEnd"/>
+      <w:r>
+        <w:t xml:space="preserve"> * gg[</w:t>
       </w:r>
       <w:r>
         <w:t>2</w:t>
@@ -147,7 +235,23 @@
         <w:t>a[2,18]</w:t>
       </w:r>
       <w:r>
-        <w:t xml:space="preserve"> = e_growth[2, 17] * dt / params@dw[18] = </w:t>
+        <w:t xml:space="preserve"> = </w:t>
+      </w:r>
+      <w:proofErr w:type="spellStart"/>
+      <w:r>
+        <w:t>e_growth</w:t>
+      </w:r>
+      <w:proofErr w:type="spellEnd"/>
+      <w:r>
+        <w:t xml:space="preserve">[2, 17] * dt / </w:t>
+      </w:r>
+      <w:proofErr w:type="spellStart"/>
+      <w:r>
+        <w:t>params@dw</w:t>
+      </w:r>
+      <w:proofErr w:type="spellEnd"/>
+      <w:r>
+        <w:t xml:space="preserve">[18] = </w:t>
       </w:r>
       <w:r>
         <w:t>3.372202e-08</w:t>
@@ -173,8 +277,29 @@
           <w:numId w:val="1"/>
         </w:numPr>
       </w:pPr>
-      <w:r>
-        <w:t xml:space="preserve">e_growth[2,17] = encounter[2,17]-params@metab[2,17] = </w:t>
+      <w:proofErr w:type="spellStart"/>
+      <w:r>
+        <w:t>e_</w:t>
+      </w:r>
+      <w:proofErr w:type="gramStart"/>
+      <w:r>
+        <w:t>growth</w:t>
+      </w:r>
+      <w:proofErr w:type="spellEnd"/>
+      <w:r>
+        <w:t>[</w:t>
+      </w:r>
+      <w:proofErr w:type="gramEnd"/>
+      <w:r>
+        <w:t>2,17] = encounter[2,17]-</w:t>
+      </w:r>
+      <w:proofErr w:type="spellStart"/>
+      <w:r>
+        <w:t>params@metab</w:t>
+      </w:r>
+      <w:proofErr w:type="spellEnd"/>
+      <w:r>
+        <w:t xml:space="preserve">[2,17] = </w:t>
       </w:r>
       <w:r>
         <w:t>3.372202e-08</w:t>
@@ -191,6 +316,7 @@
           <w:numId w:val="1"/>
         </w:numPr>
       </w:pPr>
+      <w:proofErr w:type="gramStart"/>
       <w:r>
         <w:t>e</w:t>
       </w:r>
@@ -198,31 +324,64 @@
         <w:t>ncounter</w:t>
       </w:r>
       <w:r>
+        <w:t>[</w:t>
+      </w:r>
+      <w:proofErr w:type="gramEnd"/>
+      <w:r>
+        <w:t>2,17]</w:t>
+      </w:r>
+      <w:r>
+        <w:t xml:space="preserve"> </w:t>
+      </w:r>
+      <w:r>
+        <w:t>=</w:t>
+      </w:r>
+      <w:r>
+        <w:t xml:space="preserve"> </w:t>
+      </w:r>
+      <w:proofErr w:type="spellStart"/>
+      <w:r>
+        <w:t>params@other_params$temp_eff</w:t>
+      </w:r>
+      <w:proofErr w:type="spellEnd"/>
+      <w:r>
         <w:t>[2,17]</w:t>
       </w:r>
       <w:r>
-        <w:t xml:space="preserve"> </w:t>
-      </w:r>
-      <w:r>
-        <w:t>=</w:t>
-      </w:r>
-      <w:r>
-        <w:t xml:space="preserve"> params@other_params$temp_eff</w:t>
-      </w:r>
-      <w:r>
+        <w:t xml:space="preserve"> * </w:t>
+      </w:r>
+      <w:proofErr w:type="spellStart"/>
+      <w:r>
+        <w:rPr>
+          <w:highlight w:val="green"/>
+        </w:rPr>
+        <w:t>params@search_vol</w:t>
+      </w:r>
+      <w:proofErr w:type="spellEnd"/>
+      <w:r>
+        <w:rPr>
+          <w:highlight w:val="green"/>
+        </w:rPr>
         <w:t>[2,17]</w:t>
       </w:r>
       <w:r>
-        <w:t xml:space="preserve"> * </w:t>
-      </w:r>
-      <w:r>
-        <w:rPr>
-          <w:highlight w:val="green"/>
-        </w:rPr>
-        <w:t>params@search_vol[2,17]</w:t>
-      </w:r>
-      <w:r>
-        <w:t xml:space="preserve">  * (phi_prey_species[2,17]  + phi_prey_background[2,17])</w:t>
+        <w:t xml:space="preserve">  * (</w:t>
+      </w:r>
+      <w:proofErr w:type="spellStart"/>
+      <w:r>
+        <w:t>phi_prey_species</w:t>
+      </w:r>
+      <w:proofErr w:type="spellEnd"/>
+      <w:r>
+        <w:t xml:space="preserve">[2,17]  + </w:t>
+      </w:r>
+      <w:proofErr w:type="spellStart"/>
+      <w:r>
+        <w:t>phi_prey_background</w:t>
+      </w:r>
+      <w:proofErr w:type="spellEnd"/>
+      <w:r>
+        <w:t>[2,17])</w:t>
       </w:r>
       <w:r>
         <w:t xml:space="preserve"> =</w:t>
@@ -272,8 +431,29 @@
           <w:numId w:val="1"/>
         </w:numPr>
       </w:pPr>
-      <w:r>
-        <w:t>phi_prey_background is roughly the equivalent of ingested_phyto in ZooMSS. So I’ll focus on that.</w:t>
+      <w:proofErr w:type="spellStart"/>
+      <w:r>
+        <w:t>phi_prey_background</w:t>
+      </w:r>
+      <w:proofErr w:type="spellEnd"/>
+      <w:r>
+        <w:t xml:space="preserve"> is roughly the equivalent of </w:t>
+      </w:r>
+      <w:proofErr w:type="spellStart"/>
+      <w:r>
+        <w:t>ingested_phyto</w:t>
+      </w:r>
+      <w:proofErr w:type="spellEnd"/>
+      <w:r>
+        <w:t xml:space="preserve"> in ZooMSS. </w:t>
+      </w:r>
+      <w:proofErr w:type="gramStart"/>
+      <w:r>
+        <w:t>So</w:t>
+      </w:r>
+      <w:proofErr w:type="gramEnd"/>
+      <w:r>
+        <w:t xml:space="preserve"> I’ll focus on that.</w:t>
       </w:r>
     </w:p>
     <w:p>
@@ -288,13 +468,47 @@
         <w:t>The exact equivalent</w:t>
       </w:r>
       <w:r>
-        <w:t xml:space="preserve"> of ingested_phyto</w:t>
-      </w:r>
+        <w:t xml:space="preserve"> of </w:t>
+      </w:r>
+      <w:proofErr w:type="spellStart"/>
+      <w:r>
+        <w:t>ingested_phyto</w:t>
+      </w:r>
+      <w:proofErr w:type="spellEnd"/>
       <w:r>
         <w:t xml:space="preserve"> would be </w:t>
       </w:r>
-      <w:r>
-        <w:t>params@other_params$temp_eff[2,17] * params@search_vol[2,17]  * phi_prey_background[2,17]</w:t>
+      <w:proofErr w:type="spellStart"/>
+      <w:r>
+        <w:t>params@other_params$temp_</w:t>
+      </w:r>
+      <w:proofErr w:type="gramStart"/>
+      <w:r>
+        <w:t>eff</w:t>
+      </w:r>
+      <w:proofErr w:type="spellEnd"/>
+      <w:r>
+        <w:t>[</w:t>
+      </w:r>
+      <w:proofErr w:type="gramEnd"/>
+      <w:r>
+        <w:t xml:space="preserve">2,17] * </w:t>
+      </w:r>
+      <w:proofErr w:type="spellStart"/>
+      <w:r>
+        <w:t>params@search_vol</w:t>
+      </w:r>
+      <w:proofErr w:type="spellEnd"/>
+      <w:r>
+        <w:t xml:space="preserve">[2,17]  * </w:t>
+      </w:r>
+      <w:proofErr w:type="spellStart"/>
+      <w:r>
+        <w:t>phi_prey_background</w:t>
+      </w:r>
+      <w:proofErr w:type="spellEnd"/>
+      <w:r>
+        <w:t>[2,17]</w:t>
       </w:r>
       <w:r>
         <w:t xml:space="preserve"> = </w:t>
@@ -304,37 +518,102 @@
       </w:r>
     </w:p>
     <w:p>
-      <w:r>
-        <w:t>phi_prey_background</w:t>
+      <w:proofErr w:type="spellStart"/>
+      <w:r>
+        <w:t>phi_prey_</w:t>
+      </w:r>
+      <w:proofErr w:type="gramStart"/>
+      <w:r>
+        <w:t>background</w:t>
+      </w:r>
+      <w:proofErr w:type="spellEnd"/>
+      <w:r>
+        <w:t>[</w:t>
+      </w:r>
+      <w:proofErr w:type="gramEnd"/>
+      <w:r>
+        <w:t>2,17]</w:t>
+      </w:r>
+      <w:r>
+        <w:t xml:space="preserve"> =</w:t>
+      </w:r>
+      <w:r>
+        <w:t xml:space="preserve"> </w:t>
+      </w:r>
+      <w:proofErr w:type="spellStart"/>
+      <w:r>
+        <w:t>params@other_params$assim_phyto</w:t>
+      </w:r>
+      <w:proofErr w:type="spellEnd"/>
+      <w:r>
+        <w:t>[2]</w:t>
+      </w:r>
+      <w:r>
+        <w:t xml:space="preserve"> * </w:t>
+      </w:r>
+      <w:proofErr w:type="spellStart"/>
+      <w:r>
+        <w:t>params@species_params$interaction_resource</w:t>
+      </w:r>
+      <w:proofErr w:type="spellEnd"/>
+      <w:r>
+        <w:t>[2]</w:t>
+      </w:r>
+      <w:r>
+        <w:t xml:space="preserve">* </w:t>
+      </w:r>
+      <w:proofErr w:type="spellStart"/>
+      <w:r>
+        <w:t>rowSums</w:t>
+      </w:r>
+      <w:proofErr w:type="spellEnd"/>
+      <w:r>
+        <w:t>(sweep(</w:t>
+      </w:r>
+      <w:proofErr w:type="spellStart"/>
+      <w:r>
+        <w:t>params@pred_kernel</w:t>
+      </w:r>
+      <w:proofErr w:type="spellEnd"/>
+      <w:r>
+        <w:t xml:space="preserve">, 3, </w:t>
+      </w:r>
+      <w:proofErr w:type="spellStart"/>
+      <w:r>
+        <w:t>params@dw_full</w:t>
+      </w:r>
+      <w:proofErr w:type="spellEnd"/>
+      <w:r>
+        <w:t xml:space="preserve"> * </w:t>
+      </w:r>
+      <w:proofErr w:type="spellStart"/>
+      <w:r>
+        <w:t>params@w_full</w:t>
+      </w:r>
+      <w:proofErr w:type="spellEnd"/>
+      <w:r>
+        <w:t xml:space="preserve"> * </w:t>
+      </w:r>
+      <w:proofErr w:type="spellStart"/>
+      <w:r>
+        <w:t>n_pp</w:t>
+      </w:r>
+      <w:proofErr w:type="spellEnd"/>
+      <w:r>
+        <w:t xml:space="preserve">,  "*", </w:t>
+      </w:r>
+      <w:proofErr w:type="spellStart"/>
+      <w:r>
+        <w:t>check.margin</w:t>
+      </w:r>
+      <w:proofErr w:type="spellEnd"/>
+      <w:r>
+        <w:t xml:space="preserve"> = FALSE), dims = 2)</w:t>
       </w:r>
       <w:r>
         <w:t>[2,17]</w:t>
       </w:r>
       <w:r>
-        <w:t xml:space="preserve"> =</w:t>
-      </w:r>
-      <w:r>
-        <w:t xml:space="preserve"> </w:t>
-      </w:r>
-      <w:r>
-        <w:t>params@other_params$assim_phyto</w:t>
-      </w:r>
-      <w:r>
-        <w:t>[2]</w:t>
-      </w:r>
-      <w:r>
-        <w:t xml:space="preserve"> * params@species_params$interaction_resource</w:t>
-      </w:r>
-      <w:r>
-        <w:t>[2]</w:t>
-      </w:r>
-      <w:r>
-        <w:t>* rowSums(sweep(params@pred_kernel, 3, params@dw_full * params@w_full * n_pp,  "*", check.margin = FALSE), dims = 2)</w:t>
-      </w:r>
-      <w:r>
-        <w:t>[2,17]</w:t>
-      </w:r>
-      <w:r>
         <w:br/>
       </w:r>
       <w:r>
@@ -354,28 +633,57 @@
       </w:r>
     </w:p>
     <w:p>
-      <w:r>
-        <w:t>params@pred_kernel</w:t>
-      </w:r>
-      <w:r>
-        <w:t xml:space="preserve">[2,17,30] = </w:t>
+      <w:proofErr w:type="spellStart"/>
+      <w:r>
+        <w:t>params@pred_</w:t>
+      </w:r>
+      <w:proofErr w:type="gramStart"/>
+      <w:r>
+        <w:t>kernel</w:t>
+      </w:r>
+      <w:proofErr w:type="spellEnd"/>
+      <w:r>
+        <w:t>[</w:t>
+      </w:r>
+      <w:proofErr w:type="gramEnd"/>
+      <w:r>
+        <w:t xml:space="preserve">2,17,30] = </w:t>
       </w:r>
       <w:r>
         <w:t>0.8478148</w:t>
       </w:r>
       <w:r>
         <w:br/>
-        <w:t>params@dw_full[30] = 6.503912e-13</w:t>
+      </w:r>
+      <w:proofErr w:type="spellStart"/>
+      <w:r>
+        <w:t>params@dw_full</w:t>
+      </w:r>
+      <w:proofErr w:type="spellEnd"/>
+      <w:r>
+        <w:t>[30] = 6.503912e-13</w:t>
       </w:r>
       <w:r>
         <w:br/>
-        <w:t>params@w_full[30] = 2.511886e-12</w:t>
+      </w:r>
+      <w:proofErr w:type="spellStart"/>
+      <w:r>
+        <w:t>params@w_full</w:t>
+      </w:r>
+      <w:proofErr w:type="spellEnd"/>
+      <w:r>
+        <w:t>[30] = 2.511886e-12</w:t>
       </w:r>
       <w:r>
         <w:br/>
       </w:r>
-      <w:r>
-        <w:t xml:space="preserve">n_pp[30] = </w:t>
+      <w:proofErr w:type="spellStart"/>
+      <w:r>
+        <w:t>n_pp</w:t>
+      </w:r>
+      <w:proofErr w:type="spellEnd"/>
+      <w:r>
+        <w:t xml:space="preserve">[30] = </w:t>
       </w:r>
       <w:r>
         <w:rPr>
@@ -392,100 +700,174 @@
           <w:numId w:val="2"/>
         </w:numPr>
       </w:pPr>
+      <w:proofErr w:type="spellStart"/>
       <w:r>
         <w:t>n_</w:t>
       </w:r>
+      <w:proofErr w:type="gramStart"/>
       <w:r>
         <w:t>pp</w:t>
       </w:r>
+      <w:proofErr w:type="spellEnd"/>
+      <w:r>
+        <w:t>[</w:t>
+      </w:r>
+      <w:proofErr w:type="gramEnd"/>
+      <w:r>
+        <w:t>30]</w:t>
+      </w:r>
+      <w:r>
+        <w:t xml:space="preserve"> </w:t>
+      </w:r>
+      <w:r>
+        <w:t>=</w:t>
+      </w:r>
+      <w:r>
+        <w:t xml:space="preserve"> kappa*</w:t>
+      </w:r>
+      <w:proofErr w:type="spellStart"/>
+      <w:r>
+        <w:t>params@w_full</w:t>
+      </w:r>
+      <w:proofErr w:type="spellEnd"/>
       <w:r>
         <w:t>[30]</w:t>
       </w:r>
       <w:r>
+        <w:t xml:space="preserve">^(1-lambda) / </w:t>
+      </w:r>
+      <w:proofErr w:type="spellStart"/>
+      <w:r>
+        <w:t>params@dw_full</w:t>
+      </w:r>
+      <w:proofErr w:type="spellEnd"/>
+      <w:r>
+        <w:t xml:space="preserve">[30] = </w:t>
+      </w:r>
+      <w:r>
+        <w:t>0.001189637</w:t>
+      </w:r>
+      <w:r>
+        <w:t xml:space="preserve"> * </w:t>
+      </w:r>
+      <w:r>
+        <w:t>2.511886e-12</w:t>
+      </w:r>
+      <w:r>
+        <w:t xml:space="preserve"> ^ (1 - </w:t>
+      </w:r>
+      <w:r>
+        <w:t>2.065569</w:t>
+      </w:r>
+      <w:r>
+        <w:t xml:space="preserve">) / </w:t>
+      </w:r>
+      <w:r>
+        <w:t>6.503912e-13</w:t>
+      </w:r>
+      <w:r>
+        <w:t xml:space="preserve"> = </w:t>
+      </w:r>
+      <w:r>
+        <w:t>2729071679</w:t>
+      </w:r>
+      <w:r>
+        <w:t xml:space="preserve"> / </w:t>
+      </w:r>
+      <w:r>
+        <w:t>6.503912e-13</w:t>
+      </w:r>
+      <w:r>
+        <w:t xml:space="preserve"> = </w:t>
+      </w:r>
+      <w:r>
+        <w:rPr>
+          <w:highlight w:val="green"/>
+        </w:rPr>
+        <w:t>4.196046e+21</w:t>
+      </w:r>
+    </w:p>
+    <w:p>
+      <w:r>
+        <w:t xml:space="preserve">in ZooMSS, </w:t>
+      </w:r>
+      <w:proofErr w:type="spellStart"/>
+      <w:proofErr w:type="gramStart"/>
+      <w:r>
+        <w:t>nPP</w:t>
+      </w:r>
+      <w:proofErr w:type="spellEnd"/>
+      <w:r>
+        <w:t>[</w:t>
+      </w:r>
+      <w:proofErr w:type="gramEnd"/>
+      <w:r>
+        <w:t xml:space="preserve">30] is </w:t>
+      </w:r>
+      <w:r>
+        <w:t>2729062754</w:t>
+      </w:r>
+      <w:r>
+        <w:t xml:space="preserve"> – small rounding error in the 6</w:t>
+      </w:r>
+      <w:r>
+        <w:rPr>
+          <w:vertAlign w:val="superscript"/>
+        </w:rPr>
+        <w:t>th</w:t>
+      </w:r>
+      <w:r>
         <w:t xml:space="preserve"> </w:t>
       </w:r>
-      <w:r>
-        <w:t>=</w:t>
-      </w:r>
-      <w:r>
-        <w:t xml:space="preserve"> kappa*params@w_full</w:t>
-      </w:r>
-      <w:r>
-        <w:t>[30]</w:t>
-      </w:r>
-      <w:r>
-        <w:t>^(1-lambda) / params@dw_full</w:t>
-      </w:r>
-      <w:r>
-        <w:t xml:space="preserve">[30] = </w:t>
-      </w:r>
-      <w:r>
-        <w:t>0.001189637</w:t>
-      </w:r>
-      <w:r>
-        <w:t xml:space="preserve"> * </w:t>
-      </w:r>
-      <w:r>
-        <w:t>2.511886e-12</w:t>
-      </w:r>
-      <w:r>
-        <w:t xml:space="preserve"> ^ (1 - </w:t>
-      </w:r>
-      <w:r>
-        <w:t>2.065569</w:t>
-      </w:r>
-      <w:r>
-        <w:t xml:space="preserve">) / </w:t>
-      </w:r>
-      <w:r>
-        <w:t>6.503912e-13</w:t>
-      </w:r>
-      <w:r>
-        <w:t xml:space="preserve"> = </w:t>
-      </w:r>
-      <w:r>
-        <w:t>2729071679</w:t>
-      </w:r>
-      <w:r>
-        <w:t xml:space="preserve"> / </w:t>
-      </w:r>
-      <w:r>
-        <w:t>6.503912e-13</w:t>
-      </w:r>
-      <w:r>
-        <w:t xml:space="preserve"> = </w:t>
-      </w:r>
+      <w:proofErr w:type="spellStart"/>
+      <w:r>
+        <w:t>s.f.</w:t>
+      </w:r>
+      <w:proofErr w:type="spellEnd"/>
+      <w:r>
+        <w:t xml:space="preserve"> (for the same comparison as Ryan…</w:t>
+      </w:r>
+      <w:proofErr w:type="spellStart"/>
       <w:r>
         <w:rPr>
           <w:highlight w:val="green"/>
         </w:rPr>
-        <w:t>4.196046e+21</w:t>
-      </w:r>
-    </w:p>
-    <w:p>
-      <w:r>
-        <w:t xml:space="preserve">in ZooMSS, nPP[30] is </w:t>
-      </w:r>
-      <w:r>
-        <w:t>2729062754</w:t>
-      </w:r>
-      <w:r>
-        <w:t xml:space="preserve"> – small rounding error in the 6</w:t>
-      </w:r>
-      <w:r>
-        <w:rPr>
-          <w:vertAlign w:val="superscript"/>
-        </w:rPr>
-        <w:t>th</w:t>
-      </w:r>
-      <w:r>
-        <w:t xml:space="preserve"> s.f. (for the same comparison as Ryan…</w:t>
-      </w:r>
+        <w:t>ZooMizer</w:t>
+      </w:r>
+      <w:proofErr w:type="spellEnd"/>
       <w:r>
         <w:rPr>
           <w:highlight w:val="green"/>
         </w:rPr>
-        <w:t xml:space="preserve">ZooMizer has n_pp[5] * params@dw_full[5] = 1.258739e+12 </w:t>
+        <w:t xml:space="preserve"> has </w:t>
+      </w:r>
+      <w:proofErr w:type="spellStart"/>
+      <w:r>
+        <w:rPr>
+          <w:highlight w:val="green"/>
+        </w:rPr>
+        <w:t>n_pp</w:t>
+      </w:r>
+      <w:proofErr w:type="spellEnd"/>
+      <w:r>
+        <w:rPr>
+          <w:highlight w:val="green"/>
+        </w:rPr>
+        <w:t xml:space="preserve">[5] * </w:t>
+      </w:r>
+      <w:proofErr w:type="spellStart"/>
+      <w:r>
+        <w:rPr>
+          <w:highlight w:val="green"/>
+        </w:rPr>
+        <w:t>params@dw_full</w:t>
+      </w:r>
+      <w:proofErr w:type="spellEnd"/>
+      <w:r>
+        <w:rPr>
+          <w:highlight w:val="green"/>
+        </w:rPr>
+        <w:t xml:space="preserve">[5] = 1.258739e+12 </w:t>
       </w:r>
       <w:r>
         <w:rPr>
@@ -498,7 +880,21 @@
         <w:rPr>
           <w:highlight w:val="green"/>
         </w:rPr>
-        <w:t xml:space="preserve"> nPP[5]  = 1.258739e+12</w:t>
+        <w:t xml:space="preserve"> </w:t>
+      </w:r>
+      <w:proofErr w:type="spellStart"/>
+      <w:r>
+        <w:rPr>
+          <w:highlight w:val="green"/>
+        </w:rPr>
+        <w:t>nPP</w:t>
+      </w:r>
+      <w:proofErr w:type="spellEnd"/>
+      <w:r>
+        <w:rPr>
+          <w:highlight w:val="green"/>
+        </w:rPr>
+        <w:t>[5]  = 1.258739e+12</w:t>
       </w:r>
       <w:r>
         <w:t>)</w:t>
@@ -534,7 +930,15 @@
     </w:p>
     <w:p>
       <w:r>
-        <w:t>I inserted this code at the end of the fZooMSS_Setup.R code before return(model):</w:t>
+        <w:t xml:space="preserve">I inserted this code at the end of the </w:t>
+      </w:r>
+      <w:proofErr w:type="spellStart"/>
+      <w:r>
+        <w:t>fZooMSS_Setup.R</w:t>
+      </w:r>
+      <w:proofErr w:type="spellEnd"/>
+      <w:r>
+        <w:t xml:space="preserve"> code before return(model):</w:t>
       </w:r>
     </w:p>
     <w:p>
@@ -543,10 +947,20 @@
       </w:r>
     </w:p>
     <w:p>
+      <w:proofErr w:type="spellStart"/>
       <w:r>
         <w:lastRenderedPageBreak/>
-        <w:t>model$dw_phyto &lt;- (10^param$dx - 1) * param$w_phyto</w:t>
-      </w:r>
+        <w:t>model$dw_phyto</w:t>
+      </w:r>
+      <w:proofErr w:type="spellEnd"/>
+      <w:r>
+        <w:t xml:space="preserve"> &lt;- (10^param$dx - 1) * </w:t>
+      </w:r>
+      <w:proofErr w:type="spellStart"/>
+      <w:r>
+        <w:t>param$w_phyto</w:t>
+      </w:r>
+      <w:proofErr w:type="spellEnd"/>
     </w:p>
     <w:p>
       <w:pPr>
@@ -555,18 +969,72 @@
         </w:rPr>
       </w:pPr>
       <w:r>
-        <w:t xml:space="preserve">  model$phi_prey_background &lt;- assim_phyto * phyto_theta[,1] * rowSums(sweep(model$phyto_growthkernel2, 3, </w:t>
+        <w:t xml:space="preserve">  </w:t>
+      </w:r>
+      <w:proofErr w:type="spellStart"/>
+      <w:r>
+        <w:t>model$phi_prey_background</w:t>
+      </w:r>
+      <w:proofErr w:type="spellEnd"/>
+      <w:r>
+        <w:t xml:space="preserve"> &lt;- </w:t>
+      </w:r>
+      <w:proofErr w:type="spellStart"/>
+      <w:r>
+        <w:t>assim_phyto</w:t>
+      </w:r>
+      <w:proofErr w:type="spellEnd"/>
+      <w:r>
+        <w:t xml:space="preserve"> * </w:t>
+      </w:r>
+      <w:proofErr w:type="spellStart"/>
+      <w:r>
+        <w:t>phyto_</w:t>
+      </w:r>
+      <w:proofErr w:type="gramStart"/>
+      <w:r>
+        <w:t>theta</w:t>
+      </w:r>
+      <w:proofErr w:type="spellEnd"/>
+      <w:r>
+        <w:t>[</w:t>
+      </w:r>
+      <w:proofErr w:type="gramEnd"/>
+      <w:r>
+        <w:t xml:space="preserve">,1] * </w:t>
+      </w:r>
+      <w:proofErr w:type="spellStart"/>
+      <w:r>
+        <w:t>rowSums</w:t>
+      </w:r>
+      <w:proofErr w:type="spellEnd"/>
+      <w:r>
+        <w:t xml:space="preserve">(sweep(model$phyto_growthkernel2, 3, </w:t>
       </w:r>
       <w:r>
         <w:rPr>
           <w:color w:val="FF0000"/>
         </w:rPr>
-        <w:t>#model$dw_phyto *  # should remove this to match zoomizer since</w:t>
-      </w:r>
+        <w:t xml:space="preserve">#model$dw_phyto *  # should remove this to match </w:t>
+      </w:r>
+      <w:proofErr w:type="spellStart"/>
       <w:r>
         <w:rPr>
           <w:color w:val="FF0000"/>
         </w:rPr>
+        <w:t>zoomizer</w:t>
+      </w:r>
+      <w:proofErr w:type="spellEnd"/>
+      <w:r>
+        <w:rPr>
+          <w:color w:val="FF0000"/>
+        </w:rPr>
+        <w:t xml:space="preserve"> since</w:t>
+      </w:r>
+      <w:r>
+        <w:rPr>
+          <w:color w:val="FF0000"/>
+        </w:rPr>
         <w:t xml:space="preserve"> N/NPP</w:t>
       </w:r>
       <w:r>
@@ -590,7 +1058,33 @@
     </w:p>
     <w:p>
       <w:r>
-        <w:t xml:space="preserve">      model$param$w_phyto * model$nPP, "*", check.margin = FALSE), dims = 2)</w:t>
+        <w:t xml:space="preserve">      </w:t>
+      </w:r>
+      <w:proofErr w:type="spellStart"/>
+      <w:r>
+        <w:t>model$param$w_phyto</w:t>
+      </w:r>
+      <w:proofErr w:type="spellEnd"/>
+      <w:r>
+        <w:t xml:space="preserve"> * </w:t>
+      </w:r>
+      <w:proofErr w:type="spellStart"/>
+      <w:r>
+        <w:t>model$nPP</w:t>
+      </w:r>
+      <w:proofErr w:type="spellEnd"/>
+      <w:r>
+        <w:t xml:space="preserve">, "*", </w:t>
+      </w:r>
+      <w:proofErr w:type="spellStart"/>
+      <w:proofErr w:type="gramStart"/>
+      <w:r>
+        <w:t>check.margin</w:t>
+      </w:r>
+      <w:proofErr w:type="spellEnd"/>
+      <w:proofErr w:type="gramEnd"/>
+      <w:r>
+        <w:t xml:space="preserve"> = FALSE), dims = 2)</w:t>
       </w:r>
     </w:p>
     <w:p>
@@ -599,14 +1093,49 @@
           <w:color w:val="FF0000"/>
         </w:rPr>
       </w:pPr>
-      <w:r>
-        <w:t xml:space="preserve">model$phyto_encounter &lt;- model$temp_eff * model$phi_prey_background </w:t>
+      <w:proofErr w:type="spellStart"/>
+      <w:r>
+        <w:t>model$phyto_encounter</w:t>
+      </w:r>
+      <w:proofErr w:type="spellEnd"/>
+      <w:r>
+        <w:t xml:space="preserve"> &lt;- </w:t>
+      </w:r>
+      <w:proofErr w:type="spellStart"/>
+      <w:r>
+        <w:t>model$temp_eff</w:t>
+      </w:r>
+      <w:proofErr w:type="spellEnd"/>
+      <w:r>
+        <w:t xml:space="preserve"> * </w:t>
+      </w:r>
+      <w:proofErr w:type="spellStart"/>
+      <w:r>
+        <w:t>model$phi_prey_background</w:t>
+      </w:r>
+      <w:proofErr w:type="spellEnd"/>
+      <w:r>
+        <w:t xml:space="preserve"> </w:t>
       </w:r>
       <w:r>
         <w:rPr>
           <w:color w:val="FF0000"/>
         </w:rPr>
-        <w:t>#* SearchVol #SearchVol already included in phyto_growthkernel2</w:t>
+        <w:t xml:space="preserve">#* </w:t>
+      </w:r>
+      <w:proofErr w:type="spellStart"/>
+      <w:r>
+        <w:rPr>
+          <w:color w:val="FF0000"/>
+        </w:rPr>
+        <w:t>SearchVol</w:t>
+      </w:r>
+      <w:proofErr w:type="spellEnd"/>
+      <w:r>
+        <w:rPr>
+          <w:color w:val="FF0000"/>
+        </w:rPr>
+        <w:t xml:space="preserve"> #SearchVol already included in phyto_growthkernel2</w:t>
       </w:r>
     </w:p>
     <w:p>
@@ -616,15 +1145,108 @@
     </w:p>
     <w:p>
       <w:r>
-        <w:t>phyto_growthkernel2 = array(NA, dim = c(param$ngrps, param$ngrid, param$ngridPP)),</w:t>
+        <w:t xml:space="preserve">phyto_growthkernel2 = </w:t>
+      </w:r>
+      <w:proofErr w:type="gramStart"/>
+      <w:r>
+        <w:t>array(</w:t>
+      </w:r>
+      <w:proofErr w:type="gramEnd"/>
+      <w:r>
+        <w:t>NA, dim = c(</w:t>
+      </w:r>
+      <w:proofErr w:type="spellStart"/>
+      <w:r>
+        <w:t>param$ngrps</w:t>
+      </w:r>
+      <w:proofErr w:type="spellEnd"/>
+      <w:r>
+        <w:t xml:space="preserve">, </w:t>
+      </w:r>
+      <w:proofErr w:type="spellStart"/>
+      <w:r>
+        <w:t>param$ngrid</w:t>
+      </w:r>
+      <w:proofErr w:type="spellEnd"/>
+      <w:r>
+        <w:t xml:space="preserve">, </w:t>
+      </w:r>
+      <w:proofErr w:type="spellStart"/>
+      <w:r>
+        <w:t>param$ngridPP</w:t>
+      </w:r>
+      <w:proofErr w:type="spellEnd"/>
+      <w:r>
+        <w:t>)),</w:t>
       </w:r>
       <w:r>
         <w:br/>
       </w:r>
       <w:r>
         <w:br/>
-        <w:t>model$phyto_growthkernel2[i,,] &lt;- matrix(SearchVol[i,], nrow = param$ngrid, ncol = param$ngridPP) * sp_phyto_predkernel</w:t>
-      </w:r>
+        <w:t>model$phyto_growthkernel2[</w:t>
+      </w:r>
+      <w:proofErr w:type="spellStart"/>
+      <w:r>
+        <w:t>i</w:t>
+      </w:r>
+      <w:proofErr w:type="spellEnd"/>
+      <w:r>
+        <w:t>,,] &lt;- matrix(</w:t>
+      </w:r>
+      <w:proofErr w:type="spellStart"/>
+      <w:r>
+        <w:t>SearchVol</w:t>
+      </w:r>
+      <w:proofErr w:type="spellEnd"/>
+      <w:r>
+        <w:t>[</w:t>
+      </w:r>
+      <w:proofErr w:type="spellStart"/>
+      <w:r>
+        <w:t>i</w:t>
+      </w:r>
+      <w:proofErr w:type="spellEnd"/>
+      <w:r>
+        <w:t xml:space="preserve">,], </w:t>
+      </w:r>
+      <w:proofErr w:type="spellStart"/>
+      <w:r>
+        <w:t>nrow</w:t>
+      </w:r>
+      <w:proofErr w:type="spellEnd"/>
+      <w:r>
+        <w:t xml:space="preserve"> = </w:t>
+      </w:r>
+      <w:proofErr w:type="spellStart"/>
+      <w:r>
+        <w:t>param$ngrid</w:t>
+      </w:r>
+      <w:proofErr w:type="spellEnd"/>
+      <w:r>
+        <w:t xml:space="preserve">, </w:t>
+      </w:r>
+      <w:proofErr w:type="spellStart"/>
+      <w:r>
+        <w:t>ncol</w:t>
+      </w:r>
+      <w:proofErr w:type="spellEnd"/>
+      <w:r>
+        <w:t xml:space="preserve"> = </w:t>
+      </w:r>
+      <w:proofErr w:type="spellStart"/>
+      <w:r>
+        <w:t>param$ngridPP</w:t>
+      </w:r>
+      <w:proofErr w:type="spellEnd"/>
+      <w:r>
+        <w:t xml:space="preserve">) * </w:t>
+      </w:r>
+      <w:proofErr w:type="spellStart"/>
+      <w:r>
+        <w:t>sp_phyto_predkernel</w:t>
+      </w:r>
+      <w:proofErr w:type="spellEnd"/>
     </w:p>
     <w:p/>
     <w:p>
@@ -633,25 +1255,62 @@
           <w:b/>
         </w:rPr>
       </w:pPr>
-      <w:r>
-        <w:t xml:space="preserve">model$phyto_encounter[2,17] = 3.372195e-08 </w:t>
+      <w:proofErr w:type="spellStart"/>
+      <w:r>
+        <w:t>model$phyto_</w:t>
+      </w:r>
+      <w:proofErr w:type="gramStart"/>
+      <w:r>
+        <w:t>encounter</w:t>
+      </w:r>
+      <w:proofErr w:type="spellEnd"/>
+      <w:r>
+        <w:t>[</w:t>
+      </w:r>
+      <w:proofErr w:type="gramEnd"/>
+      <w:r>
+        <w:t xml:space="preserve">2,17] = 3.372195e-08 </w:t>
       </w:r>
       <w:r>
         <w:rPr>
           <w:b/>
         </w:rPr>
-        <w:t>Which agrees with the value from ZooMizer</w:t>
-      </w:r>
+        <w:t xml:space="preserve">Which agrees with the value from </w:t>
+      </w:r>
+      <w:proofErr w:type="spellStart"/>
       <w:r>
         <w:rPr>
           <w:b/>
         </w:rPr>
+        <w:t>ZooMizer</w:t>
+      </w:r>
+      <w:proofErr w:type="spellEnd"/>
+      <w:r>
+        <w:rPr>
+          <w:b/>
+        </w:rPr>
         <w:t>. This confirms that the two models are calculating the integrals differently, with the same inputs.</w:t>
       </w:r>
     </w:p>
     <w:p>
       <w:r>
-        <w:t>However, ZooMSS gives model$ingested_phyto[2,17] = 1</w:t>
+        <w:t xml:space="preserve">However, ZooMSS gives </w:t>
+      </w:r>
+      <w:proofErr w:type="spellStart"/>
+      <w:r>
+        <w:t>model$ingested_</w:t>
+      </w:r>
+      <w:proofErr w:type="gramStart"/>
+      <w:r>
+        <w:t>phyto</w:t>
+      </w:r>
+      <w:proofErr w:type="spellEnd"/>
+      <w:r>
+        <w:t>[</w:t>
+      </w:r>
+      <w:proofErr w:type="gramEnd"/>
+      <w:r>
+        <w:t>2,17] = 1</w:t>
       </w:r>
       <w:r>
         <w:t>.</w:t>
@@ -672,14 +1331,50 @@
         </w:rPr>
       </w:pPr>
       <w:r>
-        <w:t>For ZooMSS: A_iter[,idx_iter] &lt;- dt/dx * (ingested_phyto + cs)</w:t>
+        <w:t xml:space="preserve">For ZooMSS: </w:t>
+      </w:r>
+      <w:proofErr w:type="spellStart"/>
+      <w:r>
+        <w:t>A_iter</w:t>
+      </w:r>
+      <w:proofErr w:type="spellEnd"/>
+      <w:proofErr w:type="gramStart"/>
+      <w:r>
+        <w:t>[,</w:t>
+      </w:r>
+      <w:proofErr w:type="spellStart"/>
+      <w:r>
+        <w:t>idx</w:t>
+      </w:r>
+      <w:proofErr w:type="gramEnd"/>
+      <w:r>
+        <w:t>_iter</w:t>
+      </w:r>
+      <w:proofErr w:type="spellEnd"/>
+      <w:r>
+        <w:t>] &lt;- dt/dx * (</w:t>
+      </w:r>
+      <w:proofErr w:type="spellStart"/>
+      <w:r>
+        <w:t>ingested_phyto</w:t>
+      </w:r>
+      <w:proofErr w:type="spellEnd"/>
+      <w:r>
+        <w:t xml:space="preserve"> + cs)</w:t>
       </w:r>
       <w:r>
         <w:t>[,idx_iter-1]</w:t>
       </w:r>
       <w:r>
         <w:br/>
-        <w:t>A_iter[2,18] = 0.01/0.1 * (1</w:t>
+      </w:r>
+      <w:proofErr w:type="spellStart"/>
+      <w:r>
+        <w:t>A_iter</w:t>
+      </w:r>
+      <w:proofErr w:type="spellEnd"/>
+      <w:r>
+        <w:t>[2,18] = 0.01/0.1 * (1</w:t>
       </w:r>
       <w:r>
         <w:t>.</w:t>
@@ -722,50 +1417,158 @@
         <w:rPr>
           <w:color w:val="000000" w:themeColor="text1"/>
         </w:rPr>
-        <w:t xml:space="preserve">For ZooMizer: </w:t>
-      </w:r>
+        <w:t xml:space="preserve">For </w:t>
+      </w:r>
+      <w:proofErr w:type="spellStart"/>
       <w:r>
         <w:rPr>
           <w:color w:val="000000" w:themeColor="text1"/>
         </w:rPr>
-        <w:t>a[, idx] &lt;- sweep(-r$e_growth[, idx - 1, drop = FALSE] * dt, 2,</w:t>
-      </w:r>
+        <w:t>ZooMizer</w:t>
+      </w:r>
+      <w:proofErr w:type="spellEnd"/>
       <w:r>
         <w:rPr>
           <w:color w:val="000000" w:themeColor="text1"/>
         </w:rPr>
+        <w:t xml:space="preserve">: </w:t>
+      </w:r>
+      <w:proofErr w:type="gramStart"/>
+      <w:r>
+        <w:rPr>
+          <w:color w:val="000000" w:themeColor="text1"/>
+        </w:rPr>
+        <w:t>a[</w:t>
+      </w:r>
+      <w:proofErr w:type="gramEnd"/>
+      <w:r>
+        <w:rPr>
+          <w:color w:val="000000" w:themeColor="text1"/>
+        </w:rPr>
+        <w:t xml:space="preserve">, </w:t>
+      </w:r>
+      <w:proofErr w:type="spellStart"/>
+      <w:r>
+        <w:rPr>
+          <w:color w:val="000000" w:themeColor="text1"/>
+        </w:rPr>
+        <w:t>idx</w:t>
+      </w:r>
+      <w:proofErr w:type="spellEnd"/>
+      <w:r>
+        <w:rPr>
+          <w:color w:val="000000" w:themeColor="text1"/>
+        </w:rPr>
+        <w:t>] &lt;- sweep(-</w:t>
+      </w:r>
+      <w:proofErr w:type="spellStart"/>
+      <w:r>
+        <w:rPr>
+          <w:color w:val="000000" w:themeColor="text1"/>
+        </w:rPr>
+        <w:t>r$e_growth</w:t>
+      </w:r>
+      <w:proofErr w:type="spellEnd"/>
+      <w:r>
+        <w:rPr>
+          <w:color w:val="000000" w:themeColor="text1"/>
+        </w:rPr>
+        <w:t xml:space="preserve">[, </w:t>
+      </w:r>
+      <w:proofErr w:type="spellStart"/>
+      <w:r>
+        <w:rPr>
+          <w:color w:val="000000" w:themeColor="text1"/>
+        </w:rPr>
+        <w:t>idx</w:t>
+      </w:r>
+      <w:proofErr w:type="spellEnd"/>
+      <w:r>
+        <w:rPr>
+          <w:color w:val="000000" w:themeColor="text1"/>
+        </w:rPr>
+        <w:t xml:space="preserve"> - 1, drop = FALSE] * dt, 2,</w:t>
+      </w:r>
+      <w:r>
+        <w:rPr>
+          <w:color w:val="000000" w:themeColor="text1"/>
+        </w:rPr>
         <w:t xml:space="preserve"> </w:t>
       </w:r>
+      <w:proofErr w:type="spellStart"/>
       <w:r>
         <w:rPr>
           <w:color w:val="000000" w:themeColor="text1"/>
         </w:rPr>
-        <w:t>params@dw[idx], "/")</w:t>
-      </w:r>
-    </w:p>
-    <w:p>
+        <w:t>params@dw</w:t>
+      </w:r>
+      <w:proofErr w:type="spellEnd"/>
       <w:r>
         <w:rPr>
           <w:color w:val="000000" w:themeColor="text1"/>
         </w:rPr>
+        <w:t>[</w:t>
+      </w:r>
+      <w:proofErr w:type="spellStart"/>
+      <w:r>
+        <w:rPr>
+          <w:color w:val="000000" w:themeColor="text1"/>
+        </w:rPr>
+        <w:t>idx</w:t>
+      </w:r>
+      <w:proofErr w:type="spellEnd"/>
+      <w:r>
+        <w:rPr>
+          <w:color w:val="000000" w:themeColor="text1"/>
+        </w:rPr>
+        <w:t>], "/")</w:t>
+      </w:r>
+    </w:p>
+    <w:p>
+      <w:proofErr w:type="gramStart"/>
+      <w:r>
+        <w:rPr>
+          <w:color w:val="000000" w:themeColor="text1"/>
+        </w:rPr>
         <w:t>a</w:t>
       </w:r>
       <w:r>
         <w:rPr>
           <w:color w:val="000000" w:themeColor="text1"/>
         </w:rPr>
-        <w:t xml:space="preserve">[2,18] = </w:t>
-      </w:r>
+        <w:t>[</w:t>
+      </w:r>
+      <w:proofErr w:type="gramEnd"/>
       <w:r>
         <w:rPr>
           <w:color w:val="000000" w:themeColor="text1"/>
         </w:rPr>
-        <w:t>-r$e_growth[</w:t>
+        <w:t xml:space="preserve">2,18] = </w:t>
       </w:r>
       <w:r>
         <w:rPr>
           <w:color w:val="000000" w:themeColor="text1"/>
         </w:rPr>
+        <w:t>-</w:t>
+      </w:r>
+      <w:proofErr w:type="spellStart"/>
+      <w:r>
+        <w:rPr>
+          <w:color w:val="000000" w:themeColor="text1"/>
+        </w:rPr>
+        <w:t>r$e_growth</w:t>
+      </w:r>
+      <w:proofErr w:type="spellEnd"/>
+      <w:r>
+        <w:rPr>
+          <w:color w:val="000000" w:themeColor="text1"/>
+        </w:rPr>
+        <w:t>[</w:t>
+      </w:r>
+      <w:r>
+        <w:rPr>
+          <w:color w:val="000000" w:themeColor="text1"/>
+        </w:rPr>
         <w:t>2</w:t>
       </w:r>
       <w:r>
@@ -780,12 +1583,14 @@
         </w:rPr>
         <w:t xml:space="preserve">7] * 0.01 / </w:t>
       </w:r>
+      <w:proofErr w:type="spellStart"/>
       <w:r>
         <w:rPr>
           <w:color w:val="000000" w:themeColor="text1"/>
         </w:rPr>
         <w:t>params@dw</w:t>
       </w:r>
+      <w:proofErr w:type="spellEnd"/>
       <w:r>
         <w:rPr>
           <w:color w:val="000000" w:themeColor="text1"/>
@@ -833,7 +1638,35 @@
         <w:rPr>
           <w:bCs/>
         </w:rPr>
-        <w:t xml:space="preserve">We can force ZooMSS to use rectangles by replacing sm_phyto and sm_dynam with dx. We can do this manually every time those terms appear, or </w:t>
+        <w:t xml:space="preserve">We can force ZooMSS to use rectangles by replacing </w:t>
+      </w:r>
+      <w:proofErr w:type="spellStart"/>
+      <w:r>
+        <w:rPr>
+          <w:bCs/>
+        </w:rPr>
+        <w:t>sm_phyto</w:t>
+      </w:r>
+      <w:proofErr w:type="spellEnd"/>
+      <w:r>
+        <w:rPr>
+          <w:bCs/>
+        </w:rPr>
+        <w:t xml:space="preserve"> and </w:t>
+      </w:r>
+      <w:proofErr w:type="spellStart"/>
+      <w:r>
+        <w:rPr>
+          <w:bCs/>
+        </w:rPr>
+        <w:t>sm_dynam</w:t>
+      </w:r>
+      <w:proofErr w:type="spellEnd"/>
+      <w:r>
+        <w:rPr>
+          <w:bCs/>
+        </w:rPr>
+        <w:t xml:space="preserve"> with dx. We can do this manually every time those terms appear, or </w:t>
       </w:r>
       <w:r>
         <w:rPr>
@@ -845,21 +1678,51 @@
         <w:rPr>
           <w:bCs/>
         </w:rPr>
-        <w:t>replacing line 121 of fZooMSS_Setup with</w:t>
-      </w:r>
-    </w:p>
-    <w:p>
-      <w:pPr>
-        <w:rPr>
-          <w:bCs/>
-        </w:rPr>
-      </w:pPr>
-      <w:r>
-        <w:rPr>
-          <w:bCs/>
-        </w:rPr>
-        <w:t>sm_phyto &lt;- matrix(</w:t>
-      </w:r>
+        <w:t xml:space="preserve">replacing line 121 of </w:t>
+      </w:r>
+      <w:proofErr w:type="spellStart"/>
+      <w:r>
+        <w:rPr>
+          <w:bCs/>
+        </w:rPr>
+        <w:t>fZooMSS_Setup</w:t>
+      </w:r>
+      <w:proofErr w:type="spellEnd"/>
+      <w:r>
+        <w:rPr>
+          <w:bCs/>
+        </w:rPr>
+        <w:t xml:space="preserve"> with</w:t>
+      </w:r>
+    </w:p>
+    <w:p>
+      <w:pPr>
+        <w:rPr>
+          <w:bCs/>
+        </w:rPr>
+      </w:pPr>
+      <w:proofErr w:type="spellStart"/>
+      <w:r>
+        <w:rPr>
+          <w:bCs/>
+        </w:rPr>
+        <w:t>sm_phyto</w:t>
+      </w:r>
+      <w:proofErr w:type="spellEnd"/>
+      <w:r>
+        <w:rPr>
+          <w:bCs/>
+        </w:rPr>
+        <w:t xml:space="preserve"> &lt;- </w:t>
+      </w:r>
+      <w:proofErr w:type="gramStart"/>
+      <w:r>
+        <w:rPr>
+          <w:bCs/>
+        </w:rPr>
+        <w:t>matrix(</w:t>
+      </w:r>
+      <w:proofErr w:type="gramEnd"/>
       <w:r>
         <w:rPr>
           <w:bCs/>
@@ -870,7 +1733,91 @@
         <w:rPr>
           <w:bCs/>
         </w:rPr>
-        <w:t>, nrow = param$ngrid, ncol = param$ngridPP, byrow = TRUE) * (param$dx)</w:t>
+        <w:t xml:space="preserve">, </w:t>
+      </w:r>
+      <w:proofErr w:type="spellStart"/>
+      <w:r>
+        <w:rPr>
+          <w:bCs/>
+        </w:rPr>
+        <w:t>nrow</w:t>
+      </w:r>
+      <w:proofErr w:type="spellEnd"/>
+      <w:r>
+        <w:rPr>
+          <w:bCs/>
+        </w:rPr>
+        <w:t xml:space="preserve"> = </w:t>
+      </w:r>
+      <w:proofErr w:type="spellStart"/>
+      <w:r>
+        <w:rPr>
+          <w:bCs/>
+        </w:rPr>
+        <w:t>param$ngrid</w:t>
+      </w:r>
+      <w:proofErr w:type="spellEnd"/>
+      <w:r>
+        <w:rPr>
+          <w:bCs/>
+        </w:rPr>
+        <w:t xml:space="preserve">, </w:t>
+      </w:r>
+      <w:proofErr w:type="spellStart"/>
+      <w:r>
+        <w:rPr>
+          <w:bCs/>
+        </w:rPr>
+        <w:t>ncol</w:t>
+      </w:r>
+      <w:proofErr w:type="spellEnd"/>
+      <w:r>
+        <w:rPr>
+          <w:bCs/>
+        </w:rPr>
+        <w:t xml:space="preserve"> = </w:t>
+      </w:r>
+      <w:proofErr w:type="spellStart"/>
+      <w:r>
+        <w:rPr>
+          <w:bCs/>
+        </w:rPr>
+        <w:t>param$ngridPP</w:t>
+      </w:r>
+      <w:proofErr w:type="spellEnd"/>
+      <w:r>
+        <w:rPr>
+          <w:bCs/>
+        </w:rPr>
+        <w:t xml:space="preserve">, </w:t>
+      </w:r>
+      <w:proofErr w:type="spellStart"/>
+      <w:r>
+        <w:rPr>
+          <w:bCs/>
+        </w:rPr>
+        <w:t>byrow</w:t>
+      </w:r>
+      <w:proofErr w:type="spellEnd"/>
+      <w:r>
+        <w:rPr>
+          <w:bCs/>
+        </w:rPr>
+        <w:t xml:space="preserve"> = TRUE) * (</w:t>
+      </w:r>
+      <w:proofErr w:type="spellStart"/>
+      <w:r>
+        <w:rPr>
+          <w:bCs/>
+        </w:rPr>
+        <w:t>param$dx</w:t>
+      </w:r>
+      <w:proofErr w:type="spellEnd"/>
+      <w:r>
+        <w:rPr>
+          <w:bCs/>
+        </w:rPr>
+        <w:t>)</w:t>
       </w:r>
     </w:p>
     <w:p>
@@ -892,12 +1839,28 @@
           <w:bCs/>
         </w:rPr>
       </w:pPr>
-      <w:r>
-        <w:rPr>
-          <w:bCs/>
-        </w:rPr>
-        <w:t>sm_dynam &lt;- matrix(</w:t>
-      </w:r>
+      <w:proofErr w:type="spellStart"/>
+      <w:r>
+        <w:rPr>
+          <w:bCs/>
+        </w:rPr>
+        <w:t>sm_dynam</w:t>
+      </w:r>
+      <w:proofErr w:type="spellEnd"/>
+      <w:r>
+        <w:rPr>
+          <w:bCs/>
+        </w:rPr>
+        <w:t xml:space="preserve"> &lt;- </w:t>
+      </w:r>
+      <w:proofErr w:type="gramStart"/>
+      <w:r>
+        <w:rPr>
+          <w:bCs/>
+        </w:rPr>
+        <w:t>matrix(</w:t>
+      </w:r>
+      <w:proofErr w:type="gramEnd"/>
       <w:r>
         <w:rPr>
           <w:bCs/>
@@ -908,20 +1871,132 @@
         <w:rPr>
           <w:bCs/>
         </w:rPr>
-        <w:t>, nrow = param$ngrid, ncol = param$ngrid, byrow = TRUE) * (param$dx)</w:t>
-      </w:r>
-    </w:p>
-    <w:p>
-      <w:pPr>
-        <w:rPr>
-          <w:bCs/>
-        </w:rPr>
-      </w:pPr>
-      <w:r>
-        <w:rPr>
-          <w:bCs/>
-        </w:rPr>
-        <w:t xml:space="preserve">Then A_iter[2,18] = </w:t>
+        <w:t xml:space="preserve">, </w:t>
+      </w:r>
+      <w:proofErr w:type="spellStart"/>
+      <w:r>
+        <w:rPr>
+          <w:bCs/>
+        </w:rPr>
+        <w:t>nrow</w:t>
+      </w:r>
+      <w:proofErr w:type="spellEnd"/>
+      <w:r>
+        <w:rPr>
+          <w:bCs/>
+        </w:rPr>
+        <w:t xml:space="preserve"> = </w:t>
+      </w:r>
+      <w:proofErr w:type="spellStart"/>
+      <w:r>
+        <w:rPr>
+          <w:bCs/>
+        </w:rPr>
+        <w:t>param$ngrid</w:t>
+      </w:r>
+      <w:proofErr w:type="spellEnd"/>
+      <w:r>
+        <w:rPr>
+          <w:bCs/>
+        </w:rPr>
+        <w:t xml:space="preserve">, </w:t>
+      </w:r>
+      <w:proofErr w:type="spellStart"/>
+      <w:r>
+        <w:rPr>
+          <w:bCs/>
+        </w:rPr>
+        <w:t>ncol</w:t>
+      </w:r>
+      <w:proofErr w:type="spellEnd"/>
+      <w:r>
+        <w:rPr>
+          <w:bCs/>
+        </w:rPr>
+        <w:t xml:space="preserve"> = </w:t>
+      </w:r>
+      <w:proofErr w:type="spellStart"/>
+      <w:r>
+        <w:rPr>
+          <w:bCs/>
+        </w:rPr>
+        <w:t>param$ngrid</w:t>
+      </w:r>
+      <w:proofErr w:type="spellEnd"/>
+      <w:r>
+        <w:rPr>
+          <w:bCs/>
+        </w:rPr>
+        <w:t xml:space="preserve">, </w:t>
+      </w:r>
+      <w:proofErr w:type="spellStart"/>
+      <w:r>
+        <w:rPr>
+          <w:bCs/>
+        </w:rPr>
+        <w:t>byrow</w:t>
+      </w:r>
+      <w:proofErr w:type="spellEnd"/>
+      <w:r>
+        <w:rPr>
+          <w:bCs/>
+        </w:rPr>
+        <w:t xml:space="preserve"> = TRUE) * (</w:t>
+      </w:r>
+      <w:proofErr w:type="spellStart"/>
+      <w:r>
+        <w:rPr>
+          <w:bCs/>
+        </w:rPr>
+        <w:t>param$dx</w:t>
+      </w:r>
+      <w:proofErr w:type="spellEnd"/>
+      <w:r>
+        <w:rPr>
+          <w:bCs/>
+        </w:rPr>
+        <w:t>)</w:t>
+      </w:r>
+    </w:p>
+    <w:p>
+      <w:pPr>
+        <w:rPr>
+          <w:bCs/>
+        </w:rPr>
+      </w:pPr>
+      <w:r>
+        <w:rPr>
+          <w:bCs/>
+        </w:rPr>
+        <w:t xml:space="preserve">Then </w:t>
+      </w:r>
+      <w:proofErr w:type="spellStart"/>
+      <w:r>
+        <w:rPr>
+          <w:bCs/>
+        </w:rPr>
+        <w:t>A_</w:t>
+      </w:r>
+      <w:proofErr w:type="gramStart"/>
+      <w:r>
+        <w:rPr>
+          <w:bCs/>
+        </w:rPr>
+        <w:t>iter</w:t>
+      </w:r>
+      <w:proofErr w:type="spellEnd"/>
+      <w:r>
+        <w:rPr>
+          <w:bCs/>
+        </w:rPr>
+        <w:t>[</w:t>
+      </w:r>
+      <w:proofErr w:type="gramEnd"/>
+      <w:r>
+        <w:rPr>
+          <w:bCs/>
+        </w:rPr>
+        <w:t xml:space="preserve">2,18] = </w:t>
       </w:r>
       <w:r>
         <w:rPr>
@@ -955,11 +2030,1283 @@
           <w:b/>
         </w:rPr>
       </w:pPr>
-      <w:r>
+    </w:p>
+    <w:p>
+      <w:pPr>
         <w:rPr>
           <w:b/>
         </w:rPr>
+      </w:pPr>
+    </w:p>
+    <w:p>
+      <w:pPr>
+        <w:rPr>
+          <w:b/>
+        </w:rPr>
+      </w:pPr>
+      <w:r>
+        <w:rPr>
+          <w:b/>
+        </w:rPr>
+        <w:lastRenderedPageBreak/>
         <w:t>Look into the log10 transformation…</w:t>
+      </w:r>
+    </w:p>
+    <w:p>
+      <w:pPr>
+        <w:rPr>
+          <w:bCs/>
+        </w:rPr>
+      </w:pPr>
+      <w:r>
+        <w:rPr>
+          <w:bCs/>
+        </w:rPr>
+        <w:t xml:space="preserve">If we write out in full all the parts of the a and </w:t>
+      </w:r>
+      <w:proofErr w:type="spellStart"/>
+      <w:r>
+        <w:rPr>
+          <w:bCs/>
+        </w:rPr>
+        <w:t>A_iter</w:t>
+      </w:r>
+      <w:proofErr w:type="spellEnd"/>
+      <w:r>
+        <w:rPr>
+          <w:bCs/>
+        </w:rPr>
+        <w:t xml:space="preserve"> matrices (for the </w:t>
+      </w:r>
+      <w:proofErr w:type="spellStart"/>
+      <w:r>
+        <w:rPr>
+          <w:bCs/>
+        </w:rPr>
+        <w:t>phyto</w:t>
+      </w:r>
+      <w:proofErr w:type="spellEnd"/>
+      <w:r>
+        <w:rPr>
+          <w:bCs/>
+        </w:rPr>
+        <w:t xml:space="preserve"> consumption part, substitute </w:t>
+      </w:r>
+      <m:oMath>
+        <m:sSub>
+          <m:sSubPr>
+            <m:ctrlPr>
+              <w:rPr>
+                <w:rFonts w:ascii="Cambria Math" w:hAnsi="Cambria Math"/>
+                <w:bCs/>
+                <w:i/>
+              </w:rPr>
+            </m:ctrlPr>
+          </m:sSubPr>
+          <m:e>
+            <m:r>
+              <w:rPr>
+                <w:rFonts w:ascii="Cambria Math" w:hAnsi="Cambria Math"/>
+              </w:rPr>
+              <m:t>n</m:t>
+            </m:r>
+          </m:e>
+          <m:sub>
+            <m:r>
+              <w:rPr>
+                <w:rFonts w:ascii="Cambria Math" w:hAnsi="Cambria Math"/>
+              </w:rPr>
+              <m:t>prey</m:t>
+            </m:r>
+          </m:sub>
+        </m:sSub>
+      </m:oMath>
+      <w:r>
+        <w:rPr>
+          <w:bCs/>
+        </w:rPr>
+        <w:t xml:space="preserve"> for </w:t>
+      </w:r>
+      <m:oMath>
+        <m:sSub>
+          <m:sSubPr>
+            <m:ctrlPr>
+              <w:rPr>
+                <w:rFonts w:ascii="Cambria Math" w:hAnsi="Cambria Math"/>
+                <w:bCs/>
+                <w:i/>
+              </w:rPr>
+            </m:ctrlPr>
+          </m:sSubPr>
+          <m:e>
+            <m:r>
+              <w:rPr>
+                <w:rFonts w:ascii="Cambria Math" w:hAnsi="Cambria Math"/>
+              </w:rPr>
+              <m:t>n</m:t>
+            </m:r>
+          </m:e>
+          <m:sub>
+            <m:r>
+              <w:rPr>
+                <w:rFonts w:ascii="Cambria Math" w:hAnsi="Cambria Math"/>
+              </w:rPr>
+              <m:t>PP</m:t>
+            </m:r>
+          </m:sub>
+        </m:sSub>
+      </m:oMath>
+      <w:r>
+        <w:rPr>
+          <w:bCs/>
+        </w:rPr>
+        <w:t xml:space="preserve"> for the dynamic part), we get</w:t>
+      </w:r>
+      <w:proofErr w:type="gramStart"/>
+      <w:r>
+        <w:rPr>
+          <w:bCs/>
+        </w:rPr>
+        <w:t>…(</w:t>
+      </w:r>
+      <w:proofErr w:type="gramEnd"/>
+      <w:r>
+        <w:rPr>
+          <w:bCs/>
+        </w:rPr>
+        <w:t>for clarity I’ll use the usual names, not variable names)</w:t>
+      </w:r>
+      <w:r>
+        <w:rPr>
+          <w:bCs/>
+        </w:rPr>
+        <w:t xml:space="preserve">. Note </w:t>
+      </w:r>
+      <w:proofErr w:type="spellStart"/>
+      <w:r>
+        <w:rPr>
+          <w:bCs/>
+        </w:rPr>
+        <w:t>gg_log_t_phyto</w:t>
+      </w:r>
+      <w:proofErr w:type="spellEnd"/>
+      <w:r>
+        <w:rPr>
+          <w:bCs/>
+        </w:rPr>
+        <w:t xml:space="preserve"> = </w:t>
+      </w:r>
+      <m:oMath>
+        <m:f>
+          <m:fPr>
+            <m:ctrlPr>
+              <w:rPr>
+                <w:rFonts w:ascii="Cambria Math" w:hAnsi="Cambria Math"/>
+                <w:bCs/>
+                <w:i/>
+              </w:rPr>
+            </m:ctrlPr>
+          </m:fPr>
+          <m:num>
+            <m:sSup>
+              <m:sSupPr>
+                <m:ctrlPr>
+                  <w:rPr>
+                    <w:rFonts w:ascii="Cambria Math" w:hAnsi="Cambria Math"/>
+                    <w:bCs/>
+                    <w:i/>
+                  </w:rPr>
+                </m:ctrlPr>
+              </m:sSupPr>
+              <m:e>
+                <m:r>
+                  <w:rPr>
+                    <w:rFonts w:ascii="Cambria Math" w:hAnsi="Cambria Math"/>
+                  </w:rPr>
+                  <m:t>w</m:t>
+                </m:r>
+              </m:e>
+              <m:sup>
+                <m:r>
+                  <w:rPr>
+                    <w:rFonts w:ascii="Cambria Math" w:hAnsi="Cambria Math"/>
+                  </w:rPr>
+                  <m:t>'</m:t>
+                </m:r>
+              </m:sup>
+            </m:sSup>
+          </m:num>
+          <m:den>
+            <m:r>
+              <w:rPr>
+                <w:rFonts w:ascii="Cambria Math" w:hAnsi="Cambria Math"/>
+              </w:rPr>
+              <m:t>w</m:t>
+            </m:r>
+            <m:func>
+              <m:funcPr>
+                <m:ctrlPr>
+                  <w:rPr>
+                    <w:rFonts w:ascii="Cambria Math" w:hAnsi="Cambria Math"/>
+                    <w:bCs/>
+                    <w:i/>
+                  </w:rPr>
+                </m:ctrlPr>
+              </m:funcPr>
+              <m:fName>
+                <m:r>
+                  <m:rPr>
+                    <m:sty m:val="p"/>
+                  </m:rPr>
+                  <w:rPr>
+                    <w:rFonts w:ascii="Cambria Math" w:hAnsi="Cambria Math"/>
+                  </w:rPr>
+                  <m:t>log</m:t>
+                </m:r>
+              </m:fName>
+              <m:e>
+                <m:r>
+                  <w:rPr>
+                    <w:rFonts w:ascii="Cambria Math" w:hAnsi="Cambria Math"/>
+                  </w:rPr>
+                  <m:t>10</m:t>
+                </m:r>
+              </m:e>
+            </m:func>
+          </m:den>
+        </m:f>
+      </m:oMath>
+      <w:r>
+        <w:rPr>
+          <w:bCs/>
+        </w:rPr>
+        <w:t>.</w:t>
+      </w:r>
+    </w:p>
+    <w:p>
+      <w:pPr>
+        <w:rPr>
+          <w:b/>
+        </w:rPr>
+      </w:pPr>
+      <w:r>
+        <w:rPr>
+          <w:b/>
+        </w:rPr>
+        <w:t>ZooMSS:</w:t>
+      </w:r>
+    </w:p>
+    <w:p>
+      <w:pPr>
+        <w:rPr>
+          <w:bCs/>
+        </w:rPr>
+      </w:pPr>
+      <m:oMathPara>
+        <m:oMath>
+          <m:sSub>
+            <m:sSubPr>
+              <m:ctrlPr>
+                <w:rPr>
+                  <w:rFonts w:ascii="Cambria Math" w:hAnsi="Cambria Math"/>
+                  <w:bCs/>
+                  <w:i/>
+                </w:rPr>
+              </m:ctrlPr>
+            </m:sSubPr>
+            <m:e>
+              <m:r>
+                <w:rPr>
+                  <w:rFonts w:ascii="Cambria Math" w:hAnsi="Cambria Math"/>
+                </w:rPr>
+                <m:t>A</m:t>
+              </m:r>
+            </m:e>
+            <m:sub>
+              <m:r>
+                <w:rPr>
+                  <w:rFonts w:ascii="Cambria Math" w:hAnsi="Cambria Math"/>
+                </w:rPr>
+                <m:t>iter</m:t>
+              </m:r>
+            </m:sub>
+          </m:sSub>
+          <m:r>
+            <w:rPr>
+              <w:rFonts w:ascii="Cambria Math" w:hAnsi="Cambria Math"/>
+            </w:rPr>
+            <m:t>=</m:t>
+          </m:r>
+          <m:f>
+            <m:fPr>
+              <m:ctrlPr>
+                <w:rPr>
+                  <w:rFonts w:ascii="Cambria Math" w:hAnsi="Cambria Math"/>
+                  <w:bCs/>
+                  <w:i/>
+                </w:rPr>
+              </m:ctrlPr>
+            </m:fPr>
+            <m:num>
+              <m:r>
+                <m:rPr>
+                  <m:sty m:val="p"/>
+                </m:rPr>
+                <w:rPr>
+                  <w:rFonts w:ascii="Cambria Math" w:hAnsi="Cambria Math"/>
+                </w:rPr>
+                <m:t>Δ</m:t>
+              </m:r>
+              <m:r>
+                <w:rPr>
+                  <w:rFonts w:ascii="Cambria Math" w:hAnsi="Cambria Math"/>
+                </w:rPr>
+                <m:t>t</m:t>
+              </m:r>
+            </m:num>
+            <m:den>
+              <m:r>
+                <w:rPr>
+                  <w:rFonts w:ascii="Cambria Math" w:hAnsi="Cambria Math"/>
+                </w:rPr>
+                <m:t>Δ</m:t>
+              </m:r>
+              <m:r>
+                <w:rPr>
+                  <w:rFonts w:ascii="Cambria Math" w:hAnsi="Cambria Math"/>
+                </w:rPr>
+                <m:t>x</m:t>
+              </m:r>
+            </m:den>
+          </m:f>
+          <m:r>
+            <w:rPr>
+              <w:rFonts w:ascii="Cambria Math" w:hAnsi="Cambria Math"/>
+            </w:rPr>
+            <m:t>*g=</m:t>
+          </m:r>
+          <m:f>
+            <m:fPr>
+              <m:ctrlPr>
+                <w:rPr>
+                  <w:rFonts w:ascii="Cambria Math" w:hAnsi="Cambria Math"/>
+                  <w:bCs/>
+                  <w:i/>
+                </w:rPr>
+              </m:ctrlPr>
+            </m:fPr>
+            <m:num>
+              <m:r>
+                <w:rPr>
+                  <w:rFonts w:ascii="Cambria Math" w:hAnsi="Cambria Math"/>
+                </w:rPr>
+                <m:t>Δ</m:t>
+              </m:r>
+              <m:r>
+                <w:rPr>
+                  <w:rFonts w:ascii="Cambria Math" w:hAnsi="Cambria Math"/>
+                </w:rPr>
+                <m:t>t</m:t>
+              </m:r>
+            </m:num>
+            <m:den>
+              <m:r>
+                <w:rPr>
+                  <w:rFonts w:ascii="Cambria Math" w:hAnsi="Cambria Math"/>
+                </w:rPr>
+                <m:t>Δ</m:t>
+              </m:r>
+              <m:r>
+                <w:rPr>
+                  <w:rFonts w:ascii="Cambria Math" w:hAnsi="Cambria Math"/>
+                </w:rPr>
+                <m:t>x</m:t>
+              </m:r>
+            </m:den>
+          </m:f>
+          <m:r>
+            <w:rPr>
+              <w:rFonts w:ascii="Cambria Math" w:hAnsi="Cambria Math"/>
+            </w:rPr>
+            <m:t>τV</m:t>
+          </m:r>
+          <m:sSub>
+            <m:sSubPr>
+              <m:ctrlPr>
+                <w:rPr>
+                  <w:rFonts w:ascii="Cambria Math" w:hAnsi="Cambria Math"/>
+                  <w:bCs/>
+                  <w:i/>
+                </w:rPr>
+              </m:ctrlPr>
+            </m:sSubPr>
+            <m:e>
+              <m:r>
+                <w:rPr>
+                  <w:rFonts w:ascii="Cambria Math" w:hAnsi="Cambria Math"/>
+                </w:rPr>
+                <m:t>E</m:t>
+              </m:r>
+            </m:e>
+            <m:sub>
+              <m:r>
+                <w:rPr>
+                  <w:rFonts w:ascii="Cambria Math" w:hAnsi="Cambria Math"/>
+                </w:rPr>
+                <m:t>ij</m:t>
+              </m:r>
+            </m:sub>
+          </m:sSub>
+          <m:r>
+            <w:rPr>
+              <w:rFonts w:ascii="Cambria Math" w:hAnsi="Cambria Math"/>
+            </w:rPr>
+            <m:t>ϕ</m:t>
+          </m:r>
+          <m:d>
+            <m:dPr>
+              <m:ctrlPr>
+                <w:rPr>
+                  <w:rFonts w:ascii="Cambria Math" w:hAnsi="Cambria Math"/>
+                  <w:bCs/>
+                  <w:i/>
+                </w:rPr>
+              </m:ctrlPr>
+            </m:dPr>
+            <m:e>
+              <m:r>
+                <w:rPr>
+                  <w:rFonts w:ascii="Cambria Math" w:hAnsi="Cambria Math"/>
+                </w:rPr>
+                <m:t>x,</m:t>
+              </m:r>
+              <m:sSup>
+                <m:sSupPr>
+                  <m:ctrlPr>
+                    <w:rPr>
+                      <w:rFonts w:ascii="Cambria Math" w:hAnsi="Cambria Math"/>
+                      <w:bCs/>
+                      <w:i/>
+                    </w:rPr>
+                  </m:ctrlPr>
+                </m:sSupPr>
+                <m:e>
+                  <m:r>
+                    <w:rPr>
+                      <w:rFonts w:ascii="Cambria Math" w:hAnsi="Cambria Math"/>
+                    </w:rPr>
+                    <m:t>x</m:t>
+                  </m:r>
+                </m:e>
+                <m:sup>
+                  <m:r>
+                    <w:rPr>
+                      <w:rFonts w:ascii="Cambria Math" w:hAnsi="Cambria Math"/>
+                    </w:rPr>
+                    <m:t>'</m:t>
+                  </m:r>
+                </m:sup>
+              </m:sSup>
+            </m:e>
+          </m:d>
+          <m:r>
+            <w:rPr>
+              <w:rFonts w:ascii="Cambria Math" w:hAnsi="Cambria Math"/>
+            </w:rPr>
+            <m:t xml:space="preserve"> </m:t>
+          </m:r>
+          <m:sSub>
+            <m:sSubPr>
+              <m:ctrlPr>
+                <w:rPr>
+                  <w:rFonts w:ascii="Cambria Math" w:hAnsi="Cambria Math"/>
+                  <w:bCs/>
+                  <w:i/>
+                </w:rPr>
+              </m:ctrlPr>
+            </m:sSubPr>
+            <m:e>
+              <m:r>
+                <w:rPr>
+                  <w:rFonts w:ascii="Cambria Math" w:hAnsi="Cambria Math"/>
+                </w:rPr>
+                <m:t>n</m:t>
+              </m:r>
+            </m:e>
+            <m:sub>
+              <m:r>
+                <w:rPr>
+                  <w:rFonts w:ascii="Cambria Math" w:hAnsi="Cambria Math"/>
+                </w:rPr>
+                <m:t>PP</m:t>
+              </m:r>
+            </m:sub>
+          </m:sSub>
+          <m:r>
+            <w:rPr>
+              <w:rFonts w:ascii="Cambria Math" w:hAnsi="Cambria Math"/>
+            </w:rPr>
+            <m:t xml:space="preserve"> </m:t>
+          </m:r>
+          <m:f>
+            <m:fPr>
+              <m:ctrlPr>
+                <w:rPr>
+                  <w:rFonts w:ascii="Cambria Math" w:hAnsi="Cambria Math"/>
+                  <w:bCs/>
+                  <w:i/>
+                </w:rPr>
+              </m:ctrlPr>
+            </m:fPr>
+            <m:num>
+              <m:sSup>
+                <m:sSupPr>
+                  <m:ctrlPr>
+                    <w:rPr>
+                      <w:rFonts w:ascii="Cambria Math" w:hAnsi="Cambria Math"/>
+                      <w:bCs/>
+                      <w:i/>
+                    </w:rPr>
+                  </m:ctrlPr>
+                </m:sSupPr>
+                <m:e>
+                  <m:r>
+                    <w:rPr>
+                      <w:rFonts w:ascii="Cambria Math" w:hAnsi="Cambria Math"/>
+                    </w:rPr>
+                    <m:t>w</m:t>
+                  </m:r>
+                </m:e>
+                <m:sup>
+                  <m:r>
+                    <w:rPr>
+                      <w:rFonts w:ascii="Cambria Math" w:hAnsi="Cambria Math"/>
+                    </w:rPr>
+                    <m:t>'</m:t>
+                  </m:r>
+                </m:sup>
+              </m:sSup>
+            </m:num>
+            <m:den>
+              <m:r>
+                <w:rPr>
+                  <w:rFonts w:ascii="Cambria Math" w:hAnsi="Cambria Math"/>
+                </w:rPr>
+                <m:t>w</m:t>
+              </m:r>
+              <m:func>
+                <m:funcPr>
+                  <m:ctrlPr>
+                    <w:rPr>
+                      <w:rFonts w:ascii="Cambria Math" w:hAnsi="Cambria Math"/>
+                      <w:bCs/>
+                      <w:i/>
+                    </w:rPr>
+                  </m:ctrlPr>
+                </m:funcPr>
+                <m:fName>
+                  <m:r>
+                    <m:rPr>
+                      <m:sty m:val="p"/>
+                    </m:rPr>
+                    <w:rPr>
+                      <w:rFonts w:ascii="Cambria Math" w:hAnsi="Cambria Math"/>
+                    </w:rPr>
+                    <m:t>log</m:t>
+                  </m:r>
+                </m:fName>
+                <m:e>
+                  <m:r>
+                    <w:rPr>
+                      <w:rFonts w:ascii="Cambria Math" w:hAnsi="Cambria Math"/>
+                    </w:rPr>
+                    <m:t>10</m:t>
+                  </m:r>
+                </m:e>
+              </m:func>
+            </m:den>
+          </m:f>
+          <m:r>
+            <m:rPr>
+              <m:sty m:val="p"/>
+            </m:rPr>
+            <w:rPr>
+              <w:rFonts w:ascii="Cambria Math" w:hAnsi="Cambria Math"/>
+            </w:rPr>
+            <m:t>Δ</m:t>
+          </m:r>
+          <m:sSup>
+            <m:sSupPr>
+              <m:ctrlPr>
+                <w:rPr>
+                  <w:rFonts w:ascii="Cambria Math" w:hAnsi="Cambria Math"/>
+                  <w:bCs/>
+                  <w:i/>
+                </w:rPr>
+              </m:ctrlPr>
+            </m:sSupPr>
+            <m:e>
+              <m:r>
+                <w:rPr>
+                  <w:rFonts w:ascii="Cambria Math" w:hAnsi="Cambria Math"/>
+                </w:rPr>
+                <m:t>x</m:t>
+              </m:r>
+            </m:e>
+            <m:sup>
+              <m:r>
+                <w:rPr>
+                  <w:rFonts w:ascii="Cambria Math" w:hAnsi="Cambria Math"/>
+                </w:rPr>
+                <m:t>'</m:t>
+              </m:r>
+            </m:sup>
+          </m:sSup>
+        </m:oMath>
+      </m:oMathPara>
+    </w:p>
+    <w:p>
+      <w:pPr>
+        <w:rPr>
+          <w:b/>
+        </w:rPr>
+      </w:pPr>
+      <w:proofErr w:type="spellStart"/>
+      <w:r>
+        <w:rPr>
+          <w:b/>
+        </w:rPr>
+        <w:t>ZooMizer</w:t>
+      </w:r>
+      <w:proofErr w:type="spellEnd"/>
+      <w:r>
+        <w:rPr>
+          <w:b/>
+        </w:rPr>
+        <w:t>:</w:t>
+      </w:r>
+    </w:p>
+    <w:p>
+      <w:pPr>
+        <w:rPr>
+          <w:bCs/>
+        </w:rPr>
+      </w:pPr>
+      <m:oMathPara>
+        <m:oMath>
+          <m:r>
+            <w:rPr>
+              <w:rFonts w:ascii="Cambria Math" w:hAnsi="Cambria Math"/>
+            </w:rPr>
+            <m:t>a=</m:t>
+          </m:r>
+          <m:f>
+            <m:fPr>
+              <m:ctrlPr>
+                <w:rPr>
+                  <w:rFonts w:ascii="Cambria Math" w:hAnsi="Cambria Math"/>
+                  <w:bCs/>
+                  <w:i/>
+                </w:rPr>
+              </m:ctrlPr>
+            </m:fPr>
+            <m:num>
+              <m:r>
+                <w:rPr>
+                  <w:rFonts w:ascii="Cambria Math" w:hAnsi="Cambria Math"/>
+                </w:rPr>
+                <m:t>Δt</m:t>
+              </m:r>
+            </m:num>
+            <m:den>
+              <m:r>
+                <w:rPr>
+                  <w:rFonts w:ascii="Cambria Math" w:hAnsi="Cambria Math"/>
+                </w:rPr>
+                <m:t>Δ</m:t>
+              </m:r>
+              <m:r>
+                <w:rPr>
+                  <w:rFonts w:ascii="Cambria Math" w:hAnsi="Cambria Math"/>
+                </w:rPr>
+                <m:t>w</m:t>
+              </m:r>
+            </m:den>
+          </m:f>
+          <m:r>
+            <w:rPr>
+              <w:rFonts w:ascii="Cambria Math" w:hAnsi="Cambria Math"/>
+            </w:rPr>
+            <m:t>*g</m:t>
+          </m:r>
+          <m:r>
+            <w:rPr>
+              <w:rFonts w:ascii="Cambria Math" w:hAnsi="Cambria Math"/>
+            </w:rPr>
+            <m:t>=</m:t>
+          </m:r>
+          <m:f>
+            <m:fPr>
+              <m:ctrlPr>
+                <w:rPr>
+                  <w:rFonts w:ascii="Cambria Math" w:hAnsi="Cambria Math"/>
+                  <w:bCs/>
+                  <w:i/>
+                </w:rPr>
+              </m:ctrlPr>
+            </m:fPr>
+            <m:num>
+              <m:r>
+                <w:rPr>
+                  <w:rFonts w:ascii="Cambria Math" w:hAnsi="Cambria Math"/>
+                </w:rPr>
+                <m:t>Δt</m:t>
+              </m:r>
+            </m:num>
+            <m:den>
+              <m:r>
+                <w:rPr>
+                  <w:rFonts w:ascii="Cambria Math" w:hAnsi="Cambria Math"/>
+                </w:rPr>
+                <m:t>Δ</m:t>
+              </m:r>
+              <m:r>
+                <w:rPr>
+                  <w:rFonts w:ascii="Cambria Math" w:hAnsi="Cambria Math"/>
+                </w:rPr>
+                <m:t>w</m:t>
+              </m:r>
+            </m:den>
+          </m:f>
+          <m:r>
+            <w:rPr>
+              <w:rFonts w:ascii="Cambria Math" w:hAnsi="Cambria Math"/>
+            </w:rPr>
+            <m:t>τV</m:t>
+          </m:r>
+          <m:sSub>
+            <m:sSubPr>
+              <m:ctrlPr>
+                <w:rPr>
+                  <w:rFonts w:ascii="Cambria Math" w:hAnsi="Cambria Math"/>
+                  <w:bCs/>
+                  <w:i/>
+                </w:rPr>
+              </m:ctrlPr>
+            </m:sSubPr>
+            <m:e>
+              <m:r>
+                <w:rPr>
+                  <w:rFonts w:ascii="Cambria Math" w:hAnsi="Cambria Math"/>
+                </w:rPr>
+                <m:t>E</m:t>
+              </m:r>
+            </m:e>
+            <m:sub>
+              <m:r>
+                <w:rPr>
+                  <w:rFonts w:ascii="Cambria Math" w:hAnsi="Cambria Math"/>
+                </w:rPr>
+                <m:t>ij</m:t>
+              </m:r>
+            </m:sub>
+          </m:sSub>
+          <m:r>
+            <w:rPr>
+              <w:rFonts w:ascii="Cambria Math" w:hAnsi="Cambria Math"/>
+            </w:rPr>
+            <m:t>ϕ</m:t>
+          </m:r>
+          <m:d>
+            <m:dPr>
+              <m:ctrlPr>
+                <w:rPr>
+                  <w:rFonts w:ascii="Cambria Math" w:hAnsi="Cambria Math"/>
+                  <w:bCs/>
+                  <w:i/>
+                </w:rPr>
+              </m:ctrlPr>
+            </m:dPr>
+            <m:e>
+              <m:r>
+                <w:rPr>
+                  <w:rFonts w:ascii="Cambria Math" w:hAnsi="Cambria Math"/>
+                </w:rPr>
+                <m:t>w,</m:t>
+              </m:r>
+              <m:sSup>
+                <m:sSupPr>
+                  <m:ctrlPr>
+                    <w:rPr>
+                      <w:rFonts w:ascii="Cambria Math" w:hAnsi="Cambria Math"/>
+                      <w:bCs/>
+                      <w:i/>
+                    </w:rPr>
+                  </m:ctrlPr>
+                </m:sSupPr>
+                <m:e>
+                  <m:r>
+                    <w:rPr>
+                      <w:rFonts w:ascii="Cambria Math" w:hAnsi="Cambria Math"/>
+                    </w:rPr>
+                    <m:t>w</m:t>
+                  </m:r>
+                </m:e>
+                <m:sup>
+                  <m:r>
+                    <w:rPr>
+                      <w:rFonts w:ascii="Cambria Math" w:hAnsi="Cambria Math"/>
+                    </w:rPr>
+                    <m:t>'</m:t>
+                  </m:r>
+                </m:sup>
+              </m:sSup>
+            </m:e>
+          </m:d>
+          <m:f>
+            <m:fPr>
+              <m:ctrlPr>
+                <w:rPr>
+                  <w:rFonts w:ascii="Cambria Math" w:hAnsi="Cambria Math"/>
+                  <w:bCs/>
+                  <w:i/>
+                </w:rPr>
+              </m:ctrlPr>
+            </m:fPr>
+            <m:num>
+              <m:sSub>
+                <m:sSubPr>
+                  <m:ctrlPr>
+                    <w:rPr>
+                      <w:rFonts w:ascii="Cambria Math" w:hAnsi="Cambria Math"/>
+                      <w:bCs/>
+                      <w:i/>
+                    </w:rPr>
+                  </m:ctrlPr>
+                </m:sSubPr>
+                <m:e>
+                  <m:r>
+                    <w:rPr>
+                      <w:rFonts w:ascii="Cambria Math" w:hAnsi="Cambria Math"/>
+                    </w:rPr>
+                    <m:t>n</m:t>
+                  </m:r>
+                </m:e>
+                <m:sub>
+                  <m:r>
+                    <w:rPr>
+                      <w:rFonts w:ascii="Cambria Math" w:hAnsi="Cambria Math"/>
+                    </w:rPr>
+                    <m:t>PP</m:t>
+                  </m:r>
+                </m:sub>
+              </m:sSub>
+            </m:num>
+            <m:den>
+              <m:r>
+                <m:rPr>
+                  <m:sty m:val="p"/>
+                </m:rPr>
+                <w:rPr>
+                  <w:rFonts w:ascii="Cambria Math" w:hAnsi="Cambria Math"/>
+                </w:rPr>
+                <m:t>Δ</m:t>
+              </m:r>
+              <m:r>
+                <w:rPr>
+                  <w:rFonts w:ascii="Cambria Math" w:hAnsi="Cambria Math"/>
+                </w:rPr>
+                <m:t>w'</m:t>
+              </m:r>
+            </m:den>
+          </m:f>
+          <m:r>
+            <w:rPr>
+              <w:rFonts w:ascii="Cambria Math" w:hAnsi="Cambria Math"/>
+            </w:rPr>
+            <m:t xml:space="preserve"> </m:t>
+          </m:r>
+          <m:sSup>
+            <m:sSupPr>
+              <m:ctrlPr>
+                <w:rPr>
+                  <w:rFonts w:ascii="Cambria Math" w:hAnsi="Cambria Math"/>
+                  <w:bCs/>
+                  <w:i/>
+                </w:rPr>
+              </m:ctrlPr>
+            </m:sSupPr>
+            <m:e>
+              <m:r>
+                <w:rPr>
+                  <w:rFonts w:ascii="Cambria Math" w:hAnsi="Cambria Math"/>
+                </w:rPr>
+                <m:t>w</m:t>
+              </m:r>
+            </m:e>
+            <m:sup>
+              <m:r>
+                <w:rPr>
+                  <w:rFonts w:ascii="Cambria Math" w:hAnsi="Cambria Math"/>
+                </w:rPr>
+                <m:t>'</m:t>
+              </m:r>
+            </m:sup>
+          </m:sSup>
+          <m:r>
+            <m:rPr>
+              <m:sty m:val="p"/>
+            </m:rPr>
+            <w:rPr>
+              <w:rFonts w:ascii="Cambria Math" w:hAnsi="Cambria Math"/>
+            </w:rPr>
+            <m:t>Δ</m:t>
+          </m:r>
+          <m:r>
+            <w:rPr>
+              <w:rFonts w:ascii="Cambria Math" w:hAnsi="Cambria Math"/>
+            </w:rPr>
+            <m:t>w'</m:t>
+          </m:r>
+        </m:oMath>
+      </m:oMathPara>
+    </w:p>
+    <w:p>
+      <w:pPr>
+        <w:rPr>
+          <w:bCs/>
+        </w:rPr>
+      </w:pPr>
+      <w:r>
+        <w:rPr>
+          <w:bCs/>
+        </w:rPr>
+        <w:t xml:space="preserve">Noting that </w:t>
+      </w:r>
+      <m:oMath>
+        <m:r>
+          <m:rPr>
+            <m:sty m:val="p"/>
+          </m:rPr>
+          <w:rPr>
+            <w:rFonts w:ascii="Cambria Math" w:hAnsi="Cambria Math"/>
+          </w:rPr>
+          <m:t>Δ</m:t>
+        </m:r>
+        <m:r>
+          <w:rPr>
+            <w:rFonts w:ascii="Cambria Math" w:hAnsi="Cambria Math"/>
+          </w:rPr>
+          <m:t>x=</m:t>
+        </m:r>
+        <m:r>
+          <m:rPr>
+            <m:sty m:val="p"/>
+          </m:rPr>
+          <w:rPr>
+            <w:rFonts w:ascii="Cambria Math" w:hAnsi="Cambria Math"/>
+          </w:rPr>
+          <m:t>Δ</m:t>
+        </m:r>
+        <m:sSup>
+          <m:sSupPr>
+            <m:ctrlPr>
+              <w:rPr>
+                <w:rFonts w:ascii="Cambria Math" w:hAnsi="Cambria Math"/>
+                <w:bCs/>
+                <w:i/>
+              </w:rPr>
+            </m:ctrlPr>
+          </m:sSupPr>
+          <m:e>
+            <m:r>
+              <w:rPr>
+                <w:rFonts w:ascii="Cambria Math" w:hAnsi="Cambria Math"/>
+              </w:rPr>
+              <m:t>x</m:t>
+            </m:r>
+          </m:e>
+          <m:sup>
+            <m:r>
+              <w:rPr>
+                <w:rFonts w:ascii="Cambria Math" w:hAnsi="Cambria Math"/>
+              </w:rPr>
+              <m:t>'</m:t>
+            </m:r>
+          </m:sup>
+        </m:sSup>
+        <m:r>
+          <w:rPr>
+            <w:rFonts w:ascii="Cambria Math" w:hAnsi="Cambria Math"/>
+          </w:rPr>
+          <m:t>=0.1</m:t>
+        </m:r>
+      </m:oMath>
+      <w:r>
+        <w:rPr>
+          <w:bCs/>
+        </w:rPr>
+        <w:t xml:space="preserve"> we should get</w:t>
+      </w:r>
+    </w:p>
+    <w:p>
+      <w:pPr>
+        <w:rPr>
+          <w:bCs/>
+        </w:rPr>
+      </w:pPr>
+      <m:oMathPara>
+        <m:oMath>
+          <m:f>
+            <m:fPr>
+              <m:ctrlPr>
+                <w:rPr>
+                  <w:rFonts w:ascii="Cambria Math" w:hAnsi="Cambria Math"/>
+                  <w:bCs/>
+                  <w:i/>
+                </w:rPr>
+              </m:ctrlPr>
+            </m:fPr>
+            <m:num>
+              <m:r>
+                <w:rPr>
+                  <w:rFonts w:ascii="Cambria Math" w:hAnsi="Cambria Math"/>
+                </w:rPr>
+                <m:t>a</m:t>
+              </m:r>
+            </m:num>
+            <m:den>
+              <m:sSub>
+                <m:sSubPr>
+                  <m:ctrlPr>
+                    <w:rPr>
+                      <w:rFonts w:ascii="Cambria Math" w:hAnsi="Cambria Math"/>
+                      <w:bCs/>
+                      <w:i/>
+                    </w:rPr>
+                  </m:ctrlPr>
+                </m:sSubPr>
+                <m:e>
+                  <m:r>
+                    <w:rPr>
+                      <w:rFonts w:ascii="Cambria Math" w:hAnsi="Cambria Math"/>
+                    </w:rPr>
+                    <m:t>A</m:t>
+                  </m:r>
+                </m:e>
+                <m:sub>
+                  <m:r>
+                    <w:rPr>
+                      <w:rFonts w:ascii="Cambria Math" w:hAnsi="Cambria Math"/>
+                    </w:rPr>
+                    <m:t>iter</m:t>
+                  </m:r>
+                </m:sub>
+              </m:sSub>
+            </m:den>
+          </m:f>
+          <m:r>
+            <w:rPr>
+              <w:rFonts w:ascii="Cambria Math" w:hAnsi="Cambria Math"/>
+            </w:rPr>
+            <m:t>=</m:t>
+          </m:r>
+          <m:f>
+            <m:fPr>
+              <m:ctrlPr>
+                <w:rPr>
+                  <w:rFonts w:ascii="Cambria Math" w:hAnsi="Cambria Math"/>
+                  <w:bCs/>
+                  <w:i/>
+                </w:rPr>
+              </m:ctrlPr>
+            </m:fPr>
+            <m:num>
+              <m:r>
+                <w:rPr>
+                  <w:rFonts w:ascii="Cambria Math" w:hAnsi="Cambria Math"/>
+                </w:rPr>
+                <m:t>w</m:t>
+              </m:r>
+              <m:func>
+                <m:funcPr>
+                  <m:ctrlPr>
+                    <w:rPr>
+                      <w:rFonts w:ascii="Cambria Math" w:hAnsi="Cambria Math"/>
+                      <w:bCs/>
+                      <w:i/>
+                    </w:rPr>
+                  </m:ctrlPr>
+                </m:funcPr>
+                <m:fName>
+                  <m:r>
+                    <m:rPr>
+                      <m:sty m:val="p"/>
+                    </m:rPr>
+                    <w:rPr>
+                      <w:rFonts w:ascii="Cambria Math" w:hAnsi="Cambria Math"/>
+                    </w:rPr>
+                    <m:t>log</m:t>
+                  </m:r>
+                </m:fName>
+                <m:e>
+                  <m:r>
+                    <w:rPr>
+                      <w:rFonts w:ascii="Cambria Math" w:hAnsi="Cambria Math"/>
+                    </w:rPr>
+                    <m:t>10</m:t>
+                  </m:r>
+                </m:e>
+              </m:func>
+            </m:num>
+            <m:den>
+              <m:r>
+                <m:rPr>
+                  <m:sty m:val="p"/>
+                </m:rPr>
+                <w:rPr>
+                  <w:rFonts w:ascii="Cambria Math" w:hAnsi="Cambria Math"/>
+                </w:rPr>
+                <m:t>Δ</m:t>
+              </m:r>
+              <m:r>
+                <w:rPr>
+                  <w:rFonts w:ascii="Cambria Math" w:hAnsi="Cambria Math"/>
+                </w:rPr>
+                <m:t>w</m:t>
+              </m:r>
+            </m:den>
+          </m:f>
+        </m:oMath>
+      </m:oMathPara>
+    </w:p>
+    <w:p>
+      <w:pPr>
+        <w:rPr>
+          <w:bCs/>
+        </w:rPr>
+      </w:pPr>
+    </w:p>
+    <w:p>
+      <w:pPr>
+        <w:rPr>
+          <w:b/>
+        </w:rPr>
+      </w:pPr>
+      <w:proofErr w:type="spellStart"/>
+      <w:r>
+        <w:rPr>
+          <w:bCs/>
+        </w:rPr>
+        <w:t>dw</w:t>
+      </w:r>
+      <w:proofErr w:type="spellEnd"/>
+      <w:r>
+        <w:rPr>
+          <w:bCs/>
+        </w:rPr>
+        <w:t xml:space="preserve"> &lt;- (10^param$dx - 1) * </w:t>
+      </w:r>
+      <w:proofErr w:type="spellStart"/>
+      <w:r>
+        <w:rPr>
+          <w:bCs/>
+        </w:rPr>
+        <w:t>param$w</w:t>
+      </w:r>
+      <w:proofErr w:type="spellEnd"/>
+      <w:r>
+        <w:rPr>
+          <w:bCs/>
+        </w:rPr>
+        <w:br/>
+      </w:r>
+      <w:proofErr w:type="spellStart"/>
+      <w:r>
+        <w:rPr>
+          <w:bCs/>
+        </w:rPr>
+        <w:t>param$w</w:t>
+      </w:r>
+      <w:proofErr w:type="spellEnd"/>
+      <w:r>
+        <w:rPr>
+          <w:bCs/>
+        </w:rPr>
+        <w:t xml:space="preserve"> * </w:t>
+      </w:r>
+      <w:proofErr w:type="gramStart"/>
+      <w:r>
+        <w:rPr>
+          <w:bCs/>
+        </w:rPr>
+        <w:t>log(</w:t>
+      </w:r>
+      <w:proofErr w:type="gramEnd"/>
+      <w:r>
+        <w:rPr>
+          <w:bCs/>
+        </w:rPr>
+        <w:t xml:space="preserve">10) / </w:t>
+      </w:r>
+      <w:proofErr w:type="spellStart"/>
+      <w:r>
+        <w:rPr>
+          <w:bCs/>
+        </w:rPr>
+        <w:t>dw</w:t>
+      </w:r>
+      <w:proofErr w:type="spellEnd"/>
+      <w:r>
+        <w:rPr>
+          <w:bCs/>
+        </w:rPr>
+        <w:t xml:space="preserve"> = </w:t>
+      </w:r>
+      <w:r>
+        <w:rPr>
+          <w:bCs/>
+        </w:rPr>
+        <w:t>8.892851</w:t>
+      </w:r>
+      <w:r>
+        <w:rPr>
+          <w:bCs/>
+        </w:rPr>
+        <w:t xml:space="preserve"> </w:t>
+      </w:r>
+      <w:r>
+        <w:rPr>
+          <w:b/>
+        </w:rPr>
+        <w:t>Not the factor of 7 I was expecting…have I missed something?</w:t>
+      </w:r>
+    </w:p>
+    <w:p>
+      <w:pPr>
+        <w:rPr>
+          <w:bCs/>
+        </w:rPr>
+      </w:pPr>
+      <w:r>
+        <w:rPr>
+          <w:bCs/>
+        </w:rPr>
+        <w:t>In any case, shouldn’t a/</w:t>
+      </w:r>
+      <w:proofErr w:type="spellStart"/>
+      <w:r>
+        <w:rPr>
+          <w:bCs/>
+        </w:rPr>
+        <w:t>A_iter</w:t>
+      </w:r>
+      <w:proofErr w:type="spellEnd"/>
+      <w:r>
+        <w:rPr>
+          <w:bCs/>
+        </w:rPr>
+        <w:t xml:space="preserve"> = 1?</w:t>
       </w:r>
     </w:p>
     <w:sectPr>
@@ -1357,6 +3704,7 @@
     <w:lsdException w:name="HTML Sample" w:semiHidden="1" w:unhideWhenUsed="1"/>
     <w:lsdException w:name="HTML Typewriter" w:semiHidden="1" w:unhideWhenUsed="1"/>
     <w:lsdException w:name="HTML Variable" w:semiHidden="1" w:unhideWhenUsed="1"/>
+    <w:lsdException w:name="Normal Table" w:semiHidden="1" w:unhideWhenUsed="1"/>
     <w:lsdException w:name="annotation subject" w:semiHidden="1" w:unhideWhenUsed="1"/>
     <w:lsdException w:name="No List" w:semiHidden="1" w:unhideWhenUsed="1"/>
     <w:lsdException w:name="Outline List 1" w:semiHidden="1" w:unhideWhenUsed="1"/>
@@ -1399,8 +3747,11 @@
     <w:lsdException w:name="Table Contemporary" w:semiHidden="1" w:unhideWhenUsed="1"/>
     <w:lsdException w:name="Table Elegant" w:semiHidden="1" w:unhideWhenUsed="1"/>
     <w:lsdException w:name="Table Professional" w:semiHidden="1" w:unhideWhenUsed="1"/>
+    <w:lsdException w:name="Table Subtle 1" w:semiHidden="1" w:unhideWhenUsed="1"/>
     <w:lsdException w:name="Table Subtle 2" w:semiHidden="1" w:unhideWhenUsed="1"/>
     <w:lsdException w:name="Table Web 1" w:semiHidden="1" w:unhideWhenUsed="1"/>
+    <w:lsdException w:name="Table Web 2" w:semiHidden="1" w:unhideWhenUsed="1"/>
+    <w:lsdException w:name="Table Web 3" w:semiHidden="1" w:unhideWhenUsed="1"/>
     <w:lsdException w:name="Balloon Text" w:semiHidden="1" w:unhideWhenUsed="1"/>
     <w:lsdException w:name="Table Grid" w:uiPriority="39"/>
     <w:lsdException w:name="Table Theme" w:semiHidden="1" w:unhideWhenUsed="1"/>
@@ -1632,7 +3983,6 @@
   <w:style w:type="character" w:default="1" w:styleId="DefaultParagraphFont">
     <w:name w:val="Default Paragraph Font"/>
     <w:uiPriority w:val="1"/>
-    <w:semiHidden/>
     <w:unhideWhenUsed/>
   </w:style>
   <w:style w:type="table" w:default="1" w:styleId="TableNormal">
@@ -1733,6 +4083,16 @@
     <w:link w:val="Footer"/>
     <w:uiPriority w:val="99"/>
     <w:rsid w:val="001A2D47"/>
+  </w:style>
+  <w:style w:type="character" w:styleId="PlaceholderText">
+    <w:name w:val="Placeholder Text"/>
+    <w:basedOn w:val="DefaultParagraphFont"/>
+    <w:uiPriority w:val="99"/>
+    <w:semiHidden/>
+    <w:rsid w:val="00D92ED0"/>
+    <w:rPr>
+      <w:color w:val="808080"/>
+    </w:rPr>
   </w:style>
 </w:styles>
 </file>

</xml_diff>

<commit_message>
Found an error in roundings going wrong way
</commit_message>
<xml_diff>
--- a/ZooMizer_Check_Patrick.docx
+++ b/ZooMizer_Check_Patrick.docx
@@ -2369,13 +2369,7 @@
                 <w:rPr>
                   <w:rFonts w:ascii="Cambria Math" w:hAnsi="Cambria Math"/>
                 </w:rPr>
-                <m:t>Δ</m:t>
-              </m:r>
-              <m:r>
-                <w:rPr>
-                  <w:rFonts w:ascii="Cambria Math" w:hAnsi="Cambria Math"/>
-                </w:rPr>
-                <m:t>x</m:t>
+                <m:t>Δx</m:t>
               </m:r>
             </m:den>
           </m:f>
@@ -2385,6 +2379,7 @@
             </w:rPr>
             <m:t>*g=</m:t>
           </m:r>
+          <w:bookmarkStart w:id="0" w:name="_Hlk61604592"/>
           <m:f>
             <m:fPr>
               <m:ctrlPr>
@@ -2400,13 +2395,7 @@
                 <w:rPr>
                   <w:rFonts w:ascii="Cambria Math" w:hAnsi="Cambria Math"/>
                 </w:rPr>
-                <m:t>Δ</m:t>
-              </m:r>
-              <m:r>
-                <w:rPr>
-                  <w:rFonts w:ascii="Cambria Math" w:hAnsi="Cambria Math"/>
-                </w:rPr>
-                <m:t>t</m:t>
+                <m:t>Δt</m:t>
               </m:r>
             </m:num>
             <m:den>
@@ -2414,13 +2403,7 @@
                 <w:rPr>
                   <w:rFonts w:ascii="Cambria Math" w:hAnsi="Cambria Math"/>
                 </w:rPr>
-                <m:t>Δ</m:t>
-              </m:r>
-              <m:r>
-                <w:rPr>
-                  <w:rFonts w:ascii="Cambria Math" w:hAnsi="Cambria Math"/>
-                </w:rPr>
-                <m:t>x</m:t>
+                <m:t>Δx</m:t>
               </m:r>
             </m:den>
           </m:f>
@@ -2664,6 +2647,7 @@
           </m:sSup>
         </m:oMath>
       </m:oMathPara>
+      <w:bookmarkEnd w:id="0"/>
     </w:p>
     <w:p>
       <w:pPr>
@@ -2723,13 +2707,7 @@
                 <w:rPr>
                   <w:rFonts w:ascii="Cambria Math" w:hAnsi="Cambria Math"/>
                 </w:rPr>
-                <m:t>Δ</m:t>
-              </m:r>
-              <m:r>
-                <w:rPr>
-                  <w:rFonts w:ascii="Cambria Math" w:hAnsi="Cambria Math"/>
-                </w:rPr>
-                <m:t>w</m:t>
+                <m:t>Δw</m:t>
               </m:r>
             </m:den>
           </m:f>
@@ -2737,14 +2715,9 @@
             <w:rPr>
               <w:rFonts w:ascii="Cambria Math" w:hAnsi="Cambria Math"/>
             </w:rPr>
-            <m:t>*g</m:t>
+            <m:t>*g=</m:t>
           </m:r>
-          <m:r>
-            <w:rPr>
-              <w:rFonts w:ascii="Cambria Math" w:hAnsi="Cambria Math"/>
-            </w:rPr>
-            <m:t>=</m:t>
-          </m:r>
+          <w:bookmarkStart w:id="1" w:name="_Hlk61604581"/>
           <m:f>
             <m:fPr>
               <m:ctrlPr>
@@ -2768,13 +2741,7 @@
                 <w:rPr>
                   <w:rFonts w:ascii="Cambria Math" w:hAnsi="Cambria Math"/>
                 </w:rPr>
-                <m:t>Δ</m:t>
-              </m:r>
-              <m:r>
-                <w:rPr>
-                  <w:rFonts w:ascii="Cambria Math" w:hAnsi="Cambria Math"/>
-                </w:rPr>
-                <m:t>w</m:t>
+                <m:t>Δw</m:t>
               </m:r>
             </m:den>
           </m:f>
@@ -2970,6 +2937,7 @@
           </m:r>
         </m:oMath>
       </m:oMathPara>
+      <w:bookmarkEnd w:id="1"/>
     </w:p>
     <w:p>
       <w:pPr>
@@ -3116,6 +3084,590 @@
               <m:ctrlPr>
                 <w:rPr>
                   <w:rFonts w:ascii="Cambria Math" w:hAnsi="Cambria Math"/>
+                  <w:i/>
+                </w:rPr>
+              </m:ctrlPr>
+            </m:fPr>
+            <m:num>
+              <m:f>
+                <m:fPr>
+                  <m:ctrlPr>
+                    <w:rPr>
+                      <w:rFonts w:ascii="Cambria Math" w:hAnsi="Cambria Math"/>
+                      <w:bCs/>
+                      <w:i/>
+                    </w:rPr>
+                  </m:ctrlPr>
+                </m:fPr>
+                <m:num>
+                  <m:r>
+                    <w:rPr>
+                      <w:rFonts w:ascii="Cambria Math" w:hAnsi="Cambria Math"/>
+                    </w:rPr>
+                    <m:t>Δt</m:t>
+                  </m:r>
+                </m:num>
+                <m:den>
+                  <m:r>
+                    <w:rPr>
+                      <w:rFonts w:ascii="Cambria Math" w:hAnsi="Cambria Math"/>
+                    </w:rPr>
+                    <m:t>Δw</m:t>
+                  </m:r>
+                </m:den>
+              </m:f>
+              <m:r>
+                <w:rPr>
+                  <w:rFonts w:ascii="Cambria Math" w:hAnsi="Cambria Math"/>
+                </w:rPr>
+                <m:t>τV</m:t>
+              </m:r>
+              <m:sSub>
+                <m:sSubPr>
+                  <m:ctrlPr>
+                    <w:rPr>
+                      <w:rFonts w:ascii="Cambria Math" w:hAnsi="Cambria Math"/>
+                      <w:bCs/>
+                      <w:i/>
+                    </w:rPr>
+                  </m:ctrlPr>
+                </m:sSubPr>
+                <m:e>
+                  <m:r>
+                    <w:rPr>
+                      <w:rFonts w:ascii="Cambria Math" w:hAnsi="Cambria Math"/>
+                    </w:rPr>
+                    <m:t>E</m:t>
+                  </m:r>
+                </m:e>
+                <m:sub>
+                  <m:r>
+                    <w:rPr>
+                      <w:rFonts w:ascii="Cambria Math" w:hAnsi="Cambria Math"/>
+                    </w:rPr>
+                    <m:t>ij</m:t>
+                  </m:r>
+                </m:sub>
+              </m:sSub>
+              <m:r>
+                <w:rPr>
+                  <w:rFonts w:ascii="Cambria Math" w:hAnsi="Cambria Math"/>
+                </w:rPr>
+                <m:t>ϕ</m:t>
+              </m:r>
+              <m:d>
+                <m:dPr>
+                  <m:ctrlPr>
+                    <w:rPr>
+                      <w:rFonts w:ascii="Cambria Math" w:hAnsi="Cambria Math"/>
+                      <w:bCs/>
+                      <w:i/>
+                    </w:rPr>
+                  </m:ctrlPr>
+                </m:dPr>
+                <m:e>
+                  <m:r>
+                    <w:rPr>
+                      <w:rFonts w:ascii="Cambria Math" w:hAnsi="Cambria Math"/>
+                    </w:rPr>
+                    <m:t>w,</m:t>
+                  </m:r>
+                  <m:sSup>
+                    <m:sSupPr>
+                      <m:ctrlPr>
+                        <w:rPr>
+                          <w:rFonts w:ascii="Cambria Math" w:hAnsi="Cambria Math"/>
+                          <w:bCs/>
+                          <w:i/>
+                        </w:rPr>
+                      </m:ctrlPr>
+                    </m:sSupPr>
+                    <m:e>
+                      <m:r>
+                        <w:rPr>
+                          <w:rFonts w:ascii="Cambria Math" w:hAnsi="Cambria Math"/>
+                        </w:rPr>
+                        <m:t>w</m:t>
+                      </m:r>
+                    </m:e>
+                    <m:sup>
+                      <m:r>
+                        <w:rPr>
+                          <w:rFonts w:ascii="Cambria Math" w:hAnsi="Cambria Math"/>
+                        </w:rPr>
+                        <m:t>'</m:t>
+                      </m:r>
+                    </m:sup>
+                  </m:sSup>
+                </m:e>
+              </m:d>
+              <m:f>
+                <m:fPr>
+                  <m:ctrlPr>
+                    <w:rPr>
+                      <w:rFonts w:ascii="Cambria Math" w:hAnsi="Cambria Math"/>
+                      <w:bCs/>
+                      <w:i/>
+                    </w:rPr>
+                  </m:ctrlPr>
+                </m:fPr>
+                <m:num>
+                  <m:sSub>
+                    <m:sSubPr>
+                      <m:ctrlPr>
+                        <w:rPr>
+                          <w:rFonts w:ascii="Cambria Math" w:hAnsi="Cambria Math"/>
+                          <w:bCs/>
+                          <w:i/>
+                        </w:rPr>
+                      </m:ctrlPr>
+                    </m:sSubPr>
+                    <m:e>
+                      <m:r>
+                        <w:rPr>
+                          <w:rFonts w:ascii="Cambria Math" w:hAnsi="Cambria Math"/>
+                        </w:rPr>
+                        <m:t>n</m:t>
+                      </m:r>
+                    </m:e>
+                    <m:sub>
+                      <m:r>
+                        <w:rPr>
+                          <w:rFonts w:ascii="Cambria Math" w:hAnsi="Cambria Math"/>
+                        </w:rPr>
+                        <m:t>PP</m:t>
+                      </m:r>
+                    </m:sub>
+                  </m:sSub>
+                </m:num>
+                <m:den>
+                  <m:r>
+                    <m:rPr>
+                      <m:sty m:val="p"/>
+                    </m:rPr>
+                    <w:rPr>
+                      <w:rFonts w:ascii="Cambria Math" w:hAnsi="Cambria Math"/>
+                    </w:rPr>
+                    <m:t>Δ</m:t>
+                  </m:r>
+                  <m:r>
+                    <w:rPr>
+                      <w:rFonts w:ascii="Cambria Math" w:hAnsi="Cambria Math"/>
+                    </w:rPr>
+                    <m:t>w'</m:t>
+                  </m:r>
+                </m:den>
+              </m:f>
+              <m:r>
+                <w:rPr>
+                  <w:rFonts w:ascii="Cambria Math" w:hAnsi="Cambria Math"/>
+                </w:rPr>
+                <m:t xml:space="preserve"> </m:t>
+              </m:r>
+              <m:sSup>
+                <m:sSupPr>
+                  <m:ctrlPr>
+                    <w:rPr>
+                      <w:rFonts w:ascii="Cambria Math" w:hAnsi="Cambria Math"/>
+                      <w:bCs/>
+                      <w:i/>
+                    </w:rPr>
+                  </m:ctrlPr>
+                </m:sSupPr>
+                <m:e>
+                  <m:r>
+                    <w:rPr>
+                      <w:rFonts w:ascii="Cambria Math" w:hAnsi="Cambria Math"/>
+                    </w:rPr>
+                    <m:t>w</m:t>
+                  </m:r>
+                </m:e>
+                <m:sup>
+                  <m:r>
+                    <w:rPr>
+                      <w:rFonts w:ascii="Cambria Math" w:hAnsi="Cambria Math"/>
+                    </w:rPr>
+                    <m:t>'</m:t>
+                  </m:r>
+                </m:sup>
+              </m:sSup>
+              <m:r>
+                <m:rPr>
+                  <m:sty m:val="p"/>
+                </m:rPr>
+                <w:rPr>
+                  <w:rFonts w:ascii="Cambria Math" w:hAnsi="Cambria Math"/>
+                </w:rPr>
+                <m:t>Δ</m:t>
+              </m:r>
+              <m:r>
+                <w:rPr>
+                  <w:rFonts w:ascii="Cambria Math" w:hAnsi="Cambria Math"/>
+                </w:rPr>
+                <m:t>w'</m:t>
+              </m:r>
+            </m:num>
+            <m:den>
+              <m:f>
+                <m:fPr>
+                  <m:ctrlPr>
+                    <w:rPr>
+                      <w:rFonts w:ascii="Cambria Math" w:hAnsi="Cambria Math"/>
+                      <w:bCs/>
+                      <w:i/>
+                    </w:rPr>
+                  </m:ctrlPr>
+                </m:fPr>
+                <m:num>
+                  <m:r>
+                    <w:rPr>
+                      <w:rFonts w:ascii="Cambria Math" w:hAnsi="Cambria Math"/>
+                    </w:rPr>
+                    <m:t>Δt</m:t>
+                  </m:r>
+                </m:num>
+                <m:den>
+                  <m:r>
+                    <w:rPr>
+                      <w:rFonts w:ascii="Cambria Math" w:hAnsi="Cambria Math"/>
+                    </w:rPr>
+                    <m:t>Δx</m:t>
+                  </m:r>
+                </m:den>
+              </m:f>
+              <m:r>
+                <w:rPr>
+                  <w:rFonts w:ascii="Cambria Math" w:hAnsi="Cambria Math"/>
+                </w:rPr>
+                <m:t>τV</m:t>
+              </m:r>
+              <m:sSub>
+                <m:sSubPr>
+                  <m:ctrlPr>
+                    <w:rPr>
+                      <w:rFonts w:ascii="Cambria Math" w:hAnsi="Cambria Math"/>
+                      <w:bCs/>
+                      <w:i/>
+                    </w:rPr>
+                  </m:ctrlPr>
+                </m:sSubPr>
+                <m:e>
+                  <m:r>
+                    <w:rPr>
+                      <w:rFonts w:ascii="Cambria Math" w:hAnsi="Cambria Math"/>
+                    </w:rPr>
+                    <m:t>E</m:t>
+                  </m:r>
+                </m:e>
+                <m:sub>
+                  <m:r>
+                    <w:rPr>
+                      <w:rFonts w:ascii="Cambria Math" w:hAnsi="Cambria Math"/>
+                    </w:rPr>
+                    <m:t>ij</m:t>
+                  </m:r>
+                </m:sub>
+              </m:sSub>
+              <m:r>
+                <w:rPr>
+                  <w:rFonts w:ascii="Cambria Math" w:hAnsi="Cambria Math"/>
+                </w:rPr>
+                <m:t>ϕ</m:t>
+              </m:r>
+              <m:d>
+                <m:dPr>
+                  <m:ctrlPr>
+                    <w:rPr>
+                      <w:rFonts w:ascii="Cambria Math" w:hAnsi="Cambria Math"/>
+                      <w:bCs/>
+                      <w:i/>
+                    </w:rPr>
+                  </m:ctrlPr>
+                </m:dPr>
+                <m:e>
+                  <m:r>
+                    <w:rPr>
+                      <w:rFonts w:ascii="Cambria Math" w:hAnsi="Cambria Math"/>
+                    </w:rPr>
+                    <m:t>x,</m:t>
+                  </m:r>
+                  <m:sSup>
+                    <m:sSupPr>
+                      <m:ctrlPr>
+                        <w:rPr>
+                          <w:rFonts w:ascii="Cambria Math" w:hAnsi="Cambria Math"/>
+                          <w:bCs/>
+                          <w:i/>
+                        </w:rPr>
+                      </m:ctrlPr>
+                    </m:sSupPr>
+                    <m:e>
+                      <m:r>
+                        <w:rPr>
+                          <w:rFonts w:ascii="Cambria Math" w:hAnsi="Cambria Math"/>
+                        </w:rPr>
+                        <m:t>x</m:t>
+                      </m:r>
+                    </m:e>
+                    <m:sup>
+                      <m:r>
+                        <w:rPr>
+                          <w:rFonts w:ascii="Cambria Math" w:hAnsi="Cambria Math"/>
+                        </w:rPr>
+                        <m:t>'</m:t>
+                      </m:r>
+                    </m:sup>
+                  </m:sSup>
+                </m:e>
+              </m:d>
+              <m:r>
+                <w:rPr>
+                  <w:rFonts w:ascii="Cambria Math" w:hAnsi="Cambria Math"/>
+                </w:rPr>
+                <m:t xml:space="preserve"> </m:t>
+              </m:r>
+              <m:sSub>
+                <m:sSubPr>
+                  <m:ctrlPr>
+                    <w:rPr>
+                      <w:rFonts w:ascii="Cambria Math" w:hAnsi="Cambria Math"/>
+                      <w:bCs/>
+                      <w:i/>
+                    </w:rPr>
+                  </m:ctrlPr>
+                </m:sSubPr>
+                <m:e>
+                  <m:r>
+                    <w:rPr>
+                      <w:rFonts w:ascii="Cambria Math" w:hAnsi="Cambria Math"/>
+                    </w:rPr>
+                    <m:t>n</m:t>
+                  </m:r>
+                </m:e>
+                <m:sub>
+                  <m:r>
+                    <w:rPr>
+                      <w:rFonts w:ascii="Cambria Math" w:hAnsi="Cambria Math"/>
+                    </w:rPr>
+                    <m:t>PP</m:t>
+                  </m:r>
+                </m:sub>
+              </m:sSub>
+              <m:r>
+                <w:rPr>
+                  <w:rFonts w:ascii="Cambria Math" w:hAnsi="Cambria Math"/>
+                </w:rPr>
+                <m:t xml:space="preserve"> </m:t>
+              </m:r>
+              <m:f>
+                <m:fPr>
+                  <m:ctrlPr>
+                    <w:rPr>
+                      <w:rFonts w:ascii="Cambria Math" w:hAnsi="Cambria Math"/>
+                      <w:bCs/>
+                      <w:i/>
+                    </w:rPr>
+                  </m:ctrlPr>
+                </m:fPr>
+                <m:num>
+                  <m:sSup>
+                    <m:sSupPr>
+                      <m:ctrlPr>
+                        <w:rPr>
+                          <w:rFonts w:ascii="Cambria Math" w:hAnsi="Cambria Math"/>
+                          <w:bCs/>
+                          <w:i/>
+                        </w:rPr>
+                      </m:ctrlPr>
+                    </m:sSupPr>
+                    <m:e>
+                      <m:r>
+                        <w:rPr>
+                          <w:rFonts w:ascii="Cambria Math" w:hAnsi="Cambria Math"/>
+                        </w:rPr>
+                        <m:t>w</m:t>
+                      </m:r>
+                    </m:e>
+                    <m:sup>
+                      <m:r>
+                        <w:rPr>
+                          <w:rFonts w:ascii="Cambria Math" w:hAnsi="Cambria Math"/>
+                        </w:rPr>
+                        <m:t>'</m:t>
+                      </m:r>
+                    </m:sup>
+                  </m:sSup>
+                </m:num>
+                <m:den>
+                  <m:r>
+                    <w:rPr>
+                      <w:rFonts w:ascii="Cambria Math" w:hAnsi="Cambria Math"/>
+                    </w:rPr>
+                    <m:t>w</m:t>
+                  </m:r>
+                  <m:func>
+                    <m:funcPr>
+                      <m:ctrlPr>
+                        <w:rPr>
+                          <w:rFonts w:ascii="Cambria Math" w:hAnsi="Cambria Math"/>
+                          <w:bCs/>
+                          <w:i/>
+                        </w:rPr>
+                      </m:ctrlPr>
+                    </m:funcPr>
+                    <m:fName>
+                      <m:r>
+                        <m:rPr>
+                          <m:sty m:val="p"/>
+                        </m:rPr>
+                        <w:rPr>
+                          <w:rFonts w:ascii="Cambria Math" w:hAnsi="Cambria Math"/>
+                        </w:rPr>
+                        <m:t>log</m:t>
+                      </m:r>
+                    </m:fName>
+                    <m:e>
+                      <m:r>
+                        <w:rPr>
+                          <w:rFonts w:ascii="Cambria Math" w:hAnsi="Cambria Math"/>
+                        </w:rPr>
+                        <m:t>10</m:t>
+                      </m:r>
+                    </m:e>
+                  </m:func>
+                </m:den>
+              </m:f>
+              <m:r>
+                <m:rPr>
+                  <m:sty m:val="p"/>
+                </m:rPr>
+                <w:rPr>
+                  <w:rFonts w:ascii="Cambria Math" w:hAnsi="Cambria Math"/>
+                </w:rPr>
+                <m:t>Δ</m:t>
+              </m:r>
+              <m:sSup>
+                <m:sSupPr>
+                  <m:ctrlPr>
+                    <w:rPr>
+                      <w:rFonts w:ascii="Cambria Math" w:hAnsi="Cambria Math"/>
+                      <w:bCs/>
+                      <w:i/>
+                    </w:rPr>
+                  </m:ctrlPr>
+                </m:sSupPr>
+                <m:e>
+                  <m:r>
+                    <w:rPr>
+                      <w:rFonts w:ascii="Cambria Math" w:hAnsi="Cambria Math"/>
+                    </w:rPr>
+                    <m:t>x</m:t>
+                  </m:r>
+                </m:e>
+                <m:sup>
+                  <m:r>
+                    <w:rPr>
+                      <w:rFonts w:ascii="Cambria Math" w:hAnsi="Cambria Math"/>
+                    </w:rPr>
+                    <m:t>'</m:t>
+                  </m:r>
+                </m:sup>
+              </m:sSup>
+            </m:den>
+          </m:f>
+          <m:r>
+            <w:rPr>
+              <w:rFonts w:ascii="Cambria Math" w:hAnsi="Cambria Math"/>
+            </w:rPr>
+            <m:t>=</m:t>
+          </m:r>
+          <m:f>
+            <m:fPr>
+              <m:ctrlPr>
+                <w:rPr>
+                  <w:rFonts w:ascii="Cambria Math" w:hAnsi="Cambria Math"/>
+                  <w:i/>
+                </w:rPr>
+              </m:ctrlPr>
+            </m:fPr>
+            <m:num>
+              <m:r>
+                <w:rPr>
+                  <w:rFonts w:ascii="Cambria Math" w:hAnsi="Cambria Math"/>
+                </w:rPr>
+                <m:t>1/</m:t>
+              </m:r>
+              <m:r>
+                <m:rPr>
+                  <m:sty m:val="p"/>
+                </m:rPr>
+                <w:rPr>
+                  <w:rFonts w:ascii="Cambria Math" w:hAnsi="Cambria Math"/>
+                </w:rPr>
+                <m:t>Δ</m:t>
+              </m:r>
+              <m:r>
+                <w:rPr>
+                  <w:rFonts w:ascii="Cambria Math" w:hAnsi="Cambria Math"/>
+                </w:rPr>
+                <m:t>w</m:t>
+              </m:r>
+            </m:num>
+            <m:den>
+              <m:r>
+                <w:rPr>
+                  <w:rFonts w:ascii="Cambria Math" w:hAnsi="Cambria Math"/>
+                </w:rPr>
+                <m:t>1/</m:t>
+              </m:r>
+              <m:r>
+                <w:rPr>
+                  <w:rFonts w:ascii="Cambria Math" w:hAnsi="Cambria Math"/>
+                </w:rPr>
+                <m:t>(w</m:t>
+              </m:r>
+              <m:func>
+                <m:funcPr>
+                  <m:ctrlPr>
+                    <w:rPr>
+                      <w:rFonts w:ascii="Cambria Math" w:hAnsi="Cambria Math"/>
+                      <w:i/>
+                    </w:rPr>
+                  </m:ctrlPr>
+                </m:funcPr>
+                <m:fName>
+                  <m:r>
+                    <m:rPr>
+                      <m:sty m:val="p"/>
+                    </m:rPr>
+                    <w:rPr>
+                      <w:rFonts w:ascii="Cambria Math" w:hAnsi="Cambria Math"/>
+                    </w:rPr>
+                    <m:t>log</m:t>
+                  </m:r>
+                </m:fName>
+                <m:e>
+                  <m:r>
+                    <w:rPr>
+                      <w:rFonts w:ascii="Cambria Math" w:hAnsi="Cambria Math"/>
+                    </w:rPr>
+                    <m:t>10)</m:t>
+                  </m:r>
+                </m:e>
+              </m:func>
+            </m:den>
+          </m:f>
+          <m:r>
+            <w:rPr>
+              <w:rFonts w:ascii="Cambria Math" w:hAnsi="Cambria Math"/>
+            </w:rPr>
+            <m:t>=</m:t>
+          </m:r>
+          <m:f>
+            <m:fPr>
+              <m:ctrlPr>
+                <w:rPr>
+                  <w:rFonts w:ascii="Cambria Math" w:hAnsi="Cambria Math"/>
                   <w:bCs/>
                   <w:i/>
                 </w:rPr>
@@ -3183,13 +3735,6 @@
     <w:p>
       <w:pPr>
         <w:rPr>
-          <w:bCs/>
-        </w:rPr>
-      </w:pPr>
-    </w:p>
-    <w:p>
-      <w:pPr>
-        <w:rPr>
           <w:b/>
         </w:rPr>
       </w:pPr>
@@ -3212,6 +3757,54 @@
         <w:rPr>
           <w:bCs/>
         </w:rPr>
+        <w:t>param$</w:t>
+      </w:r>
+      <w:proofErr w:type="gramStart"/>
+      <w:r>
+        <w:rPr>
+          <w:bCs/>
+        </w:rPr>
+        <w:t>w</w:t>
+      </w:r>
+      <w:proofErr w:type="spellEnd"/>
+      <w:r>
+        <w:rPr>
+          <w:bCs/>
+        </w:rPr>
+        <w:t xml:space="preserve">  #</w:t>
+      </w:r>
+      <w:proofErr w:type="gramEnd"/>
+      <w:r>
+        <w:rPr>
+          <w:bCs/>
+        </w:rPr>
+        <w:t xml:space="preserve"> This is a shortcut to w(i+1) – w(</w:t>
+      </w:r>
+      <w:proofErr w:type="spellStart"/>
+      <w:r>
+        <w:rPr>
+          <w:bCs/>
+        </w:rPr>
+        <w:t>i</w:t>
+      </w:r>
+      <w:proofErr w:type="spellEnd"/>
+      <w:r>
+        <w:rPr>
+          <w:bCs/>
+        </w:rPr>
+        <w:t>) using the log-spacing of bins</w:t>
+      </w:r>
+      <w:r>
+        <w:rPr>
+          <w:bCs/>
+        </w:rPr>
+        <w:br/>
+      </w:r>
+      <w:proofErr w:type="spellStart"/>
+      <w:r>
+        <w:rPr>
+          <w:bCs/>
+        </w:rPr>
         <w:t>param$w</w:t>
       </w:r>
       <w:proofErr w:type="spellEnd"/>
@@ -3219,35 +3812,7 @@
         <w:rPr>
           <w:bCs/>
         </w:rPr>
-        <w:br/>
-      </w:r>
-      <w:proofErr w:type="spellStart"/>
-      <w:r>
-        <w:rPr>
-          <w:bCs/>
-        </w:rPr>
-        <w:t>param$w</w:t>
-      </w:r>
-      <w:proofErr w:type="spellEnd"/>
-      <w:r>
-        <w:rPr>
-          <w:bCs/>
-        </w:rPr>
-        <w:t xml:space="preserve"> * </w:t>
-      </w:r>
-      <w:proofErr w:type="gramStart"/>
-      <w:r>
-        <w:rPr>
-          <w:bCs/>
-        </w:rPr>
-        <w:t>log(</w:t>
-      </w:r>
-      <w:proofErr w:type="gramEnd"/>
-      <w:r>
-        <w:rPr>
-          <w:bCs/>
-        </w:rPr>
-        <w:t xml:space="preserve">10) / </w:t>
+        <w:t xml:space="preserve"> * log(10) / </w:t>
       </w:r>
       <w:proofErr w:type="spellStart"/>
       <w:r>
@@ -3308,6 +3873,346 @@
         </w:rPr>
         <w:t xml:space="preserve"> = 1?</w:t>
       </w:r>
+    </w:p>
+    <w:p>
+      <w:pPr>
+        <w:rPr>
+          <w:bCs/>
+        </w:rPr>
+      </w:pPr>
+      <w:r>
+        <w:rPr>
+          <w:bCs/>
+        </w:rPr>
+        <w:t>Working it through a little further…</w:t>
+      </w:r>
+    </w:p>
+    <w:p>
+      <w:pPr>
+        <w:rPr>
+          <w:bCs/>
+        </w:rPr>
+      </w:pPr>
+      <m:oMathPara>
+        <m:oMath>
+          <m:f>
+            <m:fPr>
+              <m:ctrlPr>
+                <w:rPr>
+                  <w:rFonts w:ascii="Cambria Math" w:hAnsi="Cambria Math"/>
+                  <w:bCs/>
+                  <w:i/>
+                </w:rPr>
+              </m:ctrlPr>
+            </m:fPr>
+            <m:num>
+              <m:r>
+                <w:rPr>
+                  <w:rFonts w:ascii="Cambria Math" w:hAnsi="Cambria Math"/>
+                </w:rPr>
+                <m:t>a</m:t>
+              </m:r>
+            </m:num>
+            <m:den>
+              <m:sSub>
+                <m:sSubPr>
+                  <m:ctrlPr>
+                    <w:rPr>
+                      <w:rFonts w:ascii="Cambria Math" w:hAnsi="Cambria Math"/>
+                      <w:bCs/>
+                      <w:i/>
+                    </w:rPr>
+                  </m:ctrlPr>
+                </m:sSubPr>
+                <m:e>
+                  <m:r>
+                    <w:rPr>
+                      <w:rFonts w:ascii="Cambria Math" w:hAnsi="Cambria Math"/>
+                    </w:rPr>
+                    <m:t>A</m:t>
+                  </m:r>
+                </m:e>
+                <m:sub>
+                  <m:r>
+                    <w:rPr>
+                      <w:rFonts w:ascii="Cambria Math" w:hAnsi="Cambria Math"/>
+                    </w:rPr>
+                    <m:t>iter</m:t>
+                  </m:r>
+                </m:sub>
+              </m:sSub>
+            </m:den>
+          </m:f>
+          <m:r>
+            <w:rPr>
+              <w:rFonts w:ascii="Cambria Math" w:hAnsi="Cambria Math"/>
+            </w:rPr>
+            <m:t>=</m:t>
+          </m:r>
+          <m:f>
+            <m:fPr>
+              <m:ctrlPr>
+                <w:rPr>
+                  <w:rFonts w:ascii="Cambria Math" w:hAnsi="Cambria Math"/>
+                  <w:bCs/>
+                  <w:i/>
+                </w:rPr>
+              </m:ctrlPr>
+            </m:fPr>
+            <m:num>
+              <m:r>
+                <w:rPr>
+                  <w:rFonts w:ascii="Cambria Math" w:hAnsi="Cambria Math"/>
+                </w:rPr>
+                <m:t>w</m:t>
+              </m:r>
+              <m:func>
+                <m:funcPr>
+                  <m:ctrlPr>
+                    <w:rPr>
+                      <w:rFonts w:ascii="Cambria Math" w:hAnsi="Cambria Math"/>
+                      <w:bCs/>
+                      <w:i/>
+                    </w:rPr>
+                  </m:ctrlPr>
+                </m:funcPr>
+                <m:fName>
+                  <m:r>
+                    <m:rPr>
+                      <m:sty m:val="p"/>
+                    </m:rPr>
+                    <w:rPr>
+                      <w:rFonts w:ascii="Cambria Math" w:hAnsi="Cambria Math"/>
+                    </w:rPr>
+                    <m:t>log</m:t>
+                  </m:r>
+                </m:fName>
+                <m:e>
+                  <m:r>
+                    <w:rPr>
+                      <w:rFonts w:ascii="Cambria Math" w:hAnsi="Cambria Math"/>
+                    </w:rPr>
+                    <m:t>10</m:t>
+                  </m:r>
+                </m:e>
+              </m:func>
+            </m:num>
+            <m:den>
+              <m:r>
+                <m:rPr>
+                  <m:sty m:val="p"/>
+                </m:rPr>
+                <w:rPr>
+                  <w:rFonts w:ascii="Cambria Math" w:hAnsi="Cambria Math"/>
+                </w:rPr>
+                <m:t>Δ</m:t>
+              </m:r>
+              <m:r>
+                <w:rPr>
+                  <w:rFonts w:ascii="Cambria Math" w:hAnsi="Cambria Math"/>
+                </w:rPr>
+                <m:t>w</m:t>
+              </m:r>
+            </m:den>
+          </m:f>
+          <m:r>
+            <w:rPr>
+              <w:rFonts w:ascii="Cambria Math" w:hAnsi="Cambria Math"/>
+            </w:rPr>
+            <m:t>=</m:t>
+          </m:r>
+          <m:f>
+            <m:fPr>
+              <m:ctrlPr>
+                <w:rPr>
+                  <w:rFonts w:ascii="Cambria Math" w:hAnsi="Cambria Math"/>
+                  <w:bCs/>
+                  <w:i/>
+                </w:rPr>
+              </m:ctrlPr>
+            </m:fPr>
+            <m:num>
+              <m:r>
+                <w:rPr>
+                  <w:rFonts w:ascii="Cambria Math" w:hAnsi="Cambria Math"/>
+                </w:rPr>
+                <m:t>w</m:t>
+              </m:r>
+              <m:func>
+                <m:funcPr>
+                  <m:ctrlPr>
+                    <w:rPr>
+                      <w:rFonts w:ascii="Cambria Math" w:hAnsi="Cambria Math"/>
+                      <w:bCs/>
+                      <w:i/>
+                    </w:rPr>
+                  </m:ctrlPr>
+                </m:funcPr>
+                <m:fName>
+                  <m:r>
+                    <m:rPr>
+                      <m:sty m:val="p"/>
+                    </m:rPr>
+                    <w:rPr>
+                      <w:rFonts w:ascii="Cambria Math" w:hAnsi="Cambria Math"/>
+                    </w:rPr>
+                    <m:t>log</m:t>
+                  </m:r>
+                </m:fName>
+                <m:e>
+                  <m:r>
+                    <w:rPr>
+                      <w:rFonts w:ascii="Cambria Math" w:hAnsi="Cambria Math"/>
+                    </w:rPr>
+                    <m:t>10</m:t>
+                  </m:r>
+                </m:e>
+              </m:func>
+            </m:num>
+            <m:den>
+              <m:sSup>
+                <m:sSupPr>
+                  <m:ctrlPr>
+                    <w:rPr>
+                      <w:rFonts w:ascii="Cambria Math" w:hAnsi="Cambria Math"/>
+                      <w:bCs/>
+                      <w:i/>
+                    </w:rPr>
+                  </m:ctrlPr>
+                </m:sSupPr>
+                <m:e>
+                  <m:r>
+                    <w:rPr>
+                      <w:rFonts w:ascii="Cambria Math" w:hAnsi="Cambria Math"/>
+                    </w:rPr>
+                    <m:t>(10</m:t>
+                  </m:r>
+                </m:e>
+                <m:sup>
+                  <m:r>
+                    <m:rPr>
+                      <m:sty m:val="p"/>
+                    </m:rPr>
+                    <w:rPr>
+                      <w:rFonts w:ascii="Cambria Math" w:hAnsi="Cambria Math"/>
+                    </w:rPr>
+                    <m:t>Δ</m:t>
+                  </m:r>
+                  <m:r>
+                    <w:rPr>
+                      <w:rFonts w:ascii="Cambria Math" w:hAnsi="Cambria Math"/>
+                    </w:rPr>
+                    <m:t>x</m:t>
+                  </m:r>
+                </m:sup>
+              </m:sSup>
+              <m:r>
+                <w:rPr>
+                  <w:rFonts w:ascii="Cambria Math" w:hAnsi="Cambria Math"/>
+                </w:rPr>
+                <m:t>-1)w</m:t>
+              </m:r>
+            </m:den>
+          </m:f>
+          <m:r>
+            <w:rPr>
+              <w:rFonts w:ascii="Cambria Math" w:hAnsi="Cambria Math"/>
+            </w:rPr>
+            <m:t>=</m:t>
+          </m:r>
+          <m:f>
+            <m:fPr>
+              <m:ctrlPr>
+                <w:rPr>
+                  <w:rFonts w:ascii="Cambria Math" w:hAnsi="Cambria Math"/>
+                  <w:bCs/>
+                  <w:i/>
+                </w:rPr>
+              </m:ctrlPr>
+            </m:fPr>
+            <m:num>
+              <m:func>
+                <m:funcPr>
+                  <m:ctrlPr>
+                    <w:rPr>
+                      <w:rFonts w:ascii="Cambria Math" w:hAnsi="Cambria Math"/>
+                      <w:bCs/>
+                      <w:i/>
+                    </w:rPr>
+                  </m:ctrlPr>
+                </m:funcPr>
+                <m:fName>
+                  <m:r>
+                    <m:rPr>
+                      <m:sty m:val="p"/>
+                    </m:rPr>
+                    <w:rPr>
+                      <w:rFonts w:ascii="Cambria Math" w:hAnsi="Cambria Math"/>
+                    </w:rPr>
+                    <m:t>log</m:t>
+                  </m:r>
+                </m:fName>
+                <m:e>
+                  <m:r>
+                    <w:rPr>
+                      <w:rFonts w:ascii="Cambria Math" w:hAnsi="Cambria Math"/>
+                    </w:rPr>
+                    <m:t>10</m:t>
+                  </m:r>
+                </m:e>
+              </m:func>
+            </m:num>
+            <m:den>
+              <m:sSup>
+                <m:sSupPr>
+                  <m:ctrlPr>
+                    <w:rPr>
+                      <w:rFonts w:ascii="Cambria Math" w:hAnsi="Cambria Math"/>
+                      <w:bCs/>
+                      <w:i/>
+                    </w:rPr>
+                  </m:ctrlPr>
+                </m:sSupPr>
+                <m:e>
+                  <m:r>
+                    <w:rPr>
+                      <w:rFonts w:ascii="Cambria Math" w:hAnsi="Cambria Math"/>
+                    </w:rPr>
+                    <m:t>10</m:t>
+                  </m:r>
+                </m:e>
+                <m:sup>
+                  <m:r>
+                    <w:rPr>
+                      <w:rFonts w:ascii="Cambria Math" w:hAnsi="Cambria Math"/>
+                    </w:rPr>
+                    <m:t>0.1</m:t>
+                  </m:r>
+                </m:sup>
+              </m:sSup>
+              <m:r>
+                <w:rPr>
+                  <w:rFonts w:ascii="Cambria Math" w:hAnsi="Cambria Math"/>
+                </w:rPr>
+                <m:t>-1</m:t>
+              </m:r>
+            </m:den>
+          </m:f>
+          <m:r>
+            <w:rPr>
+              <w:rFonts w:ascii="Cambria Math" w:hAnsi="Cambria Math"/>
+            </w:rPr>
+            <m:t xml:space="preserve">≈8.89 </m:t>
+          </m:r>
+        </m:oMath>
+      </m:oMathPara>
+    </w:p>
+    <w:p>
+      <w:pPr>
+        <w:rPr>
+          <w:bCs/>
+        </w:rPr>
+      </w:pPr>
     </w:p>
     <w:sectPr>
       <w:pgSz w:w="11906" w:h="16838"/>
@@ -3983,6 +4888,7 @@
   <w:style w:type="character" w:default="1" w:styleId="DefaultParagraphFont">
     <w:name w:val="Default Paragraph Font"/>
     <w:uiPriority w:val="1"/>
+    <w:semiHidden/>
     <w:unhideWhenUsed/>
   </w:style>
   <w:style w:type="table" w:default="1" w:styleId="TableNormal">

</xml_diff>

<commit_message>
Update document to latest
</commit_message>
<xml_diff>
--- a/ZooMizer_Check_Patrick.docx
+++ b/ZooMizer_Check_Patrick.docx
@@ -3828,6 +3828,7 @@
         </w:rPr>
         <w:t xml:space="preserve"> = </w:t>
       </w:r>
+      <w:bookmarkStart w:id="2" w:name="_Hlk61613380"/>
       <w:r>
         <w:rPr>
           <w:bCs/>
@@ -3840,6 +3841,7 @@
         </w:rPr>
         <w:t xml:space="preserve"> </w:t>
       </w:r>
+      <w:bookmarkEnd w:id="2"/>
       <w:r>
         <w:rPr>
           <w:b/>
@@ -4213,6 +4215,26 @@
           <w:bCs/>
         </w:rPr>
       </w:pPr>
+      <w:r>
+        <w:rPr>
+          <w:bCs/>
+        </w:rPr>
+        <w:t xml:space="preserve">The actual quotient (with Simpson’s method taken out) is </w:t>
+      </w:r>
+      <w:bookmarkStart w:id="3" w:name="_Hlk61613360"/>
+      <w:r>
+        <w:rPr>
+          <w:bCs/>
+        </w:rPr>
+        <w:t>7.063843</w:t>
+      </w:r>
+      <w:bookmarkEnd w:id="3"/>
+      <w:r>
+        <w:rPr>
+          <w:bCs/>
+        </w:rPr>
+        <w:t>.</w:t>
+      </w:r>
     </w:p>
     <w:sectPr>
       <w:pgSz w:w="11906" w:h="16838"/>

</xml_diff>

<commit_message>
Comparison of phyto ingestion
dt seems to factor into a/A_iter. Need to look further into this...
</commit_message>
<xml_diff>
--- a/ZooMizer_Check_Patrick.docx
+++ b/ZooMizer_Check_Patrick.docx
@@ -2165,19 +2165,17 @@
         </w:rPr>
         <w:t xml:space="preserve"> for the dynamic part), we get</w:t>
       </w:r>
-      <w:proofErr w:type="gramStart"/>
-      <w:r>
-        <w:rPr>
-          <w:bCs/>
-        </w:rPr>
-        <w:t>…(</w:t>
-      </w:r>
-      <w:proofErr w:type="gramEnd"/>
-      <w:r>
-        <w:rPr>
-          <w:bCs/>
-        </w:rPr>
-        <w:t>for clarity I’ll use the usual names, not variable names)</w:t>
+      <w:r>
+        <w:rPr>
+          <w:bCs/>
+        </w:rPr>
+        <w:t xml:space="preserve"> </w:t>
+      </w:r>
+      <w:r>
+        <w:rPr>
+          <w:bCs/>
+        </w:rPr>
+        <w:t>(for clarity I’ll use the usual names, not variable names)</w:t>
       </w:r>
       <w:r>
         <w:rPr>
@@ -2414,8 +2412,40 @@
             <w:rPr>
               <w:rFonts w:ascii="Cambria Math" w:hAnsi="Cambria Math"/>
             </w:rPr>
-            <m:t>τV</m:t>
+            <m:t>τ</m:t>
           </m:r>
+          <m:r>
+            <w:rPr>
+              <w:rFonts w:ascii="Cambria Math" w:hAnsi="Cambria Math"/>
+            </w:rPr>
+            <m:t>∑</m:t>
+          </m:r>
+          <m:sSub>
+            <m:sSubPr>
+              <m:ctrlPr>
+                <w:rPr>
+                  <w:rFonts w:ascii="Cambria Math" w:hAnsi="Cambria Math"/>
+                  <w:i/>
+                </w:rPr>
+              </m:ctrlPr>
+            </m:sSubPr>
+            <m:e>
+              <m:r>
+                <w:rPr>
+                  <w:rFonts w:ascii="Cambria Math" w:hAnsi="Cambria Math"/>
+                </w:rPr>
+                <m:t>V</m:t>
+              </m:r>
+            </m:e>
+            <m:sub>
+              <m:r>
+                <w:rPr>
+                  <w:rFonts w:ascii="Cambria Math" w:hAnsi="Cambria Math"/>
+                </w:rPr>
+                <m:t>i</m:t>
+              </m:r>
+            </m:sub>
+          </m:sSub>
           <m:sSub>
             <m:sSubPr>
               <m:ctrlPr>
@@ -2800,7 +2830,19 @@
             <w:rPr>
               <w:rFonts w:ascii="Cambria Math" w:hAnsi="Cambria Math"/>
             </w:rPr>
-            <m:t>τV</m:t>
+            <m:t>τ</m:t>
+          </m:r>
+          <m:r>
+            <w:rPr>
+              <w:rFonts w:ascii="Cambria Math" w:hAnsi="Cambria Math"/>
+            </w:rPr>
+            <m:t>∑</m:t>
+          </m:r>
+          <m:r>
+            <w:rPr>
+              <w:rFonts w:ascii="Cambria Math" w:hAnsi="Cambria Math"/>
+            </w:rPr>
+            <m:t>V</m:t>
           </m:r>
           <m:sSub>
             <m:sSubPr>
@@ -3185,7 +3227,19 @@
                 <w:rPr>
                   <w:rFonts w:ascii="Cambria Math" w:hAnsi="Cambria Math"/>
                 </w:rPr>
-                <m:t>τV</m:t>
+                <m:t>τ</m:t>
+              </m:r>
+              <m:r>
+                <w:rPr>
+                  <w:rFonts w:ascii="Cambria Math" w:hAnsi="Cambria Math" w:hint="eastAsia"/>
+                </w:rPr>
+                <m:t>∑</m:t>
+              </m:r>
+              <m:r>
+                <w:rPr>
+                  <w:rFonts w:ascii="Cambria Math" w:hAnsi="Cambria Math"/>
+                </w:rPr>
+                <m:t>V</m:t>
               </m:r>
               <m:sSub>
                 <m:sSubPr>
@@ -3404,7 +3458,19 @@
                 <w:rPr>
                   <w:rFonts w:ascii="Cambria Math" w:hAnsi="Cambria Math"/>
                 </w:rPr>
-                <m:t>τV</m:t>
+                <m:t>τ</m:t>
+              </m:r>
+              <m:r>
+                <w:rPr>
+                  <w:rFonts w:ascii="Cambria Math" w:hAnsi="Cambria Math" w:hint="eastAsia"/>
+                </w:rPr>
+                <m:t>∑</m:t>
+              </m:r>
+              <m:r>
+                <w:rPr>
+                  <w:rFonts w:ascii="Cambria Math" w:hAnsi="Cambria Math"/>
+                </w:rPr>
+                <m:t>V</m:t>
               </m:r>
               <m:sSub>
                 <m:sSubPr>
@@ -3535,13 +3601,7 @@
                 <w:rPr>
                   <w:rFonts w:ascii="Cambria Math" w:hAnsi="Cambria Math"/>
                 </w:rPr>
-                <m:t xml:space="preserve"> </m:t>
-              </m:r>
-              <m:r>
-                <w:rPr>
-                  <w:rFonts w:ascii="Cambria Math" w:hAnsi="Cambria Math"/>
-                </w:rPr>
-                <m:t xml:space="preserve"> </m:t>
+                <m:t xml:space="preserve">  </m:t>
               </m:r>
               <m:sSub>
                 <m:sSubPr>

</xml_diff>